<commit_message>
- integrated user crud functionality for account pages
- added sprint requirements
- added more unit tests
- added persistence tests
</commit_message>
<xml_diff>
--- a/Documentation/qWest - Software Architecture Document.docx
+++ b/Documentation/qWest - Software Architecture Document.docx
@@ -52,7 +52,7 @@
           <w:noProof/>
         </w:rPr>
         <w:drawing>
-          <wp:anchor distT="0" distB="0" distL="114300" distR="114300" simplePos="0" relativeHeight="251658240" behindDoc="1" locked="0" layoutInCell="1" allowOverlap="1" wp14:anchorId="6DEAAE40" wp14:editId="15C13011">
+          <wp:anchor distT="0" distB="0" distL="114300" distR="114300" simplePos="0" relativeHeight="251658240" behindDoc="1" locked="0" layoutInCell="1" allowOverlap="1" wp14:anchorId="6DEAAE40" wp14:editId="07261D86">
             <wp:simplePos x="0" y="0"/>
             <wp:positionH relativeFrom="margin">
               <wp:posOffset>1409700</wp:posOffset>
@@ -429,7 +429,7 @@
           <w:lang w:val="en-US" w:eastAsia="ro-RO"/>
           <w14:ligatures w14:val="none"/>
         </w:rPr>
-        <w:t>28</w:t>
+        <w:t>19</w:t>
       </w:r>
       <w:r>
         <w:rPr>
@@ -443,7 +443,7 @@
           <w:lang w:val="en-US" w:eastAsia="ro-RO"/>
           <w14:ligatures w14:val="none"/>
         </w:rPr>
-        <w:t>.0</w:t>
+        <w:t>.</w:t>
       </w:r>
       <w:r>
         <w:rPr>
@@ -457,7 +457,7 @@
           <w:lang w:val="en-US" w:eastAsia="ro-RO"/>
           <w14:ligatures w14:val="none"/>
         </w:rPr>
-        <w:t>3</w:t>
+        <w:t>04</w:t>
       </w:r>
       <w:r>
         <w:rPr>
@@ -545,7 +545,7 @@
           <w:lang w:val="en-US" w:eastAsia="ro-RO"/>
           <w14:ligatures w14:val="none"/>
         </w:rPr>
-        <w:t>0</w:t>
+        <w:t>1</w:t>
       </w:r>
     </w:p>
     <w:p>
@@ -1076,6 +1076,207 @@
           </w:p>
         </w:tc>
       </w:tr>
+      <w:tr>
+        <w:trPr>
+          <w:cantSplit/>
+          <w:trHeight w:val="1417"/>
+          <w:jc w:val="center"/>
+        </w:trPr>
+        <w:tc>
+          <w:tcPr>
+            <w:cnfStyle w:val="001000000000" w:firstRow="0" w:lastRow="0" w:firstColumn="1" w:lastColumn="0" w:oddVBand="0" w:evenVBand="0" w:oddHBand="0" w:evenHBand="0" w:firstRowFirstColumn="0" w:firstRowLastColumn="0" w:lastRowFirstColumn="0" w:lastRowLastColumn="0"/>
+            <w:tcW w:w="2041" w:type="dxa"/>
+            <w:vAlign w:val="center"/>
+          </w:tcPr>
+          <w:p>
+            <w:pPr>
+              <w:rPr>
+                <w:rFonts w:ascii="Cascadia Code" w:eastAsia="Calibri" w:hAnsi="Cascadia Code" w:cs="Cascadia Code"/>
+                <w:color w:val="E7E6E6" w:themeColor="background2"/>
+                <w:kern w:val="0"/>
+                <w:sz w:val="18"/>
+                <w:szCs w:val="18"/>
+                <w:lang w:val="en-US" w:eastAsia="ro-RO"/>
+                <w14:ligatures w14:val="none"/>
+              </w:rPr>
+            </w:pPr>
+            <w:r>
+              <w:rPr>
+                <w:rFonts w:ascii="Cascadia Code" w:eastAsia="Calibri" w:hAnsi="Cascadia Code" w:cs="Cascadia Code"/>
+                <w:color w:val="E7E6E6" w:themeColor="background2"/>
+                <w:kern w:val="0"/>
+                <w:sz w:val="18"/>
+                <w:szCs w:val="18"/>
+                <w:lang w:val="en-US" w:eastAsia="ro-RO"/>
+                <w14:ligatures w14:val="none"/>
+              </w:rPr>
+              <w:t>1.1</w:t>
+            </w:r>
+          </w:p>
+        </w:tc>
+        <w:tc>
+          <w:tcPr>
+            <w:tcW w:w="2041" w:type="dxa"/>
+            <w:vAlign w:val="center"/>
+          </w:tcPr>
+          <w:p>
+            <w:pPr>
+              <w:cnfStyle w:val="000000000000" w:firstRow="0" w:lastRow="0" w:firstColumn="0" w:lastColumn="0" w:oddVBand="0" w:evenVBand="0" w:oddHBand="0" w:evenHBand="0" w:firstRowFirstColumn="0" w:firstRowLastColumn="0" w:lastRowFirstColumn="0" w:lastRowLastColumn="0"/>
+              <w:rPr>
+                <w:rFonts w:ascii="Cascadia Code" w:eastAsia="Calibri" w:hAnsi="Cascadia Code" w:cs="Cascadia Code"/>
+                <w:b/>
+                <w:color w:val="E7E6E6" w:themeColor="background2"/>
+                <w:kern w:val="0"/>
+                <w:sz w:val="18"/>
+                <w:szCs w:val="18"/>
+                <w:lang w:val="en-US" w:eastAsia="ro-RO"/>
+                <w14:ligatures w14:val="none"/>
+              </w:rPr>
+            </w:pPr>
+            <w:r>
+              <w:rPr>
+                <w:rFonts w:ascii="Cascadia Code" w:eastAsia="Calibri" w:hAnsi="Cascadia Code" w:cs="Cascadia Code"/>
+                <w:b/>
+                <w:color w:val="E7E6E6" w:themeColor="background2"/>
+                <w:kern w:val="0"/>
+                <w:sz w:val="18"/>
+                <w:szCs w:val="18"/>
+                <w:lang w:val="en-US" w:eastAsia="ro-RO"/>
+                <w14:ligatures w14:val="none"/>
+              </w:rPr>
+              <w:t>19.04.2024</w:t>
+            </w:r>
+          </w:p>
+        </w:tc>
+        <w:tc>
+          <w:tcPr>
+            <w:tcW w:w="2041" w:type="dxa"/>
+            <w:vAlign w:val="center"/>
+          </w:tcPr>
+          <w:p>
+            <w:pPr>
+              <w:cnfStyle w:val="000000000000" w:firstRow="0" w:lastRow="0" w:firstColumn="0" w:lastColumn="0" w:oddVBand="0" w:evenVBand="0" w:oddHBand="0" w:evenHBand="0" w:firstRowFirstColumn="0" w:firstRowLastColumn="0" w:lastRowFirstColumn="0" w:lastRowLastColumn="0"/>
+              <w:rPr>
+                <w:rFonts w:ascii="Cascadia Code" w:eastAsia="Calibri" w:hAnsi="Cascadia Code" w:cs="Cascadia Code"/>
+                <w:b/>
+                <w:color w:val="E7E6E6" w:themeColor="background2"/>
+                <w:kern w:val="0"/>
+                <w:sz w:val="18"/>
+                <w:szCs w:val="18"/>
+                <w:lang w:val="en-US" w:eastAsia="ro-RO"/>
+                <w14:ligatures w14:val="none"/>
+              </w:rPr>
+            </w:pPr>
+            <w:r>
+              <w:rPr>
+                <w:rFonts w:ascii="Cascadia Code" w:eastAsia="Calibri" w:hAnsi="Cascadia Code" w:cs="Cascadia Code"/>
+                <w:b/>
+                <w:color w:val="E7E6E6" w:themeColor="background2"/>
+                <w:kern w:val="0"/>
+                <w:sz w:val="18"/>
+                <w:szCs w:val="18"/>
+                <w:lang w:val="en-US" w:eastAsia="ro-RO"/>
+                <w14:ligatures w14:val="none"/>
+              </w:rPr>
+              <w:t>Claudiu Badea</w:t>
+            </w:r>
+          </w:p>
+        </w:tc>
+        <w:tc>
+          <w:tcPr>
+            <w:tcW w:w="2041" w:type="dxa"/>
+            <w:vAlign w:val="center"/>
+          </w:tcPr>
+          <w:p>
+            <w:pPr>
+              <w:cnfStyle w:val="000000000000" w:firstRow="0" w:lastRow="0" w:firstColumn="0" w:lastColumn="0" w:oddVBand="0" w:evenVBand="0" w:oddHBand="0" w:evenHBand="0" w:firstRowFirstColumn="0" w:firstRowLastColumn="0" w:lastRowFirstColumn="0" w:lastRowLastColumn="0"/>
+              <w:rPr>
+                <w:rFonts w:ascii="Cascadia Code" w:eastAsia="Calibri" w:hAnsi="Cascadia Code" w:cs="Cascadia Code"/>
+                <w:b/>
+                <w:color w:val="E7E6E6" w:themeColor="background2"/>
+                <w:kern w:val="0"/>
+                <w:sz w:val="18"/>
+                <w:szCs w:val="18"/>
+                <w:lang w:eastAsia="ro-RO"/>
+                <w14:ligatures w14:val="none"/>
+              </w:rPr>
+            </w:pPr>
+            <w:r>
+              <w:rPr>
+                <w:rFonts w:ascii="Cascadia Code" w:eastAsia="Calibri" w:hAnsi="Cascadia Code" w:cs="Cascadia Code"/>
+                <w:b/>
+                <w:color w:val="E7E6E6" w:themeColor="background2"/>
+                <w:kern w:val="0"/>
+                <w:sz w:val="18"/>
+                <w:szCs w:val="18"/>
+                <w:lang w:eastAsia="ro-RO"/>
+                <w14:ligatures w14:val="none"/>
+              </w:rPr>
+              <w:t>Updated technology choices</w:t>
+            </w:r>
+            <w:r>
+              <w:rPr>
+                <w:rFonts w:ascii="Cascadia Code" w:eastAsia="Calibri" w:hAnsi="Cascadia Code" w:cs="Cascadia Code"/>
+                <w:b/>
+                <w:color w:val="E7E6E6" w:themeColor="background2"/>
+                <w:kern w:val="0"/>
+                <w:sz w:val="18"/>
+                <w:szCs w:val="18"/>
+                <w:lang w:eastAsia="ro-RO"/>
+                <w14:ligatures w14:val="none"/>
+              </w:rPr>
+              <w:t xml:space="preserve"> and</w:t>
+            </w:r>
+            <w:r>
+              <w:rPr>
+                <w:rFonts w:ascii="Cascadia Code" w:eastAsia="Calibri" w:hAnsi="Cascadia Code" w:cs="Cascadia Code"/>
+                <w:b/>
+                <w:color w:val="E7E6E6" w:themeColor="background2"/>
+                <w:kern w:val="0"/>
+                <w:sz w:val="18"/>
+                <w:szCs w:val="18"/>
+                <w:lang w:eastAsia="ro-RO"/>
+                <w14:ligatures w14:val="none"/>
+              </w:rPr>
+              <w:t xml:space="preserve"> design decisions</w:t>
+            </w:r>
+          </w:p>
+        </w:tc>
+        <w:tc>
+          <w:tcPr>
+            <w:tcW w:w="2041" w:type="dxa"/>
+            <w:vAlign w:val="center"/>
+          </w:tcPr>
+          <w:p>
+            <w:pPr>
+              <w:cnfStyle w:val="000000000000" w:firstRow="0" w:lastRow="0" w:firstColumn="0" w:lastColumn="0" w:oddVBand="0" w:evenVBand="0" w:oddHBand="0" w:evenHBand="0" w:firstRowFirstColumn="0" w:firstRowLastColumn="0" w:lastRowFirstColumn="0" w:lastRowLastColumn="0"/>
+              <w:rPr>
+                <w:rFonts w:ascii="Cascadia Code" w:eastAsia="Calibri" w:hAnsi="Cascadia Code" w:cs="Cascadia Code"/>
+                <w:b/>
+                <w:color w:val="E7E6E6" w:themeColor="background2"/>
+                <w:kern w:val="0"/>
+                <w:sz w:val="18"/>
+                <w:szCs w:val="18"/>
+                <w:lang w:val="en-US" w:eastAsia="ro-RO"/>
+                <w14:ligatures w14:val="none"/>
+              </w:rPr>
+            </w:pPr>
+            <w:r>
+              <w:rPr>
+                <w:rFonts w:ascii="Cascadia Code" w:eastAsia="Calibri" w:hAnsi="Cascadia Code" w:cs="Cascadia Code"/>
+                <w:b/>
+                <w:color w:val="E7E6E6" w:themeColor="background2"/>
+                <w:kern w:val="0"/>
+                <w:sz w:val="18"/>
+                <w:szCs w:val="18"/>
+                <w:lang w:val="en-US" w:eastAsia="ro-RO"/>
+                <w14:ligatures w14:val="none"/>
+              </w:rPr>
+              <w:t>Complete</w:t>
+            </w:r>
+          </w:p>
+        </w:tc>
+      </w:tr>
     </w:tbl>
     <w:p>
       <w:pPr>
@@ -2251,35 +2452,7 @@
             <w:lang w:val="en-GB" w:eastAsia="ro-RO"/>
             <w14:ligatures w14:val="none"/>
           </w:rPr>
-          <w:t>Compo</w:t>
-        </w:r>
-        <w:r>
-          <w:rPr>
-            <w:rFonts w:ascii="Cascadia Code" w:eastAsia="Arial" w:hAnsi="Cascadia Code" w:cs="Cascadia Code"/>
-            <w:b/>
-            <w:bCs/>
-            <w:color w:val="E7E6E6" w:themeColor="background2"/>
-            <w:kern w:val="0"/>
-            <w:sz w:val="24"/>
-            <w:szCs w:val="24"/>
-            <w:lang w:val="en-GB" w:eastAsia="ro-RO"/>
-            <w14:ligatures w14:val="none"/>
-          </w:rPr>
-          <w:t>n</w:t>
-        </w:r>
-        <w:r>
-          <w:rPr>
-            <w:rFonts w:ascii="Cascadia Code" w:eastAsia="Arial" w:hAnsi="Cascadia Code" w:cs="Cascadia Code"/>
-            <w:b/>
-            <w:bCs/>
-            <w:color w:val="E7E6E6" w:themeColor="background2"/>
-            <w:kern w:val="0"/>
-            <w:sz w:val="24"/>
-            <w:szCs w:val="24"/>
-            <w:lang w:val="en-GB" w:eastAsia="ro-RO"/>
-            <w14:ligatures w14:val="none"/>
-          </w:rPr>
-          <w:t>ents</w:t>
+          <w:t>Components</w:t>
         </w:r>
         <w:r>
           <w:rPr>
@@ -2308,7 +2481,7 @@
           <w:lang w:val="en-US" w:eastAsia="ro-RO"/>
           <w14:ligatures w14:val="none"/>
         </w:rPr>
-        <w:t>7</w:t>
+        <w:t>8</w:t>
       </w:r>
     </w:p>
     <w:p>
@@ -2385,7 +2558,7 @@
           <w:lang w:val="en-US" w:eastAsia="ro-RO"/>
           <w14:ligatures w14:val="none"/>
         </w:rPr>
-        <w:t>7</w:t>
+        <w:t>8</w:t>
       </w:r>
     </w:p>
     <w:p>
@@ -2473,7 +2646,7 @@
           <w:lang w:val="en-US" w:eastAsia="ro-RO"/>
           <w14:ligatures w14:val="none"/>
         </w:rPr>
-        <w:t>7</w:t>
+        <w:t>10</w:t>
       </w:r>
     </w:p>
     <w:p>
@@ -2544,7 +2717,404 @@
           <w:lang w:val="en-US" w:eastAsia="ro-RO"/>
           <w14:ligatures w14:val="none"/>
         </w:rPr>
-        <w:t>9</w:t>
+        <w:t>10</w:t>
+      </w:r>
+    </w:p>
+    <w:p>
+      <w:pPr>
+        <w:widowControl w:val="0"/>
+        <w:numPr>
+          <w:ilvl w:val="1"/>
+          <w:numId w:val="1"/>
+        </w:numPr>
+        <w:pBdr>
+          <w:top w:val="nil"/>
+          <w:left w:val="nil"/>
+          <w:bottom w:val="nil"/>
+          <w:right w:val="nil"/>
+          <w:between w:val="nil"/>
+        </w:pBdr>
+        <w:tabs>
+          <w:tab w:val="left" w:pos="826"/>
+          <w:tab w:val="left" w:pos="827"/>
+          <w:tab w:val="right" w:pos="9178"/>
+        </w:tabs>
+        <w:spacing w:before="120" w:after="0" w:line="360" w:lineRule="auto"/>
+        <w:rPr>
+          <w:rFonts w:ascii="Cascadia Code" w:eastAsia="Arial" w:hAnsi="Cascadia Code" w:cs="Cascadia Code"/>
+          <w:b/>
+          <w:bCs/>
+          <w:color w:val="E7E6E6" w:themeColor="background2"/>
+          <w:kern w:val="0"/>
+          <w:sz w:val="24"/>
+          <w:szCs w:val="24"/>
+          <w:lang w:val="ru" w:eastAsia="ro-RO"/>
+          <w14:ligatures w14:val="none"/>
+        </w:rPr>
+      </w:pPr>
+      <w:hyperlink w:anchor="_Backend_Components">
+        <w:r>
+          <w:rPr>
+            <w:rFonts w:ascii="Cascadia Code" w:eastAsia="Arial" w:hAnsi="Cascadia Code" w:cs="Cascadia Code"/>
+            <w:b/>
+            <w:bCs/>
+            <w:color w:val="E7E6E6" w:themeColor="background2"/>
+            <w:kern w:val="0"/>
+            <w:sz w:val="24"/>
+            <w:szCs w:val="24"/>
+            <w:lang w:val="en-US" w:eastAsia="ro-RO"/>
+            <w14:ligatures w14:val="none"/>
+          </w:rPr>
+          <w:t xml:space="preserve"> </w:t>
+        </w:r>
+        <w:r>
+          <w:rPr>
+            <w:rFonts w:ascii="Cascadia Code" w:eastAsia="Arial" w:hAnsi="Cascadia Code" w:cs="Cascadia Code"/>
+            <w:b/>
+            <w:bCs/>
+            <w:color w:val="E7E6E6" w:themeColor="background2"/>
+            <w:kern w:val="0"/>
+            <w:sz w:val="24"/>
+            <w:szCs w:val="24"/>
+            <w:lang w:val="en-US" w:eastAsia="ro-RO"/>
+            <w14:ligatures w14:val="none"/>
+          </w:rPr>
+          <w:t>Build Phase</w:t>
+        </w:r>
+        <w:r>
+          <w:rPr>
+            <w:rFonts w:ascii="Cascadia Code" w:eastAsia="Arial" w:hAnsi="Cascadia Code" w:cs="Cascadia Code"/>
+            <w:b/>
+            <w:bCs/>
+            <w:color w:val="E7E6E6" w:themeColor="background2"/>
+            <w:kern w:val="0"/>
+            <w:sz w:val="24"/>
+            <w:szCs w:val="24"/>
+            <w:lang w:val="ru" w:eastAsia="ro-RO"/>
+            <w14:ligatures w14:val="none"/>
+          </w:rPr>
+          <w:tab/>
+        </w:r>
+      </w:hyperlink>
+      <w:r>
+        <w:rPr>
+          <w:rFonts w:ascii="Cascadia Code" w:eastAsia="Arial" w:hAnsi="Cascadia Code" w:cs="Cascadia Code"/>
+          <w:b/>
+          <w:bCs/>
+          <w:color w:val="E7E6E6" w:themeColor="background2"/>
+          <w:kern w:val="0"/>
+          <w:sz w:val="24"/>
+          <w:szCs w:val="24"/>
+          <w:lang w:val="en-US" w:eastAsia="ro-RO"/>
+          <w14:ligatures w14:val="none"/>
+        </w:rPr>
+        <w:t>10</w:t>
+      </w:r>
+    </w:p>
+    <w:p>
+      <w:pPr>
+        <w:widowControl w:val="0"/>
+        <w:numPr>
+          <w:ilvl w:val="1"/>
+          <w:numId w:val="1"/>
+        </w:numPr>
+        <w:pBdr>
+          <w:top w:val="nil"/>
+          <w:left w:val="nil"/>
+          <w:bottom w:val="nil"/>
+          <w:right w:val="nil"/>
+          <w:between w:val="nil"/>
+        </w:pBdr>
+        <w:tabs>
+          <w:tab w:val="left" w:pos="826"/>
+          <w:tab w:val="left" w:pos="827"/>
+          <w:tab w:val="right" w:pos="9178"/>
+        </w:tabs>
+        <w:spacing w:after="0" w:line="360" w:lineRule="auto"/>
+        <w:rPr>
+          <w:rFonts w:ascii="Cascadia Code" w:eastAsia="Arial" w:hAnsi="Cascadia Code" w:cs="Cascadia Code"/>
+          <w:b/>
+          <w:bCs/>
+          <w:color w:val="E7E6E6" w:themeColor="background2"/>
+          <w:kern w:val="0"/>
+          <w:sz w:val="24"/>
+          <w:szCs w:val="24"/>
+          <w:lang w:val="ru" w:eastAsia="ro-RO"/>
+          <w14:ligatures w14:val="none"/>
+        </w:rPr>
+      </w:pPr>
+      <w:hyperlink w:anchor="_Backend_Components">
+        <w:r>
+          <w:rPr>
+            <w:rFonts w:ascii="Cascadia Code" w:eastAsia="Arial" w:hAnsi="Cascadia Code" w:cs="Cascadia Code"/>
+            <w:b/>
+            <w:bCs/>
+            <w:color w:val="E7E6E6" w:themeColor="background2"/>
+            <w:kern w:val="0"/>
+            <w:sz w:val="24"/>
+            <w:szCs w:val="24"/>
+            <w:lang w:val="en-US" w:eastAsia="ro-RO"/>
+            <w14:ligatures w14:val="none"/>
+          </w:rPr>
+          <w:t xml:space="preserve"> </w:t>
+        </w:r>
+        <w:r>
+          <w:rPr>
+            <w:rFonts w:ascii="Cascadia Code" w:eastAsia="Arial" w:hAnsi="Cascadia Code" w:cs="Cascadia Code"/>
+            <w:b/>
+            <w:bCs/>
+            <w:color w:val="E7E6E6" w:themeColor="background2"/>
+            <w:kern w:val="0"/>
+            <w:sz w:val="24"/>
+            <w:szCs w:val="24"/>
+            <w:lang w:val="en-US" w:eastAsia="ro-RO"/>
+            <w14:ligatures w14:val="none"/>
+          </w:rPr>
+          <w:t>Test</w:t>
+        </w:r>
+        <w:r>
+          <w:rPr>
+            <w:rFonts w:ascii="Cascadia Code" w:eastAsia="Arial" w:hAnsi="Cascadia Code" w:cs="Cascadia Code"/>
+            <w:b/>
+            <w:bCs/>
+            <w:color w:val="E7E6E6" w:themeColor="background2"/>
+            <w:kern w:val="0"/>
+            <w:sz w:val="24"/>
+            <w:szCs w:val="24"/>
+            <w:lang w:val="en-US" w:eastAsia="ro-RO"/>
+            <w14:ligatures w14:val="none"/>
+          </w:rPr>
+          <w:t xml:space="preserve"> Phase</w:t>
+        </w:r>
+        <w:r>
+          <w:rPr>
+            <w:rFonts w:ascii="Cascadia Code" w:eastAsia="Arial" w:hAnsi="Cascadia Code" w:cs="Cascadia Code"/>
+            <w:b/>
+            <w:bCs/>
+            <w:color w:val="E7E6E6" w:themeColor="background2"/>
+            <w:kern w:val="0"/>
+            <w:sz w:val="24"/>
+            <w:szCs w:val="24"/>
+            <w:lang w:val="ru" w:eastAsia="ro-RO"/>
+            <w14:ligatures w14:val="none"/>
+          </w:rPr>
+          <w:tab/>
+        </w:r>
+      </w:hyperlink>
+      <w:r>
+        <w:rPr>
+          <w:rFonts w:ascii="Cascadia Code" w:eastAsia="Arial" w:hAnsi="Cascadia Code" w:cs="Cascadia Code"/>
+          <w:b/>
+          <w:bCs/>
+          <w:color w:val="E7E6E6" w:themeColor="background2"/>
+          <w:kern w:val="0"/>
+          <w:sz w:val="24"/>
+          <w:szCs w:val="24"/>
+          <w:lang w:val="en-US" w:eastAsia="ro-RO"/>
+          <w14:ligatures w14:val="none"/>
+        </w:rPr>
+        <w:t>10</w:t>
+      </w:r>
+    </w:p>
+    <w:p>
+      <w:pPr>
+        <w:widowControl w:val="0"/>
+        <w:numPr>
+          <w:ilvl w:val="1"/>
+          <w:numId w:val="1"/>
+        </w:numPr>
+        <w:pBdr>
+          <w:top w:val="nil"/>
+          <w:left w:val="nil"/>
+          <w:bottom w:val="nil"/>
+          <w:right w:val="nil"/>
+          <w:between w:val="nil"/>
+        </w:pBdr>
+        <w:tabs>
+          <w:tab w:val="left" w:pos="826"/>
+          <w:tab w:val="left" w:pos="827"/>
+          <w:tab w:val="right" w:pos="9178"/>
+        </w:tabs>
+        <w:spacing w:after="120" w:line="360" w:lineRule="auto"/>
+        <w:rPr>
+          <w:rFonts w:ascii="Cascadia Code" w:eastAsia="Arial" w:hAnsi="Cascadia Code" w:cs="Cascadia Code"/>
+          <w:b/>
+          <w:bCs/>
+          <w:color w:val="E7E6E6" w:themeColor="background2"/>
+          <w:kern w:val="0"/>
+          <w:sz w:val="24"/>
+          <w:szCs w:val="24"/>
+          <w:lang w:val="ru" w:eastAsia="ro-RO"/>
+          <w14:ligatures w14:val="none"/>
+        </w:rPr>
+      </w:pPr>
+      <w:r>
+        <w:rPr>
+          <w:rFonts w:ascii="Cascadia Code" w:hAnsi="Cascadia Code" w:cs="Cascadia Code"/>
+          <w:b/>
+          <w:bCs/>
+          <w:sz w:val="24"/>
+          <w:szCs w:val="24"/>
+          <w:lang w:val="en-US"/>
+        </w:rPr>
+        <w:t xml:space="preserve"> </w:t>
+      </w:r>
+      <w:hyperlink w:anchor="_Frontend_Components">
+        <w:r>
+          <w:rPr>
+            <w:rFonts w:ascii="Cascadia Code" w:eastAsia="Arial" w:hAnsi="Cascadia Code" w:cs="Cascadia Code"/>
+            <w:b/>
+            <w:bCs/>
+            <w:color w:val="E7E6E6" w:themeColor="background2"/>
+            <w:kern w:val="0"/>
+            <w:sz w:val="24"/>
+            <w:szCs w:val="24"/>
+            <w:lang w:val="en-US" w:eastAsia="ro-RO"/>
+            <w14:ligatures w14:val="none"/>
+          </w:rPr>
+          <w:t>Sonar</w:t>
+        </w:r>
+        <w:r>
+          <w:rPr>
+            <w:rFonts w:ascii="Cascadia Code" w:eastAsia="Arial" w:hAnsi="Cascadia Code" w:cs="Cascadia Code"/>
+            <w:b/>
+            <w:bCs/>
+            <w:color w:val="E7E6E6" w:themeColor="background2"/>
+            <w:kern w:val="0"/>
+            <w:sz w:val="24"/>
+            <w:szCs w:val="24"/>
+            <w:lang w:val="en-US" w:eastAsia="ro-RO"/>
+            <w14:ligatures w14:val="none"/>
+          </w:rPr>
+          <w:t xml:space="preserve"> </w:t>
+        </w:r>
+        <w:r>
+          <w:rPr>
+            <w:rFonts w:ascii="Cascadia Code" w:eastAsia="Arial" w:hAnsi="Cascadia Code" w:cs="Cascadia Code"/>
+            <w:b/>
+            <w:bCs/>
+            <w:color w:val="E7E6E6" w:themeColor="background2"/>
+            <w:kern w:val="0"/>
+            <w:sz w:val="24"/>
+            <w:szCs w:val="24"/>
+            <w:lang w:val="en-US" w:eastAsia="ro-RO"/>
+            <w14:ligatures w14:val="none"/>
+          </w:rPr>
+          <w:t xml:space="preserve">Check </w:t>
+        </w:r>
+        <w:r>
+          <w:rPr>
+            <w:rFonts w:ascii="Cascadia Code" w:eastAsia="Arial" w:hAnsi="Cascadia Code" w:cs="Cascadia Code"/>
+            <w:b/>
+            <w:bCs/>
+            <w:color w:val="E7E6E6" w:themeColor="background2"/>
+            <w:kern w:val="0"/>
+            <w:sz w:val="24"/>
+            <w:szCs w:val="24"/>
+            <w:lang w:val="en-US" w:eastAsia="ro-RO"/>
+            <w14:ligatures w14:val="none"/>
+          </w:rPr>
+          <w:t>Phase</w:t>
+        </w:r>
+        <w:r>
+          <w:rPr>
+            <w:rFonts w:ascii="Cascadia Code" w:eastAsia="Arial" w:hAnsi="Cascadia Code" w:cs="Cascadia Code"/>
+            <w:b/>
+            <w:bCs/>
+            <w:color w:val="E7E6E6" w:themeColor="background2"/>
+            <w:kern w:val="0"/>
+            <w:sz w:val="24"/>
+            <w:szCs w:val="24"/>
+            <w:lang w:val="ru" w:eastAsia="ro-RO"/>
+            <w14:ligatures w14:val="none"/>
+          </w:rPr>
+          <w:tab/>
+        </w:r>
+      </w:hyperlink>
+      <w:r>
+        <w:rPr>
+          <w:rFonts w:ascii="Cascadia Code" w:eastAsia="Arial" w:hAnsi="Cascadia Code" w:cs="Cascadia Code"/>
+          <w:b/>
+          <w:bCs/>
+          <w:color w:val="E7E6E6" w:themeColor="background2"/>
+          <w:kern w:val="0"/>
+          <w:sz w:val="24"/>
+          <w:szCs w:val="24"/>
+          <w:lang w:val="en-US" w:eastAsia="ro-RO"/>
+          <w14:ligatures w14:val="none"/>
+        </w:rPr>
+        <w:t>10</w:t>
+      </w:r>
+    </w:p>
+    <w:p>
+      <w:pPr>
+        <w:widowControl w:val="0"/>
+        <w:numPr>
+          <w:ilvl w:val="0"/>
+          <w:numId w:val="1"/>
+        </w:numPr>
+        <w:tabs>
+          <w:tab w:val="left" w:pos="519"/>
+          <w:tab w:val="left" w:pos="520"/>
+          <w:tab w:val="right" w:pos="9178"/>
+        </w:tabs>
+        <w:spacing w:after="0" w:line="360" w:lineRule="auto"/>
+        <w:ind w:left="522" w:hanging="403"/>
+        <w:rPr>
+          <w:rFonts w:ascii="Cascadia Code" w:eastAsia="Arial" w:hAnsi="Cascadia Code" w:cs="Cascadia Code"/>
+          <w:b/>
+          <w:bCs/>
+          <w:color w:val="E7E6E6" w:themeColor="background2"/>
+          <w:kern w:val="0"/>
+          <w:sz w:val="24"/>
+          <w:szCs w:val="24"/>
+          <w:lang w:val="en-GB" w:eastAsia="ro-RO"/>
+          <w14:ligatures w14:val="none"/>
+        </w:rPr>
+      </w:pPr>
+      <w:hyperlink w:anchor="_Conclusion">
+        <w:r>
+          <w:rPr>
+            <w:rFonts w:ascii="Cascadia Code" w:hAnsi="Cascadia Code" w:cs="Cascadia Code"/>
+            <w:b/>
+            <w:bCs/>
+            <w:color w:val="E7E6E6" w:themeColor="background2"/>
+            <w:sz w:val="24"/>
+            <w:szCs w:val="24"/>
+            <w:lang w:val="en-GB" w:eastAsia="ro-RO"/>
+          </w:rPr>
+          <w:t>Security and Authentication</w:t>
+        </w:r>
+        <w:r>
+          <w:rPr>
+            <w:rStyle w:val="Hyperlink"/>
+            <w:rFonts w:ascii="Cascadia Code" w:eastAsia="Arial" w:hAnsi="Cascadia Code" w:cs="Cascadia Code"/>
+            <w:b/>
+            <w:bCs/>
+            <w:color w:val="E7E6E6" w:themeColor="background2"/>
+            <w:kern w:val="0"/>
+            <w:sz w:val="24"/>
+            <w:szCs w:val="24"/>
+            <w:u w:val="none"/>
+            <w:lang w:val="ru" w:eastAsia="ro-RO"/>
+            <w14:ligatures w14:val="none"/>
+          </w:rPr>
+          <w:tab/>
+        </w:r>
+      </w:hyperlink>
+      <w:r>
+        <w:rPr>
+          <w:rFonts w:ascii="Cascadia Code" w:eastAsia="Quattrocento Sans" w:hAnsi="Cascadia Code" w:cs="Cascadia Code"/>
+          <w:b/>
+          <w:bCs/>
+          <w:color w:val="E7E6E6" w:themeColor="background2"/>
+          <w:kern w:val="0"/>
+          <w:sz w:val="24"/>
+          <w:szCs w:val="24"/>
+          <w:lang w:val="en-US" w:eastAsia="ro-RO"/>
+          <w14:ligatures w14:val="none"/>
+        </w:rPr>
+        <w:t>12</w:t>
       </w:r>
     </w:p>
     <w:p>
@@ -2615,7 +3185,7 @@
           <w:lang w:val="en-US" w:eastAsia="ro-RO"/>
           <w14:ligatures w14:val="none"/>
         </w:rPr>
-        <w:t>9</w:t>
+        <w:t>12</w:t>
       </w:r>
     </w:p>
     <w:p>
@@ -2641,7 +3211,7 @@
           <w:kern w:val="0"/>
           <w:sz w:val="24"/>
           <w:szCs w:val="24"/>
-          <w:lang w:val="ru" w:eastAsia="ro-RO"/>
+          <w:lang w:val="en-US" w:eastAsia="ro-RO"/>
           <w14:ligatures w14:val="none"/>
         </w:rPr>
       </w:pPr>
@@ -3377,6 +3947,7 @@
           <w:rFonts w:ascii="Cascadia Code" w:hAnsi="Cascadia Code" w:cs="Cascadia Code"/>
           <w:b/>
           <w:bCs/>
+          <w:noProof/>
           <w:lang w:val="en-US"/>
         </w:rPr>
         <w:drawing>
@@ -3542,14 +4113,13 @@
         <w:widowControl w:val="0"/>
         <w:numPr>
           <w:ilvl w:val="0"/>
-          <w:numId w:val="2"/>
+          <w:numId w:val="48"/>
         </w:numPr>
         <w:tabs>
           <w:tab w:val="left" w:pos="550"/>
           <w:tab w:val="left" w:pos="551"/>
         </w:tabs>
         <w:spacing w:before="76" w:after="600" w:line="360" w:lineRule="auto"/>
-        <w:ind w:left="516" w:hanging="431"/>
         <w:rPr>
           <w:rFonts w:ascii="Cascadia Code" w:eastAsia="Calibri" w:hAnsi="Cascadia Code" w:cstheme="majorHAnsi"/>
           <w:b/>
@@ -3580,7 +4150,7 @@
         <w:widowControl w:val="0"/>
         <w:numPr>
           <w:ilvl w:val="1"/>
-          <w:numId w:val="2"/>
+          <w:numId w:val="48"/>
         </w:numPr>
         <w:tabs>
           <w:tab w:val="left" w:pos="694"/>
@@ -3760,7 +4330,7 @@
         <w:widowControl w:val="0"/>
         <w:numPr>
           <w:ilvl w:val="1"/>
-          <w:numId w:val="2"/>
+          <w:numId w:val="48"/>
         </w:numPr>
         <w:tabs>
           <w:tab w:val="left" w:pos="694"/>
@@ -3837,23 +4407,7 @@
           <w:color w:val="E7E6E6" w:themeColor="background2"/>
           <w:lang w:val="en-US"/>
         </w:rPr>
-        <w:t>which e</w:t>
-      </w:r>
-      <w:r>
-        <w:rPr>
-          <w:rFonts w:ascii="Cascadia Code" w:hAnsi="Cascadia Code" w:cstheme="majorHAnsi"/>
-          <w:color w:val="E7E6E6" w:themeColor="background2"/>
-          <w:lang w:val="en-US"/>
-        </w:rPr>
-        <w:t>nables a seamless and responsive user experience</w:t>
-      </w:r>
-      <w:r>
-        <w:rPr>
-          <w:rFonts w:ascii="Cascadia Code" w:hAnsi="Cascadia Code" w:cstheme="majorHAnsi"/>
-          <w:color w:val="E7E6E6" w:themeColor="background2"/>
-          <w:lang w:val="en-US"/>
-        </w:rPr>
-        <w:t>.</w:t>
+        <w:t>which enables a seamless and responsive user experience.</w:t>
       </w:r>
     </w:p>
     <w:p>
@@ -4002,15 +4556,27 @@
           <w:color w:val="E7E6E6" w:themeColor="background2"/>
         </w:rPr>
       </w:pPr>
-      <w:r>
+    </w:p>
+    <w:p>
+      <w:pPr>
+        <w:spacing w:line="360" w:lineRule="auto"/>
         <w:rPr>
           <w:rFonts w:ascii="Cascadia Code" w:hAnsi="Cascadia Code" w:cs="Cascadia Code"/>
           <w:b/>
           <w:bCs/>
           <w:color w:val="E7E6E6" w:themeColor="background2"/>
         </w:rPr>
+      </w:pPr>
+      <w:r>
+        <w:rPr>
+          <w:rFonts w:ascii="Cascadia Code" w:hAnsi="Cascadia Code" w:cs="Cascadia Code"/>
+          <w:b/>
+          <w:bCs/>
+          <w:noProof/>
+          <w:color w:val="E7E6E6" w:themeColor="background2"/>
+        </w:rPr>
         <w:drawing>
-          <wp:anchor distT="0" distB="0" distL="114300" distR="114300" simplePos="0" relativeHeight="251660288" behindDoc="0" locked="0" layoutInCell="1" allowOverlap="1" wp14:anchorId="0ADE1131" wp14:editId="363B534A">
+          <wp:anchor distT="0" distB="0" distL="114300" distR="114300" simplePos="0" relativeHeight="251660288" behindDoc="0" locked="0" layoutInCell="1" allowOverlap="1" wp14:anchorId="0ADE1131" wp14:editId="44D0EDFE">
             <wp:simplePos x="0" y="0"/>
             <wp:positionH relativeFrom="margin">
               <wp:align>center</wp:align>
@@ -4018,10 +4584,10 @@
             <wp:positionV relativeFrom="paragraph">
               <wp:posOffset>688340</wp:posOffset>
             </wp:positionV>
-            <wp:extent cx="5252411" cy="8248650"/>
+            <wp:extent cx="5252085" cy="8248650"/>
             <wp:effectExtent l="171450" t="171450" r="158115" b="152400"/>
             <wp:wrapTopAndBottom/>
-            <wp:docPr id="727513864" name="Picture 1" descr="A diagram of a company&#10;&#10;Description automatically generated"/>
+            <wp:docPr id="727513864" name="Picture 1"/>
             <wp:cNvGraphicFramePr>
               <a:graphicFrameLocks xmlns:a="http://schemas.openxmlformats.org/drawingml/2006/main" noChangeAspect="1"/>
             </wp:cNvGraphicFramePr>
@@ -4029,7 +4595,7 @@
               <a:graphicData uri="http://schemas.openxmlformats.org/drawingml/2006/picture">
                 <pic:pic xmlns:pic="http://schemas.openxmlformats.org/drawingml/2006/picture">
                   <pic:nvPicPr>
-                    <pic:cNvPr id="727513864" name="Picture 1" descr="A diagram of a company&#10;&#10;Description automatically generated"/>
+                    <pic:cNvPr id="727513864" name="Picture 1"/>
                     <pic:cNvPicPr/>
                   </pic:nvPicPr>
                   <pic:blipFill>
@@ -4040,6 +4606,7 @@
                         </a:ext>
                       </a:extLst>
                     </a:blip>
+                    <a:srcRect t="396" b="396"/>
                     <a:stretch>
                       <a:fillRect/>
                     </a:stretch>
@@ -4125,17 +4692,6 @@
     </w:p>
     <w:p>
       <w:pPr>
-        <w:spacing w:line="360" w:lineRule="auto"/>
-        <w:rPr>
-          <w:rFonts w:ascii="Cascadia Code" w:hAnsi="Cascadia Code" w:cs="Cascadia Code"/>
-          <w:b/>
-          <w:bCs/>
-          <w:color w:val="E7E6E6" w:themeColor="background2"/>
-        </w:rPr>
-      </w:pPr>
-    </w:p>
-    <w:p>
-      <w:pPr>
         <w:pStyle w:val="Heading2"/>
         <w:keepNext w:val="0"/>
         <w:keepLines w:val="0"/>
@@ -4611,59 +5167,27 @@
           <w:color w:val="E7E6E6" w:themeColor="background2"/>
         </w:rPr>
       </w:pPr>
-    </w:p>
-    <w:p>
-      <w:pPr>
-        <w:spacing w:line="360" w:lineRule="auto"/>
+      <w:r>
         <w:rPr>
           <w:rFonts w:ascii="Cascadia Code" w:hAnsi="Cascadia Code" w:cs="Cascadia Code"/>
           <w:b/>
           <w:bCs/>
-          <w:color w:val="E7E6E6" w:themeColor="background2"/>
-        </w:rPr>
-      </w:pPr>
-    </w:p>
-    <w:p>
-      <w:pPr>
-        <w:spacing w:line="360" w:lineRule="auto"/>
-        <w:rPr>
-          <w:rFonts w:ascii="Cascadia Code" w:hAnsi="Cascadia Code" w:cs="Cascadia Code"/>
-          <w:b/>
-          <w:bCs/>
-          <w:color w:val="E7E6E6" w:themeColor="background2"/>
-        </w:rPr>
-      </w:pPr>
-    </w:p>
-    <w:p>
-      <w:pPr>
-        <w:spacing w:line="360" w:lineRule="auto"/>
-        <w:rPr>
-          <w:rFonts w:ascii="Cascadia Code" w:hAnsi="Cascadia Code" w:cs="Cascadia Code"/>
-          <w:b/>
-          <w:bCs/>
-          <w:color w:val="E7E6E6" w:themeColor="background2"/>
-        </w:rPr>
-      </w:pPr>
-      <w:r>
-        <w:rPr>
-          <w:rFonts w:ascii="Cascadia Code" w:hAnsi="Cascadia Code" w:cs="Cascadia Code"/>
-          <w:b/>
-          <w:bCs/>
+          <w:noProof/>
           <w:color w:val="E7E6E6" w:themeColor="background2"/>
         </w:rPr>
         <w:drawing>
-          <wp:anchor distT="0" distB="0" distL="114300" distR="114300" simplePos="0" relativeHeight="251661312" behindDoc="0" locked="0" layoutInCell="1" allowOverlap="1" wp14:anchorId="7BA7B381" wp14:editId="4606CB2F">
+          <wp:anchor distT="0" distB="0" distL="114300" distR="114300" simplePos="0" relativeHeight="251667456" behindDoc="0" locked="0" layoutInCell="1" allowOverlap="1" wp14:anchorId="7B3B6078" wp14:editId="7D314C9C">
             <wp:simplePos x="0" y="0"/>
             <wp:positionH relativeFrom="margin">
               <wp:align>center</wp:align>
             </wp:positionH>
             <wp:positionV relativeFrom="paragraph">
-              <wp:posOffset>521970</wp:posOffset>
+              <wp:posOffset>5775325</wp:posOffset>
             </wp:positionV>
-            <wp:extent cx="6120130" cy="7164070"/>
-            <wp:effectExtent l="152400" t="152400" r="166370" b="170180"/>
+            <wp:extent cx="6253811" cy="3781425"/>
+            <wp:effectExtent l="152400" t="171450" r="166370" b="161925"/>
             <wp:wrapTopAndBottom/>
-            <wp:docPr id="1761979523" name="Picture 1" descr="A diagram of a computer program&#10;&#10;Description automatically generated with medium confidence"/>
+            <wp:docPr id="1697988868" name="Picture 1"/>
             <wp:cNvGraphicFramePr>
               <a:graphicFrameLocks xmlns:a="http://schemas.openxmlformats.org/drawingml/2006/main" noChangeAspect="1"/>
             </wp:cNvGraphicFramePr>
@@ -4671,10 +5195,10 @@
               <a:graphicData uri="http://schemas.openxmlformats.org/drawingml/2006/picture">
                 <pic:pic xmlns:pic="http://schemas.openxmlformats.org/drawingml/2006/picture">
                   <pic:nvPicPr>
-                    <pic:cNvPr id="1761979523" name="Picture 1" descr="A diagram of a computer program&#10;&#10;Description automatically generated with medium confidence"/>
+                    <pic:cNvPr id="1697988868" name="Picture 1"/>
                     <pic:cNvPicPr/>
                   </pic:nvPicPr>
-                  <pic:blipFill>
+                  <pic:blipFill rotWithShape="1">
                     <a:blip r:embed="rId14">
                       <a:extLst>
                         <a:ext uri="{28A0092B-C50C-407E-A947-70E740481C1C}">
@@ -4682,14 +5206,13 @@
                         </a:ext>
                       </a:extLst>
                     </a:blip>
-                    <a:stretch>
-                      <a:fillRect/>
-                    </a:stretch>
+                    <a:srcRect l="-8065" r="216"/>
+                    <a:stretch/>
                   </pic:blipFill>
-                  <pic:spPr>
+                  <pic:spPr bwMode="auto">
                     <a:xfrm>
                       <a:off x="0" y="0"/>
-                      <a:ext cx="6120130" cy="7164070"/>
+                      <a:ext cx="6253811" cy="3781425"/>
                     </a:xfrm>
                     <a:prstGeom prst="snip2DiagRect">
                       <a:avLst/>
@@ -4699,11 +5222,29 @@
                         <a:shade val="85000"/>
                       </a:srgbClr>
                     </a:solidFill>
-                    <a:ln w="88900" cap="sq">
+                    <a:ln w="88900" cap="sq" cmpd="sng" algn="ctr">
                       <a:solidFill>
                         <a:srgbClr val="FFFFFF"/>
                       </a:solidFill>
+                      <a:prstDash val="solid"/>
                       <a:miter lim="800000"/>
+                      <a:headEnd type="none" w="med" len="med"/>
+                      <a:tailEnd type="none" w="med" len="med"/>
+                      <a:extLst>
+                        <a:ext uri="{C807C97D-BFC1-408E-A445-0C87EB9F89A2}">
+                          <ask:lineSketchStyleProps xmlns:ask="http://schemas.microsoft.com/office/drawing/2018/sketchyshapes" sd="0">
+                            <a:custGeom>
+                              <a:avLst/>
+                              <a:gdLst/>
+                              <a:ahLst/>
+                              <a:cxnLst/>
+                              <a:rect l="0" t="0" r="0" b="0"/>
+                              <a:pathLst/>
+                            </a:custGeom>
+                            <ask:type/>
+                          </ask:lineSketchStyleProps>
+                        </a:ext>
+                      </a:extLst>
                     </a:ln>
                     <a:effectLst>
                       <a:outerShdw blurRad="88900" algn="tl" rotWithShape="0">
@@ -4724,35 +5265,140 @@
                         <a:srgbClr val="FFFFFF"/>
                       </a:contourClr>
                     </a:sp3d>
+                    <a:extLst>
+                      <a:ext uri="{53640926-AAD7-44D8-BBD7-CCE9431645EC}">
+                        <a14:shadowObscured xmlns:a14="http://schemas.microsoft.com/office/drawing/2010/main"/>
+                      </a:ext>
+                    </a:extLst>
                   </pic:spPr>
                 </pic:pic>
               </a:graphicData>
             </a:graphic>
+            <wp14:sizeRelH relativeFrom="margin">
+              <wp14:pctWidth>0</wp14:pctWidth>
+            </wp14:sizeRelH>
+            <wp14:sizeRelV relativeFrom="margin">
+              <wp14:pctHeight>0</wp14:pctHeight>
+            </wp14:sizeRelV>
           </wp:anchor>
         </w:drawing>
       </w:r>
-    </w:p>
-    <w:p>
-      <w:pPr>
-        <w:spacing w:line="360" w:lineRule="auto"/>
+      <w:r>
         <w:rPr>
           <w:rFonts w:ascii="Cascadia Code" w:hAnsi="Cascadia Code" w:cs="Cascadia Code"/>
           <w:b/>
           <w:bCs/>
-          <w:color w:val="E7E6E6" w:themeColor="background2"/>
-        </w:rPr>
-      </w:pPr>
-    </w:p>
-    <w:p>
-      <w:pPr>
-        <w:spacing w:line="360" w:lineRule="auto"/>
-        <w:rPr>
-          <w:rFonts w:ascii="Cascadia Code" w:hAnsi="Cascadia Code" w:cs="Cascadia Code"/>
-          <w:b/>
-          <w:bCs/>
-          <w:color w:val="E7E6E6" w:themeColor="background2"/>
-        </w:rPr>
-      </w:pPr>
+          <w:noProof/>
+          <w:color w:val="E7E6E6" w:themeColor="background2"/>
+        </w:rPr>
+        <w:drawing>
+          <wp:anchor distT="0" distB="0" distL="114300" distR="114300" simplePos="0" relativeHeight="251661312" behindDoc="0" locked="0" layoutInCell="1" allowOverlap="1" wp14:anchorId="7BA7B381" wp14:editId="20F742D6">
+            <wp:simplePos x="0" y="0"/>
+            <wp:positionH relativeFrom="margin">
+              <wp:align>center</wp:align>
+            </wp:positionH>
+            <wp:positionV relativeFrom="paragraph">
+              <wp:posOffset>152400</wp:posOffset>
+            </wp:positionV>
+            <wp:extent cx="3479165" cy="5057775"/>
+            <wp:effectExtent l="171450" t="152400" r="159385" b="161925"/>
+            <wp:wrapTopAndBottom/>
+            <wp:docPr id="1761979523" name="Picture 1"/>
+            <wp:cNvGraphicFramePr>
+              <a:graphicFrameLocks xmlns:a="http://schemas.openxmlformats.org/drawingml/2006/main" noChangeAspect="1"/>
+            </wp:cNvGraphicFramePr>
+            <a:graphic xmlns:a="http://schemas.openxmlformats.org/drawingml/2006/main">
+              <a:graphicData uri="http://schemas.openxmlformats.org/drawingml/2006/picture">
+                <pic:pic xmlns:pic="http://schemas.openxmlformats.org/drawingml/2006/picture">
+                  <pic:nvPicPr>
+                    <pic:cNvPr id="1761979523" name="Picture 1"/>
+                    <pic:cNvPicPr/>
+                  </pic:nvPicPr>
+                  <pic:blipFill rotWithShape="1">
+                    <a:blip r:embed="rId15">
+                      <a:extLst>
+                        <a:ext uri="{28A0092B-C50C-407E-A947-70E740481C1C}">
+                          <a14:useLocalDpi xmlns:a14="http://schemas.microsoft.com/office/drawing/2010/main" val="0"/>
+                        </a:ext>
+                      </a:extLst>
+                    </a:blip>
+                    <a:srcRect t="-1044" b="-1468"/>
+                    <a:stretch/>
+                  </pic:blipFill>
+                  <pic:spPr bwMode="auto">
+                    <a:xfrm>
+                      <a:off x="0" y="0"/>
+                      <a:ext cx="3479165" cy="5057775"/>
+                    </a:xfrm>
+                    <a:prstGeom prst="snip2DiagRect">
+                      <a:avLst/>
+                    </a:prstGeom>
+                    <a:solidFill>
+                      <a:srgbClr val="FFFFFF">
+                        <a:shade val="85000"/>
+                      </a:srgbClr>
+                    </a:solidFill>
+                    <a:ln w="88900" cap="sq" cmpd="sng" algn="ctr">
+                      <a:solidFill>
+                        <a:srgbClr val="FFFFFF"/>
+                      </a:solidFill>
+                      <a:prstDash val="solid"/>
+                      <a:miter lim="800000"/>
+                      <a:headEnd type="none" w="med" len="med"/>
+                      <a:tailEnd type="none" w="med" len="med"/>
+                      <a:extLst>
+                        <a:ext uri="{C807C97D-BFC1-408E-A445-0C87EB9F89A2}">
+                          <ask:lineSketchStyleProps xmlns:ask="http://schemas.microsoft.com/office/drawing/2018/sketchyshapes" sd="0">
+                            <a:custGeom>
+                              <a:avLst/>
+                              <a:gdLst/>
+                              <a:ahLst/>
+                              <a:cxnLst/>
+                              <a:rect l="0" t="0" r="0" b="0"/>
+                              <a:pathLst/>
+                            </a:custGeom>
+                            <ask:type/>
+                          </ask:lineSketchStyleProps>
+                        </a:ext>
+                      </a:extLst>
+                    </a:ln>
+                    <a:effectLst>
+                      <a:outerShdw blurRad="88900" algn="tl" rotWithShape="0">
+                        <a:srgbClr val="000000">
+                          <a:alpha val="45000"/>
+                        </a:srgbClr>
+                      </a:outerShdw>
+                    </a:effectLst>
+                    <a:scene3d>
+                      <a:camera prst="orthographicFront"/>
+                      <a:lightRig rig="twoPt" dir="t">
+                        <a:rot lat="0" lon="0" rev="7200000"/>
+                      </a:lightRig>
+                    </a:scene3d>
+                    <a:sp3d>
+                      <a:bevelT w="25400" h="19050"/>
+                      <a:contourClr>
+                        <a:srgbClr val="FFFFFF"/>
+                      </a:contourClr>
+                    </a:sp3d>
+                    <a:extLst>
+                      <a:ext uri="{53640926-AAD7-44D8-BBD7-CCE9431645EC}">
+                        <a14:shadowObscured xmlns:a14="http://schemas.microsoft.com/office/drawing/2010/main"/>
+                      </a:ext>
+                    </a:extLst>
+                  </pic:spPr>
+                </pic:pic>
+              </a:graphicData>
+            </a:graphic>
+            <wp14:sizeRelH relativeFrom="margin">
+              <wp14:pctWidth>0</wp14:pctWidth>
+            </wp14:sizeRelH>
+            <wp14:sizeRelV relativeFrom="margin">
+              <wp14:pctHeight>0</wp14:pctHeight>
+            </wp14:sizeRelV>
+          </wp:anchor>
+        </w:drawing>
+      </w:r>
     </w:p>
     <w:p>
       <w:pPr>
@@ -4807,16 +5453,7 @@
           <w:color w:val="E7E6E6" w:themeColor="background2"/>
           <w:lang w:val="en-US"/>
         </w:rPr>
-        <w:t xml:space="preserve"> Frontend</w:t>
-      </w:r>
-      <w:r>
-        <w:rPr>
-          <w:rFonts w:ascii="Cascadia Code" w:eastAsia="Calibri" w:hAnsi="Cascadia Code" w:cstheme="majorHAnsi"/>
-          <w:b/>
-          <w:color w:val="E7E6E6" w:themeColor="background2"/>
-          <w:lang w:val="en-US"/>
-        </w:rPr>
-        <w:t xml:space="preserve"> Components</w:t>
+        <w:t xml:space="preserve"> Frontend Components</w:t>
       </w:r>
     </w:p>
     <w:p>
@@ -5000,31 +5637,18 @@
         <w:keepNext w:val="0"/>
         <w:keepLines w:val="0"/>
         <w:widowControl w:val="0"/>
-        <w:numPr>
-          <w:ilvl w:val="1"/>
-          <w:numId w:val="2"/>
-        </w:numPr>
         <w:tabs>
           <w:tab w:val="left" w:pos="694"/>
           <w:tab w:val="left" w:pos="695"/>
         </w:tabs>
         <w:spacing w:before="0" w:after="0" w:line="360" w:lineRule="auto"/>
-        <w:ind w:left="827" w:hanging="578"/>
+        <w:ind w:left="227"/>
         <w:rPr>
           <w:rFonts w:ascii="Cascadia Code" w:eastAsia="Calibri" w:hAnsi="Cascadia Code" w:cstheme="majorHAnsi"/>
           <w:b/>
           <w:color w:val="E7E6E6" w:themeColor="background2"/>
         </w:rPr>
       </w:pPr>
-      <w:r>
-        <w:rPr>
-          <w:rFonts w:ascii="Cascadia Code" w:eastAsia="Calibri" w:hAnsi="Cascadia Code" w:cstheme="majorHAnsi"/>
-          <w:b/>
-          <w:color w:val="E7E6E6" w:themeColor="background2"/>
-          <w:lang w:val="en-US"/>
-        </w:rPr>
-        <w:t xml:space="preserve"> </w:t>
-      </w:r>
       <w:r>
         <w:rPr>
           <w:rFonts w:ascii="Cascadia Code" w:eastAsia="Calibri" w:hAnsi="Cascadia Code" w:cstheme="majorHAnsi"/>
@@ -5135,6 +5759,531 @@
         </w:rPr>
         <w:t>Employs Gradle again, this time to execute the project's tests, ensuring functionality and reliability.</w:t>
       </w:r>
+    </w:p>
+    <w:p>
+      <w:pPr>
+        <w:spacing w:after="120" w:line="360" w:lineRule="auto"/>
+        <w:ind w:left="227"/>
+        <w:rPr>
+          <w:rFonts w:ascii="Cascadia Code" w:hAnsi="Cascadia Code"/>
+          <w:color w:val="FFFF79"/>
+          <w:sz w:val="24"/>
+          <w:szCs w:val="24"/>
+        </w:rPr>
+      </w:pPr>
+      <w:r>
+        <w:rPr>
+          <w:rFonts w:ascii="Cascadia Code" w:hAnsi="Cascadia Code"/>
+          <w:color w:val="FFFF79"/>
+          <w:sz w:val="24"/>
+          <w:szCs w:val="24"/>
+        </w:rPr>
+        <w:t>Sonar Check Phase</w:t>
+      </w:r>
+    </w:p>
+    <w:p>
+      <w:pPr>
+        <w:numPr>
+          <w:ilvl w:val="0"/>
+          <w:numId w:val="47"/>
+        </w:numPr>
+        <w:spacing w:line="360" w:lineRule="auto"/>
+        <w:ind w:left="587"/>
+        <w:rPr>
+          <w:rFonts w:ascii="Cascadia Code" w:hAnsi="Cascadia Code"/>
+          <w:color w:val="E7E6E6" w:themeColor="background2"/>
+        </w:rPr>
+      </w:pPr>
+      <w:r>
+        <w:rPr>
+          <w:rFonts w:ascii="Cascadia Code" w:hAnsi="Cascadia Code"/>
+          <w:color w:val="E7E6E6" w:themeColor="background2"/>
+        </w:rPr>
+        <w:t>Executes Gradle tasks (“test” and “jacocoTestReport”) and then triggers SonarQube analysis to ensure code quality and security standards are met.</w:t>
+      </w:r>
+      <w:r>
+        <w:rPr>
+          <w:b/>
+          <w:bCs/>
+          <w:noProof/>
+          <w:sz w:val="32"/>
+          <w:szCs w:val="36"/>
+          <w:lang w:val="en-US"/>
+        </w:rPr>
+        <w:t xml:space="preserve"> </w:t>
+      </w:r>
+    </w:p>
+    <w:p>
+      <w:pPr>
+        <w:spacing w:line="360" w:lineRule="auto"/>
+        <w:rPr>
+          <w:rFonts w:ascii="Cascadia Code" w:hAnsi="Cascadia Code"/>
+          <w:color w:val="E7E6E6" w:themeColor="background2"/>
+        </w:rPr>
+      </w:pPr>
+      <w:r>
+        <w:rPr>
+          <w:rFonts w:ascii="Cascadia Code" w:hAnsi="Cascadia Code"/>
+          <w:color w:val="E7E6E6" w:themeColor="background2"/>
+        </w:rPr>
+        <w:drawing>
+          <wp:anchor distT="0" distB="0" distL="114300" distR="114300" simplePos="0" relativeHeight="251662336" behindDoc="0" locked="0" layoutInCell="1" allowOverlap="1" wp14:anchorId="401890EF" wp14:editId="073B25DF">
+            <wp:simplePos x="0" y="0"/>
+            <wp:positionH relativeFrom="column">
+              <wp:posOffset>3810</wp:posOffset>
+            </wp:positionH>
+            <wp:positionV relativeFrom="paragraph">
+              <wp:posOffset>522605</wp:posOffset>
+            </wp:positionV>
+            <wp:extent cx="6120130" cy="504825"/>
+            <wp:effectExtent l="0" t="0" r="0" b="9525"/>
+            <wp:wrapTopAndBottom/>
+            <wp:docPr id="1486100094" name="Picture 1"/>
+            <wp:cNvGraphicFramePr>
+              <a:graphicFrameLocks xmlns:a="http://schemas.openxmlformats.org/drawingml/2006/main" noChangeAspect="1"/>
+            </wp:cNvGraphicFramePr>
+            <a:graphic xmlns:a="http://schemas.openxmlformats.org/drawingml/2006/main">
+              <a:graphicData uri="http://schemas.openxmlformats.org/drawingml/2006/picture">
+                <pic:pic xmlns:pic="http://schemas.openxmlformats.org/drawingml/2006/picture">
+                  <pic:nvPicPr>
+                    <pic:cNvPr id="1486100094" name=""/>
+                    <pic:cNvPicPr/>
+                  </pic:nvPicPr>
+                  <pic:blipFill>
+                    <a:blip r:embed="rId16">
+                      <a:extLst>
+                        <a:ext uri="{28A0092B-C50C-407E-A947-70E740481C1C}">
+                          <a14:useLocalDpi xmlns:a14="http://schemas.microsoft.com/office/drawing/2010/main" val="0"/>
+                        </a:ext>
+                      </a:extLst>
+                    </a:blip>
+                    <a:stretch>
+                      <a:fillRect/>
+                    </a:stretch>
+                  </pic:blipFill>
+                  <pic:spPr>
+                    <a:xfrm>
+                      <a:off x="0" y="0"/>
+                      <a:ext cx="6120130" cy="504825"/>
+                    </a:xfrm>
+                    <a:prstGeom prst="rect">
+                      <a:avLst/>
+                    </a:prstGeom>
+                  </pic:spPr>
+                </pic:pic>
+              </a:graphicData>
+            </a:graphic>
+          </wp:anchor>
+        </w:drawing>
+      </w:r>
+    </w:p>
+    <w:p>
+      <w:pPr>
+        <w:spacing w:line="360" w:lineRule="auto"/>
+        <w:rPr>
+          <w:rFonts w:ascii="Cascadia Code" w:hAnsi="Cascadia Code"/>
+          <w:color w:val="E7E6E6" w:themeColor="background2"/>
+        </w:rPr>
+      </w:pPr>
+    </w:p>
+    <w:p>
+      <w:pPr>
+        <w:spacing w:line="360" w:lineRule="auto"/>
+        <w:ind w:left="587"/>
+        <w:rPr>
+          <w:rFonts w:ascii="Cascadia Code" w:hAnsi="Cascadia Code"/>
+          <w:color w:val="E7E6E6" w:themeColor="background2"/>
+        </w:rPr>
+      </w:pPr>
+    </w:p>
+    <w:p>
+      <w:pPr>
+        <w:spacing w:line="360" w:lineRule="auto"/>
+        <w:ind w:left="587"/>
+        <w:rPr>
+          <w:rFonts w:ascii="Cascadia Code" w:hAnsi="Cascadia Code"/>
+          <w:color w:val="E7E6E6" w:themeColor="background2"/>
+        </w:rPr>
+      </w:pPr>
+    </w:p>
+    <w:p>
+      <w:pPr>
+        <w:spacing w:line="360" w:lineRule="auto"/>
+        <w:ind w:left="587"/>
+        <w:rPr>
+          <w:rFonts w:ascii="Cascadia Code" w:hAnsi="Cascadia Code"/>
+          <w:color w:val="E7E6E6" w:themeColor="background2"/>
+        </w:rPr>
+      </w:pPr>
+      <w:r>
+        <w:rPr>
+          <w:noProof/>
+          <w:lang w:val="en-US" w:eastAsia="ro-RO"/>
+        </w:rPr>
+        <w:drawing>
+          <wp:anchor distT="0" distB="0" distL="114300" distR="114300" simplePos="0" relativeHeight="251663360" behindDoc="0" locked="0" layoutInCell="1" allowOverlap="1" wp14:anchorId="64C2F3A9" wp14:editId="2B50C72E">
+            <wp:simplePos x="0" y="0"/>
+            <wp:positionH relativeFrom="margin">
+              <wp:align>left</wp:align>
+            </wp:positionH>
+            <wp:positionV relativeFrom="paragraph">
+              <wp:posOffset>364490</wp:posOffset>
+            </wp:positionV>
+            <wp:extent cx="4305300" cy="1524000"/>
+            <wp:effectExtent l="0" t="0" r="0" b="0"/>
+            <wp:wrapTopAndBottom/>
+            <wp:docPr id="1206566476" name="Picture 1" descr="A screenshot of a computer&#10;&#10;Description automatically generated"/>
+            <wp:cNvGraphicFramePr>
+              <a:graphicFrameLocks xmlns:a="http://schemas.openxmlformats.org/drawingml/2006/main" noChangeAspect="1"/>
+            </wp:cNvGraphicFramePr>
+            <a:graphic xmlns:a="http://schemas.openxmlformats.org/drawingml/2006/main">
+              <a:graphicData uri="http://schemas.openxmlformats.org/drawingml/2006/picture">
+                <pic:pic xmlns:pic="http://schemas.openxmlformats.org/drawingml/2006/picture">
+                  <pic:nvPicPr>
+                    <pic:cNvPr id="1206566476" name="Picture 1" descr="A screenshot of a computer&#10;&#10;Description automatically generated"/>
+                    <pic:cNvPicPr>
+                      <a:picLocks noChangeAspect="1" noChangeArrowheads="1"/>
+                    </pic:cNvPicPr>
+                  </pic:nvPicPr>
+                  <pic:blipFill>
+                    <a:blip r:embed="rId17" cstate="print">
+                      <a:extLst>
+                        <a:ext uri="{28A0092B-C50C-407E-A947-70E740481C1C}">
+                          <a14:useLocalDpi xmlns:a14="http://schemas.microsoft.com/office/drawing/2010/main" val="0"/>
+                        </a:ext>
+                      </a:extLst>
+                    </a:blip>
+                    <a:srcRect/>
+                    <a:stretch>
+                      <a:fillRect/>
+                    </a:stretch>
+                  </pic:blipFill>
+                  <pic:spPr bwMode="auto">
+                    <a:xfrm>
+                      <a:off x="0" y="0"/>
+                      <a:ext cx="4305300" cy="1524000"/>
+                    </a:xfrm>
+                    <a:prstGeom prst="rect">
+                      <a:avLst/>
+                    </a:prstGeom>
+                    <a:noFill/>
+                    <a:ln>
+                      <a:noFill/>
+                    </a:ln>
+                  </pic:spPr>
+                </pic:pic>
+              </a:graphicData>
+            </a:graphic>
+            <wp14:sizeRelH relativeFrom="margin">
+              <wp14:pctWidth>0</wp14:pctWidth>
+            </wp14:sizeRelH>
+            <wp14:sizeRelV relativeFrom="margin">
+              <wp14:pctHeight>0</wp14:pctHeight>
+            </wp14:sizeRelV>
+          </wp:anchor>
+        </w:drawing>
+      </w:r>
+      <w:r>
+        <w:rPr>
+          <w:b/>
+          <w:bCs/>
+          <w:noProof/>
+          <w:sz w:val="32"/>
+          <w:szCs w:val="36"/>
+          <w:lang w:val="en-US"/>
+        </w:rPr>
+        <w:drawing>
+          <wp:anchor distT="0" distB="0" distL="114300" distR="114300" simplePos="0" relativeHeight="251668480" behindDoc="0" locked="0" layoutInCell="1" allowOverlap="1" wp14:anchorId="3C425728" wp14:editId="1CACC6BB">
+            <wp:simplePos x="0" y="0"/>
+            <wp:positionH relativeFrom="margin">
+              <wp:align>right</wp:align>
+            </wp:positionH>
+            <wp:positionV relativeFrom="paragraph">
+              <wp:posOffset>369570</wp:posOffset>
+            </wp:positionV>
+            <wp:extent cx="1597660" cy="1522095"/>
+            <wp:effectExtent l="0" t="0" r="2540" b="1905"/>
+            <wp:wrapTopAndBottom/>
+            <wp:docPr id="937005100" name="Picture 1" descr="A diagram of a software development process&#10;&#10;Description automatically generated"/>
+            <wp:cNvGraphicFramePr>
+              <a:graphicFrameLocks xmlns:a="http://schemas.openxmlformats.org/drawingml/2006/main" noChangeAspect="1"/>
+            </wp:cNvGraphicFramePr>
+            <a:graphic xmlns:a="http://schemas.openxmlformats.org/drawingml/2006/main">
+              <a:graphicData uri="http://schemas.openxmlformats.org/drawingml/2006/picture">
+                <pic:pic xmlns:pic="http://schemas.openxmlformats.org/drawingml/2006/picture">
+                  <pic:nvPicPr>
+                    <pic:cNvPr id="937005100" name="Picture 1" descr="A diagram of a software development process&#10;&#10;Description automatically generated"/>
+                    <pic:cNvPicPr/>
+                  </pic:nvPicPr>
+                  <pic:blipFill>
+                    <a:blip r:embed="rId18" cstate="print">
+                      <a:extLst>
+                        <a:ext uri="{28A0092B-C50C-407E-A947-70E740481C1C}">
+                          <a14:useLocalDpi xmlns:a14="http://schemas.microsoft.com/office/drawing/2010/main" val="0"/>
+                        </a:ext>
+                      </a:extLst>
+                    </a:blip>
+                    <a:stretch>
+                      <a:fillRect/>
+                    </a:stretch>
+                  </pic:blipFill>
+                  <pic:spPr>
+                    <a:xfrm>
+                      <a:off x="0" y="0"/>
+                      <a:ext cx="1597660" cy="1522095"/>
+                    </a:xfrm>
+                    <a:prstGeom prst="rect">
+                      <a:avLst/>
+                    </a:prstGeom>
+                  </pic:spPr>
+                </pic:pic>
+              </a:graphicData>
+            </a:graphic>
+            <wp14:sizeRelH relativeFrom="margin">
+              <wp14:pctWidth>0</wp14:pctWidth>
+            </wp14:sizeRelH>
+            <wp14:sizeRelV relativeFrom="margin">
+              <wp14:pctHeight>0</wp14:pctHeight>
+            </wp14:sizeRelV>
+          </wp:anchor>
+        </w:drawing>
+      </w:r>
+    </w:p>
+    <w:p>
+      <w:pPr>
+        <w:spacing w:line="360" w:lineRule="auto"/>
+        <w:ind w:left="587"/>
+        <w:rPr>
+          <w:rFonts w:ascii="Cascadia Code" w:hAnsi="Cascadia Code"/>
+          <w:color w:val="E7E6E6" w:themeColor="background2"/>
+        </w:rPr>
+      </w:pPr>
+    </w:p>
+    <w:p>
+      <w:pPr>
+        <w:spacing w:line="360" w:lineRule="auto"/>
+        <w:ind w:left="587"/>
+        <w:rPr>
+          <w:rFonts w:ascii="Cascadia Code" w:hAnsi="Cascadia Code"/>
+          <w:color w:val="E7E6E6" w:themeColor="background2"/>
+        </w:rPr>
+      </w:pPr>
+      <w:r>
+        <w:rPr>
+          <w:rFonts w:ascii="Cascadia Code" w:hAnsi="Cascadia Code"/>
+          <w:noProof/>
+          <w:color w:val="E7E6E6" w:themeColor="background2"/>
+        </w:rPr>
+        <w:drawing>
+          <wp:anchor distT="0" distB="0" distL="114300" distR="114300" simplePos="0" relativeHeight="251664384" behindDoc="0" locked="0" layoutInCell="1" allowOverlap="1" wp14:anchorId="1DB4017D" wp14:editId="145C99DA">
+            <wp:simplePos x="0" y="0"/>
+            <wp:positionH relativeFrom="margin">
+              <wp:align>right</wp:align>
+            </wp:positionH>
+            <wp:positionV relativeFrom="paragraph">
+              <wp:posOffset>407670</wp:posOffset>
+            </wp:positionV>
+            <wp:extent cx="6105525" cy="3009900"/>
+            <wp:effectExtent l="0" t="0" r="9525" b="0"/>
+            <wp:wrapTopAndBottom/>
+            <wp:docPr id="781807844" name="Picture 2"/>
+            <wp:cNvGraphicFramePr>
+              <a:graphicFrameLocks xmlns:a="http://schemas.openxmlformats.org/drawingml/2006/main" noChangeAspect="1"/>
+            </wp:cNvGraphicFramePr>
+            <a:graphic xmlns:a="http://schemas.openxmlformats.org/drawingml/2006/main">
+              <a:graphicData uri="http://schemas.openxmlformats.org/drawingml/2006/picture">
+                <pic:pic xmlns:pic="http://schemas.openxmlformats.org/drawingml/2006/picture">
+                  <pic:nvPicPr>
+                    <pic:cNvPr id="0" name="Picture 2"/>
+                    <pic:cNvPicPr>
+                      <a:picLocks noChangeAspect="1" noChangeArrowheads="1"/>
+                    </pic:cNvPicPr>
+                  </pic:nvPicPr>
+                  <pic:blipFill>
+                    <a:blip r:embed="rId19" cstate="print">
+                      <a:extLst>
+                        <a:ext uri="{28A0092B-C50C-407E-A947-70E740481C1C}">
+                          <a14:useLocalDpi xmlns:a14="http://schemas.microsoft.com/office/drawing/2010/main" val="0"/>
+                        </a:ext>
+                      </a:extLst>
+                    </a:blip>
+                    <a:srcRect/>
+                    <a:stretch>
+                      <a:fillRect/>
+                    </a:stretch>
+                  </pic:blipFill>
+                  <pic:spPr bwMode="auto">
+                    <a:xfrm>
+                      <a:off x="0" y="0"/>
+                      <a:ext cx="6105525" cy="3009900"/>
+                    </a:xfrm>
+                    <a:prstGeom prst="rect">
+                      <a:avLst/>
+                    </a:prstGeom>
+                    <a:noFill/>
+                    <a:ln>
+                      <a:noFill/>
+                    </a:ln>
+                  </pic:spPr>
+                </pic:pic>
+              </a:graphicData>
+            </a:graphic>
+          </wp:anchor>
+        </w:drawing>
+      </w:r>
+    </w:p>
+    <w:p>
+      <w:pPr>
+        <w:spacing w:line="360" w:lineRule="auto"/>
+        <w:ind w:left="587"/>
+        <w:rPr>
+          <w:rFonts w:ascii="Cascadia Code" w:hAnsi="Cascadia Code"/>
+          <w:color w:val="E7E6E6" w:themeColor="background2"/>
+        </w:rPr>
+      </w:pPr>
+    </w:p>
+    <w:p>
+      <w:pPr>
+        <w:spacing w:line="360" w:lineRule="auto"/>
+        <w:ind w:left="587"/>
+        <w:rPr>
+          <w:rFonts w:ascii="Cascadia Code" w:hAnsi="Cascadia Code"/>
+          <w:color w:val="E7E6E6" w:themeColor="background2"/>
+        </w:rPr>
+      </w:pPr>
+    </w:p>
+    <w:p>
+      <w:pPr>
+        <w:spacing w:line="360" w:lineRule="auto"/>
+        <w:ind w:left="587"/>
+        <w:rPr>
+          <w:rFonts w:ascii="Cascadia Code" w:hAnsi="Cascadia Code"/>
+          <w:color w:val="E7E6E6" w:themeColor="background2"/>
+        </w:rPr>
+      </w:pPr>
+      <w:r>
+        <w:rPr>
+          <w:rFonts w:ascii="Cascadia Code" w:hAnsi="Cascadia Code"/>
+          <w:noProof/>
+          <w:color w:val="E7E6E6" w:themeColor="background2"/>
+        </w:rPr>
+        <w:drawing>
+          <wp:anchor distT="0" distB="0" distL="114300" distR="114300" simplePos="0" relativeHeight="251665408" behindDoc="0" locked="0" layoutInCell="1" allowOverlap="1" wp14:anchorId="5A43C285" wp14:editId="7DF090E4">
+            <wp:simplePos x="0" y="0"/>
+            <wp:positionH relativeFrom="margin">
+              <wp:align>right</wp:align>
+            </wp:positionH>
+            <wp:positionV relativeFrom="paragraph">
+              <wp:posOffset>238760</wp:posOffset>
+            </wp:positionV>
+            <wp:extent cx="6115050" cy="1047750"/>
+            <wp:effectExtent l="0" t="0" r="0" b="0"/>
+            <wp:wrapTopAndBottom/>
+            <wp:docPr id="1707340759" name="Picture 3"/>
+            <wp:cNvGraphicFramePr>
+              <a:graphicFrameLocks xmlns:a="http://schemas.openxmlformats.org/drawingml/2006/main" noChangeAspect="1"/>
+            </wp:cNvGraphicFramePr>
+            <a:graphic xmlns:a="http://schemas.openxmlformats.org/drawingml/2006/main">
+              <a:graphicData uri="http://schemas.openxmlformats.org/drawingml/2006/picture">
+                <pic:pic xmlns:pic="http://schemas.openxmlformats.org/drawingml/2006/picture">
+                  <pic:nvPicPr>
+                    <pic:cNvPr id="0" name="Picture 3"/>
+                    <pic:cNvPicPr>
+                      <a:picLocks noChangeAspect="1" noChangeArrowheads="1"/>
+                    </pic:cNvPicPr>
+                  </pic:nvPicPr>
+                  <pic:blipFill>
+                    <a:blip r:embed="rId20">
+                      <a:extLst>
+                        <a:ext uri="{28A0092B-C50C-407E-A947-70E740481C1C}">
+                          <a14:useLocalDpi xmlns:a14="http://schemas.microsoft.com/office/drawing/2010/main" val="0"/>
+                        </a:ext>
+                      </a:extLst>
+                    </a:blip>
+                    <a:srcRect/>
+                    <a:stretch>
+                      <a:fillRect/>
+                    </a:stretch>
+                  </pic:blipFill>
+                  <pic:spPr bwMode="auto">
+                    <a:xfrm>
+                      <a:off x="0" y="0"/>
+                      <a:ext cx="6115050" cy="1047750"/>
+                    </a:xfrm>
+                    <a:prstGeom prst="rect">
+                      <a:avLst/>
+                    </a:prstGeom>
+                    <a:noFill/>
+                    <a:ln>
+                      <a:noFill/>
+                    </a:ln>
+                  </pic:spPr>
+                </pic:pic>
+              </a:graphicData>
+            </a:graphic>
+          </wp:anchor>
+        </w:drawing>
+      </w:r>
+    </w:p>
+    <w:p>
+      <w:pPr>
+        <w:spacing w:line="360" w:lineRule="auto"/>
+        <w:ind w:left="587"/>
+        <w:rPr>
+          <w:rFonts w:ascii="Cascadia Code" w:hAnsi="Cascadia Code"/>
+          <w:color w:val="E7E6E6" w:themeColor="background2"/>
+        </w:rPr>
+      </w:pPr>
+    </w:p>
+    <w:p>
+      <w:pPr>
+        <w:spacing w:line="360" w:lineRule="auto"/>
+        <w:ind w:left="587"/>
+        <w:rPr>
+          <w:rFonts w:ascii="Cascadia Code" w:hAnsi="Cascadia Code"/>
+          <w:color w:val="E7E6E6" w:themeColor="background2"/>
+        </w:rPr>
+      </w:pPr>
+    </w:p>
+    <w:p>
+      <w:pPr>
+        <w:spacing w:line="360" w:lineRule="auto"/>
+        <w:ind w:left="587"/>
+        <w:rPr>
+          <w:rFonts w:ascii="Cascadia Code" w:hAnsi="Cascadia Code"/>
+          <w:color w:val="E7E6E6" w:themeColor="background2"/>
+        </w:rPr>
+      </w:pPr>
+    </w:p>
+    <w:p>
+      <w:pPr>
+        <w:spacing w:line="360" w:lineRule="auto"/>
+        <w:ind w:left="587"/>
+        <w:rPr>
+          <w:rFonts w:ascii="Cascadia Code" w:hAnsi="Cascadia Code"/>
+          <w:color w:val="E7E6E6" w:themeColor="background2"/>
+        </w:rPr>
+      </w:pPr>
+    </w:p>
+    <w:p>
+      <w:pPr>
+        <w:spacing w:line="360" w:lineRule="auto"/>
+        <w:ind w:left="587"/>
+        <w:rPr>
+          <w:rFonts w:ascii="Cascadia Code" w:hAnsi="Cascadia Code"/>
+          <w:color w:val="E7E6E6" w:themeColor="background2"/>
+        </w:rPr>
+      </w:pPr>
+    </w:p>
+    <w:p>
+      <w:pPr>
+        <w:spacing w:line="360" w:lineRule="auto"/>
+        <w:ind w:left="587"/>
+        <w:rPr>
+          <w:rFonts w:ascii="Cascadia Code" w:hAnsi="Cascadia Code"/>
+          <w:color w:val="E7E6E6" w:themeColor="background2"/>
+        </w:rPr>
+      </w:pPr>
     </w:p>
     <w:p>
       <w:pPr>
@@ -5161,7 +6310,6 @@
           <w:tab w:val="left" w:pos="551"/>
         </w:tabs>
         <w:spacing w:before="76" w:after="360" w:line="360" w:lineRule="auto"/>
-        <w:ind w:left="519" w:hanging="401"/>
         <w:rPr>
           <w:rFonts w:ascii="Cascadia Code" w:eastAsia="Calibri" w:hAnsi="Cascadia Code" w:cstheme="majorHAnsi"/>
           <w:b/>
@@ -5171,8 +6319,6 @@
           <w:lang w:val="en-US"/>
         </w:rPr>
       </w:pPr>
-      <w:bookmarkStart w:id="22" w:name="_Conclusion"/>
-      <w:bookmarkEnd w:id="22"/>
       <w:r>
         <w:rPr>
           <w:rFonts w:ascii="Cascadia Code" w:eastAsia="Calibri" w:hAnsi="Cascadia Code" w:cstheme="majorHAnsi"/>
@@ -5182,7 +6328,7 @@
           <w:szCs w:val="34"/>
           <w:lang w:val="en-US"/>
         </w:rPr>
-        <w:t>Conclusion</w:t>
+        <w:t>Security and Authentication</w:t>
       </w:r>
     </w:p>
     <w:p>
@@ -5198,6 +6344,79 @@
           <w:lang w:val="en-US"/>
         </w:rPr>
       </w:pPr>
+      <w:r>
+        <w:rPr>
+          <w:rFonts w:ascii="Cascadia Code" w:eastAsia="Arial" w:hAnsi="Cascadia Code" w:cs="Arial"/>
+          <w:color w:val="E7E6E6" w:themeColor="background2"/>
+          <w:kern w:val="0"/>
+          <w:lang w:eastAsia="ro-RO"/>
+          <w14:ligatures w14:val="none"/>
+        </w:rPr>
+        <w:t>Detailed mechanisms for securing the application and managing user authentication, including the use of Spring Security for robust, stateless API security.</w:t>
+      </w:r>
+    </w:p>
+    <w:p>
+      <w:pPr>
+        <w:spacing w:line="360" w:lineRule="auto"/>
+        <w:rPr>
+          <w:rFonts w:ascii="Cascadia Code" w:hAnsi="Cascadia Code"/>
+          <w:color w:val="E7E6E6" w:themeColor="background2"/>
+        </w:rPr>
+      </w:pPr>
+    </w:p>
+    <w:p>
+      <w:pPr>
+        <w:pStyle w:val="Heading2"/>
+        <w:keepNext w:val="0"/>
+        <w:keepLines w:val="0"/>
+        <w:widowControl w:val="0"/>
+        <w:numPr>
+          <w:ilvl w:val="0"/>
+          <w:numId w:val="39"/>
+        </w:numPr>
+        <w:tabs>
+          <w:tab w:val="left" w:pos="550"/>
+          <w:tab w:val="left" w:pos="551"/>
+        </w:tabs>
+        <w:spacing w:before="76" w:after="360" w:line="360" w:lineRule="auto"/>
+        <w:ind w:left="519" w:hanging="401"/>
+        <w:rPr>
+          <w:rFonts w:ascii="Cascadia Code" w:eastAsia="Calibri" w:hAnsi="Cascadia Code" w:cstheme="majorHAnsi"/>
+          <w:b/>
+          <w:color w:val="E7E6E6" w:themeColor="background2"/>
+          <w:sz w:val="34"/>
+          <w:szCs w:val="34"/>
+          <w:lang w:val="en-US"/>
+        </w:rPr>
+      </w:pPr>
+      <w:bookmarkStart w:id="22" w:name="_Conclusion"/>
+      <w:bookmarkEnd w:id="22"/>
+      <w:r>
+        <w:rPr>
+          <w:rFonts w:ascii="Cascadia Code" w:eastAsia="Calibri" w:hAnsi="Cascadia Code" w:cstheme="majorHAnsi"/>
+          <w:b/>
+          <w:color w:val="E7E6E6" w:themeColor="background2"/>
+          <w:sz w:val="34"/>
+          <w:szCs w:val="34"/>
+          <w:lang w:val="en-US"/>
+        </w:rPr>
+        <w:t>Conclusion</w:t>
+      </w:r>
+    </w:p>
+    <w:p>
+      <w:pPr>
+        <w:spacing w:line="360" w:lineRule="auto"/>
+        <w:ind w:left="227"/>
+        <w:rPr>
+          <w:rFonts w:ascii="Cascadia Code" w:hAnsi="Cascadia Code" w:cs="Cascadia Code"/>
+          <w:b/>
+          <w:bCs/>
+          <w:sz w:val="28"/>
+          <w:szCs w:val="28"/>
+          <w:lang w:val="en-US"/>
+        </w:rPr>
+      </w:pPr>
+      <w:bookmarkStart w:id="23" w:name="_Hlk164391486"/>
       <w:r>
         <w:rPr>
           <w:rFonts w:ascii="Cascadia Code" w:eastAsia="Arial" w:hAnsi="Cascadia Code" w:cs="Arial"/>
@@ -5268,6 +6487,7 @@
         </w:rPr>
         <w:t>is designed to provide a scalable, sustainable, and engaging platform for travelers.</w:t>
       </w:r>
+      <w:bookmarkEnd w:id="23"/>
     </w:p>
     <w:sectPr>
       <w:type w:val="continuous"/>
@@ -5645,6 +6865,155 @@
     </w:lvl>
   </w:abstractNum>
   <w:abstractNum w:abstractNumId="3" w15:restartNumberingAfterBreak="0">
+    <w:nsid w:val="05CD39B6"/>
+    <w:multiLevelType w:val="multilevel"/>
+    <w:tmpl w:val="66DC8890"/>
+    <w:lvl w:ilvl="0">
+      <w:start w:val="1"/>
+      <w:numFmt w:val="bullet"/>
+      <w:lvlText w:val=""/>
+      <w:lvlJc w:val="left"/>
+      <w:pPr>
+        <w:tabs>
+          <w:tab w:val="num" w:pos="720"/>
+        </w:tabs>
+        <w:ind w:left="720" w:hanging="360"/>
+      </w:pPr>
+      <w:rPr>
+        <w:rFonts w:ascii="Symbol" w:hAnsi="Symbol" w:hint="default"/>
+        <w:sz w:val="20"/>
+      </w:rPr>
+    </w:lvl>
+    <w:lvl w:ilvl="1" w:tentative="1">
+      <w:start w:val="1"/>
+      <w:numFmt w:val="bullet"/>
+      <w:lvlText w:val=""/>
+      <w:lvlJc w:val="left"/>
+      <w:pPr>
+        <w:tabs>
+          <w:tab w:val="num" w:pos="1440"/>
+        </w:tabs>
+        <w:ind w:left="1440" w:hanging="360"/>
+      </w:pPr>
+      <w:rPr>
+        <w:rFonts w:ascii="Symbol" w:hAnsi="Symbol" w:hint="default"/>
+        <w:sz w:val="20"/>
+      </w:rPr>
+    </w:lvl>
+    <w:lvl w:ilvl="2" w:tentative="1">
+      <w:start w:val="1"/>
+      <w:numFmt w:val="bullet"/>
+      <w:lvlText w:val=""/>
+      <w:lvlJc w:val="left"/>
+      <w:pPr>
+        <w:tabs>
+          <w:tab w:val="num" w:pos="2160"/>
+        </w:tabs>
+        <w:ind w:left="2160" w:hanging="360"/>
+      </w:pPr>
+      <w:rPr>
+        <w:rFonts w:ascii="Symbol" w:hAnsi="Symbol" w:hint="default"/>
+        <w:sz w:val="20"/>
+      </w:rPr>
+    </w:lvl>
+    <w:lvl w:ilvl="3" w:tentative="1">
+      <w:start w:val="1"/>
+      <w:numFmt w:val="bullet"/>
+      <w:lvlText w:val=""/>
+      <w:lvlJc w:val="left"/>
+      <w:pPr>
+        <w:tabs>
+          <w:tab w:val="num" w:pos="2880"/>
+        </w:tabs>
+        <w:ind w:left="2880" w:hanging="360"/>
+      </w:pPr>
+      <w:rPr>
+        <w:rFonts w:ascii="Symbol" w:hAnsi="Symbol" w:hint="default"/>
+        <w:sz w:val="20"/>
+      </w:rPr>
+    </w:lvl>
+    <w:lvl w:ilvl="4" w:tentative="1">
+      <w:start w:val="1"/>
+      <w:numFmt w:val="bullet"/>
+      <w:lvlText w:val=""/>
+      <w:lvlJc w:val="left"/>
+      <w:pPr>
+        <w:tabs>
+          <w:tab w:val="num" w:pos="3600"/>
+        </w:tabs>
+        <w:ind w:left="3600" w:hanging="360"/>
+      </w:pPr>
+      <w:rPr>
+        <w:rFonts w:ascii="Symbol" w:hAnsi="Symbol" w:hint="default"/>
+        <w:sz w:val="20"/>
+      </w:rPr>
+    </w:lvl>
+    <w:lvl w:ilvl="5" w:tentative="1">
+      <w:start w:val="1"/>
+      <w:numFmt w:val="bullet"/>
+      <w:lvlText w:val=""/>
+      <w:lvlJc w:val="left"/>
+      <w:pPr>
+        <w:tabs>
+          <w:tab w:val="num" w:pos="4320"/>
+        </w:tabs>
+        <w:ind w:left="4320" w:hanging="360"/>
+      </w:pPr>
+      <w:rPr>
+        <w:rFonts w:ascii="Symbol" w:hAnsi="Symbol" w:hint="default"/>
+        <w:sz w:val="20"/>
+      </w:rPr>
+    </w:lvl>
+    <w:lvl w:ilvl="6" w:tentative="1">
+      <w:start w:val="1"/>
+      <w:numFmt w:val="bullet"/>
+      <w:lvlText w:val=""/>
+      <w:lvlJc w:val="left"/>
+      <w:pPr>
+        <w:tabs>
+          <w:tab w:val="num" w:pos="5040"/>
+        </w:tabs>
+        <w:ind w:left="5040" w:hanging="360"/>
+      </w:pPr>
+      <w:rPr>
+        <w:rFonts w:ascii="Symbol" w:hAnsi="Symbol" w:hint="default"/>
+        <w:sz w:val="20"/>
+      </w:rPr>
+    </w:lvl>
+    <w:lvl w:ilvl="7" w:tentative="1">
+      <w:start w:val="1"/>
+      <w:numFmt w:val="bullet"/>
+      <w:lvlText w:val=""/>
+      <w:lvlJc w:val="left"/>
+      <w:pPr>
+        <w:tabs>
+          <w:tab w:val="num" w:pos="5760"/>
+        </w:tabs>
+        <w:ind w:left="5760" w:hanging="360"/>
+      </w:pPr>
+      <w:rPr>
+        <w:rFonts w:ascii="Symbol" w:hAnsi="Symbol" w:hint="default"/>
+        <w:sz w:val="20"/>
+      </w:rPr>
+    </w:lvl>
+    <w:lvl w:ilvl="8" w:tentative="1">
+      <w:start w:val="1"/>
+      <w:numFmt w:val="bullet"/>
+      <w:lvlText w:val=""/>
+      <w:lvlJc w:val="left"/>
+      <w:pPr>
+        <w:tabs>
+          <w:tab w:val="num" w:pos="6480"/>
+        </w:tabs>
+        <w:ind w:left="6480" w:hanging="360"/>
+      </w:pPr>
+      <w:rPr>
+        <w:rFonts w:ascii="Symbol" w:hAnsi="Symbol" w:hint="default"/>
+        <w:sz w:val="20"/>
+      </w:rPr>
+    </w:lvl>
+  </w:abstractNum>
+  <w:abstractNum w:abstractNumId="4" w15:restartNumberingAfterBreak="0">
     <w:nsid w:val="09D14866"/>
     <w:multiLevelType w:val="multilevel"/>
     <w:tmpl w:val="A97ECB42"/>
@@ -5757,7 +7126,7 @@
       </w:rPr>
     </w:lvl>
   </w:abstractNum>
-  <w:abstractNum w:abstractNumId="4" w15:restartNumberingAfterBreak="0">
+  <w:abstractNum w:abstractNumId="5" w15:restartNumberingAfterBreak="0">
     <w:nsid w:val="0A017845"/>
     <w:multiLevelType w:val="multilevel"/>
     <w:tmpl w:val="6EBC98C4"/>
@@ -5907,7 +7276,7 @@
       </w:rPr>
     </w:lvl>
   </w:abstractNum>
-  <w:abstractNum w:abstractNumId="5" w15:restartNumberingAfterBreak="0">
+  <w:abstractNum w:abstractNumId="6" w15:restartNumberingAfterBreak="0">
     <w:nsid w:val="0E3A7FD5"/>
     <w:multiLevelType w:val="multilevel"/>
     <w:tmpl w:val="A350E74E"/>
@@ -6020,7 +7389,7 @@
       </w:rPr>
     </w:lvl>
   </w:abstractNum>
-  <w:abstractNum w:abstractNumId="6" w15:restartNumberingAfterBreak="0">
+  <w:abstractNum w:abstractNumId="7" w15:restartNumberingAfterBreak="0">
     <w:nsid w:val="13D75F01"/>
     <w:multiLevelType w:val="multilevel"/>
     <w:tmpl w:val="20E0A77A"/>
@@ -6170,7 +7539,7 @@
       </w:rPr>
     </w:lvl>
   </w:abstractNum>
-  <w:abstractNum w:abstractNumId="7" w15:restartNumberingAfterBreak="0">
+  <w:abstractNum w:abstractNumId="8" w15:restartNumberingAfterBreak="0">
     <w:nsid w:val="159470F8"/>
     <w:multiLevelType w:val="hybridMultilevel"/>
     <w:tmpl w:val="5A76FA14"/>
@@ -6256,10 +7625,10 @@
       </w:pPr>
     </w:lvl>
   </w:abstractNum>
-  <w:abstractNum w:abstractNumId="8" w15:restartNumberingAfterBreak="0">
+  <w:abstractNum w:abstractNumId="9" w15:restartNumberingAfterBreak="0">
     <w:nsid w:val="189D02B3"/>
     <w:multiLevelType w:val="multilevel"/>
-    <w:tmpl w:val="3D0C89E4"/>
+    <w:tmpl w:val="8D94EE60"/>
     <w:lvl w:ilvl="0">
       <w:start w:val="4"/>
       <w:numFmt w:val="decimal"/>
@@ -6364,7 +7733,7 @@
       </w:rPr>
     </w:lvl>
   </w:abstractNum>
-  <w:abstractNum w:abstractNumId="9" w15:restartNumberingAfterBreak="0">
+  <w:abstractNum w:abstractNumId="10" w15:restartNumberingAfterBreak="0">
     <w:nsid w:val="18CE4B37"/>
     <w:multiLevelType w:val="hybridMultilevel"/>
     <w:tmpl w:val="A188544E"/>
@@ -6450,7 +7819,7 @@
       </w:pPr>
     </w:lvl>
   </w:abstractNum>
-  <w:abstractNum w:abstractNumId="10" w15:restartNumberingAfterBreak="0">
+  <w:abstractNum w:abstractNumId="11" w15:restartNumberingAfterBreak="0">
     <w:nsid w:val="1A6A026A"/>
     <w:multiLevelType w:val="multilevel"/>
     <w:tmpl w:val="4BC2ACD2"/>
@@ -6537,7 +7906,7 @@
       </w:pPr>
     </w:lvl>
   </w:abstractNum>
-  <w:abstractNum w:abstractNumId="11" w15:restartNumberingAfterBreak="0">
+  <w:abstractNum w:abstractNumId="12" w15:restartNumberingAfterBreak="0">
     <w:nsid w:val="1D53372E"/>
     <w:multiLevelType w:val="multilevel"/>
     <w:tmpl w:val="53A8EE7C"/>
@@ -6650,7 +8019,7 @@
       </w:pPr>
     </w:lvl>
   </w:abstractNum>
-  <w:abstractNum w:abstractNumId="12" w15:restartNumberingAfterBreak="0">
+  <w:abstractNum w:abstractNumId="13" w15:restartNumberingAfterBreak="0">
     <w:nsid w:val="21BB3078"/>
     <w:multiLevelType w:val="hybridMultilevel"/>
     <w:tmpl w:val="901E648C"/>
@@ -6762,7 +8131,7 @@
       </w:rPr>
     </w:lvl>
   </w:abstractNum>
-  <w:abstractNum w:abstractNumId="13" w15:restartNumberingAfterBreak="0">
+  <w:abstractNum w:abstractNumId="14" w15:restartNumberingAfterBreak="0">
     <w:nsid w:val="22850B28"/>
     <w:multiLevelType w:val="multilevel"/>
     <w:tmpl w:val="5DA86F28"/>
@@ -6875,7 +8244,7 @@
       </w:pPr>
     </w:lvl>
   </w:abstractNum>
-  <w:abstractNum w:abstractNumId="14" w15:restartNumberingAfterBreak="0">
+  <w:abstractNum w:abstractNumId="15" w15:restartNumberingAfterBreak="0">
     <w:nsid w:val="25915E52"/>
     <w:multiLevelType w:val="multilevel"/>
     <w:tmpl w:val="BD90B48C"/>
@@ -6963,7 +8332,7 @@
       </w:pPr>
     </w:lvl>
   </w:abstractNum>
-  <w:abstractNum w:abstractNumId="15" w15:restartNumberingAfterBreak="0">
+  <w:abstractNum w:abstractNumId="16" w15:restartNumberingAfterBreak="0">
     <w:nsid w:val="273D0BA5"/>
     <w:multiLevelType w:val="hybridMultilevel"/>
     <w:tmpl w:val="ED321AE6"/>
@@ -7049,7 +8418,7 @@
       </w:pPr>
     </w:lvl>
   </w:abstractNum>
-  <w:abstractNum w:abstractNumId="16" w15:restartNumberingAfterBreak="0">
+  <w:abstractNum w:abstractNumId="17" w15:restartNumberingAfterBreak="0">
     <w:nsid w:val="2FAF798E"/>
     <w:multiLevelType w:val="multilevel"/>
     <w:tmpl w:val="60CE47D4"/>
@@ -7162,7 +8531,7 @@
       </w:rPr>
     </w:lvl>
   </w:abstractNum>
-  <w:abstractNum w:abstractNumId="17" w15:restartNumberingAfterBreak="0">
+  <w:abstractNum w:abstractNumId="18" w15:restartNumberingAfterBreak="0">
     <w:nsid w:val="315E2DD6"/>
     <w:multiLevelType w:val="multilevel"/>
     <w:tmpl w:val="1B26CC76"/>
@@ -7277,7 +8646,7 @@
       </w:rPr>
     </w:lvl>
   </w:abstractNum>
-  <w:abstractNum w:abstractNumId="18" w15:restartNumberingAfterBreak="0">
+  <w:abstractNum w:abstractNumId="19" w15:restartNumberingAfterBreak="0">
     <w:nsid w:val="3518212D"/>
     <w:multiLevelType w:val="multilevel"/>
     <w:tmpl w:val="20E0A77A"/>
@@ -7427,7 +8796,7 @@
       </w:rPr>
     </w:lvl>
   </w:abstractNum>
-  <w:abstractNum w:abstractNumId="19" w15:restartNumberingAfterBreak="0">
+  <w:abstractNum w:abstractNumId="20" w15:restartNumberingAfterBreak="0">
     <w:nsid w:val="3A9D46A1"/>
     <w:multiLevelType w:val="multilevel"/>
     <w:tmpl w:val="EFD45D30"/>
@@ -7515,7 +8884,7 @@
       </w:pPr>
     </w:lvl>
   </w:abstractNum>
-  <w:abstractNum w:abstractNumId="20" w15:restartNumberingAfterBreak="0">
+  <w:abstractNum w:abstractNumId="21" w15:restartNumberingAfterBreak="0">
     <w:nsid w:val="3AAF1288"/>
     <w:multiLevelType w:val="hybridMultilevel"/>
     <w:tmpl w:val="236E8934"/>
@@ -7601,7 +8970,7 @@
       </w:pPr>
     </w:lvl>
   </w:abstractNum>
-  <w:abstractNum w:abstractNumId="21" w15:restartNumberingAfterBreak="0">
+  <w:abstractNum w:abstractNumId="22" w15:restartNumberingAfterBreak="0">
     <w:nsid w:val="3C1478C7"/>
     <w:multiLevelType w:val="multilevel"/>
     <w:tmpl w:val="01A0C752"/>
@@ -7751,7 +9120,115 @@
       </w:rPr>
     </w:lvl>
   </w:abstractNum>
-  <w:abstractNum w:abstractNumId="22" w15:restartNumberingAfterBreak="0">
+  <w:abstractNum w:abstractNumId="23" w15:restartNumberingAfterBreak="0">
+    <w:nsid w:val="3DCA3C70"/>
+    <w:multiLevelType w:val="multilevel"/>
+    <w:tmpl w:val="3D0C89E4"/>
+    <w:lvl w:ilvl="0">
+      <w:start w:val="4"/>
+      <w:numFmt w:val="decimal"/>
+      <w:lvlText w:val="%1"/>
+      <w:lvlJc w:val="left"/>
+      <w:pPr>
+        <w:ind w:left="550" w:hanging="432"/>
+      </w:pPr>
+      <w:rPr>
+        <w:rFonts w:hint="default"/>
+        <w:color w:val="FFFF79"/>
+      </w:rPr>
+    </w:lvl>
+    <w:lvl w:ilvl="1">
+      <w:start w:val="1"/>
+      <w:numFmt w:val="decimal"/>
+      <w:lvlText w:val="%1.%2"/>
+      <w:lvlJc w:val="left"/>
+      <w:pPr>
+        <w:ind w:left="694" w:hanging="576"/>
+      </w:pPr>
+      <w:rPr>
+        <w:rFonts w:hint="default"/>
+        <w:color w:val="FFFF79"/>
+      </w:rPr>
+    </w:lvl>
+    <w:lvl w:ilvl="2">
+      <w:numFmt w:val="bullet"/>
+      <w:lvlText w:val="●"/>
+      <w:lvlJc w:val="left"/>
+      <w:pPr>
+        <w:ind w:left="838" w:hanging="576"/>
+      </w:pPr>
+      <w:rPr>
+        <w:rFonts w:ascii="Noto Sans Symbols" w:eastAsia="Noto Sans Symbols" w:hAnsi="Noto Sans Symbols" w:cs="Noto Sans Symbols" w:hint="default"/>
+      </w:rPr>
+    </w:lvl>
+    <w:lvl w:ilvl="3">
+      <w:numFmt w:val="bullet"/>
+      <w:lvlText w:val="•"/>
+      <w:lvlJc w:val="left"/>
+      <w:pPr>
+        <w:ind w:left="1898" w:hanging="575"/>
+      </w:pPr>
+      <w:rPr>
+        <w:rFonts w:hint="default"/>
+      </w:rPr>
+    </w:lvl>
+    <w:lvl w:ilvl="4">
+      <w:numFmt w:val="bullet"/>
+      <w:lvlText w:val="•"/>
+      <w:lvlJc w:val="left"/>
+      <w:pPr>
+        <w:ind w:left="2956" w:hanging="575"/>
+      </w:pPr>
+      <w:rPr>
+        <w:rFonts w:hint="default"/>
+      </w:rPr>
+    </w:lvl>
+    <w:lvl w:ilvl="5">
+      <w:numFmt w:val="bullet"/>
+      <w:lvlText w:val="•"/>
+      <w:lvlJc w:val="left"/>
+      <w:pPr>
+        <w:ind w:left="4014" w:hanging="576"/>
+      </w:pPr>
+      <w:rPr>
+        <w:rFonts w:hint="default"/>
+      </w:rPr>
+    </w:lvl>
+    <w:lvl w:ilvl="6">
+      <w:numFmt w:val="bullet"/>
+      <w:lvlText w:val="•"/>
+      <w:lvlJc w:val="left"/>
+      <w:pPr>
+        <w:ind w:left="5073" w:hanging="576"/>
+      </w:pPr>
+      <w:rPr>
+        <w:rFonts w:hint="default"/>
+      </w:rPr>
+    </w:lvl>
+    <w:lvl w:ilvl="7">
+      <w:numFmt w:val="bullet"/>
+      <w:lvlText w:val="•"/>
+      <w:lvlJc w:val="left"/>
+      <w:pPr>
+        <w:ind w:left="6131" w:hanging="576"/>
+      </w:pPr>
+      <w:rPr>
+        <w:rFonts w:hint="default"/>
+      </w:rPr>
+    </w:lvl>
+    <w:lvl w:ilvl="8">
+      <w:numFmt w:val="bullet"/>
+      <w:lvlText w:val="•"/>
+      <w:lvlJc w:val="left"/>
+      <w:pPr>
+        <w:ind w:left="7189" w:hanging="576"/>
+      </w:pPr>
+      <w:rPr>
+        <w:rFonts w:hint="default"/>
+      </w:rPr>
+    </w:lvl>
+  </w:abstractNum>
+  <w:abstractNum w:abstractNumId="24" w15:restartNumberingAfterBreak="0">
     <w:nsid w:val="3DCF6250"/>
     <w:multiLevelType w:val="multilevel"/>
     <w:tmpl w:val="CA361F8C"/>
@@ -7868,7 +9345,7 @@
       </w:pPr>
     </w:lvl>
   </w:abstractNum>
-  <w:abstractNum w:abstractNumId="23" w15:restartNumberingAfterBreak="0">
+  <w:abstractNum w:abstractNumId="25" w15:restartNumberingAfterBreak="0">
     <w:nsid w:val="3F5C6AD1"/>
     <w:multiLevelType w:val="multilevel"/>
     <w:tmpl w:val="A54262FE"/>
@@ -7981,7 +9458,7 @@
       </w:rPr>
     </w:lvl>
   </w:abstractNum>
-  <w:abstractNum w:abstractNumId="24" w15:restartNumberingAfterBreak="0">
+  <w:abstractNum w:abstractNumId="26" w15:restartNumberingAfterBreak="0">
     <w:nsid w:val="40CA476C"/>
     <w:multiLevelType w:val="multilevel"/>
     <w:tmpl w:val="17E63F8E"/>
@@ -8131,7 +9608,7 @@
       </w:rPr>
     </w:lvl>
   </w:abstractNum>
-  <w:abstractNum w:abstractNumId="25" w15:restartNumberingAfterBreak="0">
+  <w:abstractNum w:abstractNumId="27" w15:restartNumberingAfterBreak="0">
     <w:nsid w:val="43CF0EDF"/>
     <w:multiLevelType w:val="multilevel"/>
     <w:tmpl w:val="1B26CC76"/>
@@ -8246,7 +9723,7 @@
       </w:rPr>
     </w:lvl>
   </w:abstractNum>
-  <w:abstractNum w:abstractNumId="26" w15:restartNumberingAfterBreak="0">
+  <w:abstractNum w:abstractNumId="28" w15:restartNumberingAfterBreak="0">
     <w:nsid w:val="4C884226"/>
     <w:multiLevelType w:val="multilevel"/>
     <w:tmpl w:val="5A76B3D2"/>
@@ -8396,7 +9873,7 @@
       </w:rPr>
     </w:lvl>
   </w:abstractNum>
-  <w:abstractNum w:abstractNumId="27" w15:restartNumberingAfterBreak="0">
+  <w:abstractNum w:abstractNumId="29" w15:restartNumberingAfterBreak="0">
     <w:nsid w:val="4E567598"/>
     <w:multiLevelType w:val="multilevel"/>
     <w:tmpl w:val="7B026ADA"/>
@@ -8546,7 +10023,7 @@
       </w:rPr>
     </w:lvl>
   </w:abstractNum>
-  <w:abstractNum w:abstractNumId="28" w15:restartNumberingAfterBreak="0">
+  <w:abstractNum w:abstractNumId="30" w15:restartNumberingAfterBreak="0">
     <w:nsid w:val="51503EDC"/>
     <w:multiLevelType w:val="hybridMultilevel"/>
     <w:tmpl w:val="8556BE96"/>
@@ -8659,7 +10136,7 @@
       </w:rPr>
     </w:lvl>
   </w:abstractNum>
-  <w:abstractNum w:abstractNumId="29" w15:restartNumberingAfterBreak="0">
+  <w:abstractNum w:abstractNumId="31" w15:restartNumberingAfterBreak="0">
     <w:nsid w:val="53F35A8D"/>
     <w:multiLevelType w:val="multilevel"/>
     <w:tmpl w:val="4BA2DB80"/>
@@ -8808,7 +10285,115 @@
       </w:rPr>
     </w:lvl>
   </w:abstractNum>
-  <w:abstractNum w:abstractNumId="30" w15:restartNumberingAfterBreak="0">
+  <w:abstractNum w:abstractNumId="32" w15:restartNumberingAfterBreak="0">
+    <w:nsid w:val="59E57F03"/>
+    <w:multiLevelType w:val="multilevel"/>
+    <w:tmpl w:val="3AC057F2"/>
+    <w:lvl w:ilvl="0">
+      <w:start w:val="3"/>
+      <w:numFmt w:val="decimal"/>
+      <w:lvlText w:val="%1"/>
+      <w:lvlJc w:val="left"/>
+      <w:pPr>
+        <w:ind w:left="550" w:hanging="432"/>
+      </w:pPr>
+      <w:rPr>
+        <w:rFonts w:hint="default"/>
+        <w:color w:val="FFFF79"/>
+      </w:rPr>
+    </w:lvl>
+    <w:lvl w:ilvl="1">
+      <w:start w:val="1"/>
+      <w:numFmt w:val="decimal"/>
+      <w:lvlText w:val="%1.%2"/>
+      <w:lvlJc w:val="left"/>
+      <w:pPr>
+        <w:ind w:left="694" w:hanging="576"/>
+      </w:pPr>
+      <w:rPr>
+        <w:rFonts w:hint="default"/>
+        <w:color w:val="FFFF79"/>
+      </w:rPr>
+    </w:lvl>
+    <w:lvl w:ilvl="2">
+      <w:numFmt w:val="bullet"/>
+      <w:lvlText w:val="●"/>
+      <w:lvlJc w:val="left"/>
+      <w:pPr>
+        <w:ind w:left="838" w:hanging="576"/>
+      </w:pPr>
+      <w:rPr>
+        <w:rFonts w:ascii="Noto Sans Symbols" w:eastAsia="Noto Sans Symbols" w:hAnsi="Noto Sans Symbols" w:cs="Noto Sans Symbols" w:hint="default"/>
+      </w:rPr>
+    </w:lvl>
+    <w:lvl w:ilvl="3">
+      <w:numFmt w:val="bullet"/>
+      <w:lvlText w:val="•"/>
+      <w:lvlJc w:val="left"/>
+      <w:pPr>
+        <w:ind w:left="1898" w:hanging="575"/>
+      </w:pPr>
+      <w:rPr>
+        <w:rFonts w:hint="default"/>
+      </w:rPr>
+    </w:lvl>
+    <w:lvl w:ilvl="4">
+      <w:numFmt w:val="bullet"/>
+      <w:lvlText w:val="•"/>
+      <w:lvlJc w:val="left"/>
+      <w:pPr>
+        <w:ind w:left="2956" w:hanging="575"/>
+      </w:pPr>
+      <w:rPr>
+        <w:rFonts w:hint="default"/>
+      </w:rPr>
+    </w:lvl>
+    <w:lvl w:ilvl="5">
+      <w:numFmt w:val="bullet"/>
+      <w:lvlText w:val="•"/>
+      <w:lvlJc w:val="left"/>
+      <w:pPr>
+        <w:ind w:left="4014" w:hanging="576"/>
+      </w:pPr>
+      <w:rPr>
+        <w:rFonts w:hint="default"/>
+      </w:rPr>
+    </w:lvl>
+    <w:lvl w:ilvl="6">
+      <w:numFmt w:val="bullet"/>
+      <w:lvlText w:val="•"/>
+      <w:lvlJc w:val="left"/>
+      <w:pPr>
+        <w:ind w:left="5073" w:hanging="576"/>
+      </w:pPr>
+      <w:rPr>
+        <w:rFonts w:hint="default"/>
+      </w:rPr>
+    </w:lvl>
+    <w:lvl w:ilvl="7">
+      <w:numFmt w:val="bullet"/>
+      <w:lvlText w:val="•"/>
+      <w:lvlJc w:val="left"/>
+      <w:pPr>
+        <w:ind w:left="6131" w:hanging="576"/>
+      </w:pPr>
+      <w:rPr>
+        <w:rFonts w:hint="default"/>
+      </w:rPr>
+    </w:lvl>
+    <w:lvl w:ilvl="8">
+      <w:numFmt w:val="bullet"/>
+      <w:lvlText w:val="•"/>
+      <w:lvlJc w:val="left"/>
+      <w:pPr>
+        <w:ind w:left="7189" w:hanging="576"/>
+      </w:pPr>
+      <w:rPr>
+        <w:rFonts w:hint="default"/>
+      </w:rPr>
+    </w:lvl>
+  </w:abstractNum>
+  <w:abstractNum w:abstractNumId="33" w15:restartNumberingAfterBreak="0">
     <w:nsid w:val="5D460E3E"/>
     <w:multiLevelType w:val="multilevel"/>
     <w:tmpl w:val="3D0C89E4"/>
@@ -8916,7 +10501,7 @@
       </w:rPr>
     </w:lvl>
   </w:abstractNum>
-  <w:abstractNum w:abstractNumId="31" w15:restartNumberingAfterBreak="0">
+  <w:abstractNum w:abstractNumId="34" w15:restartNumberingAfterBreak="0">
     <w:nsid w:val="5E467847"/>
     <w:multiLevelType w:val="multilevel"/>
     <w:tmpl w:val="037CFD5C"/>
@@ -9037,7 +10622,7 @@
       </w:pPr>
     </w:lvl>
   </w:abstractNum>
-  <w:abstractNum w:abstractNumId="32" w15:restartNumberingAfterBreak="0">
+  <w:abstractNum w:abstractNumId="35" w15:restartNumberingAfterBreak="0">
     <w:nsid w:val="5E60467F"/>
     <w:multiLevelType w:val="multilevel"/>
     <w:tmpl w:val="A50AF740"/>
@@ -9147,7 +10732,7 @@
       </w:rPr>
     </w:lvl>
   </w:abstractNum>
-  <w:abstractNum w:abstractNumId="33" w15:restartNumberingAfterBreak="0">
+  <w:abstractNum w:abstractNumId="36" w15:restartNumberingAfterBreak="0">
     <w:nsid w:val="5ECF7D52"/>
     <w:multiLevelType w:val="hybridMultilevel"/>
     <w:tmpl w:val="B84E244E"/>
@@ -9261,7 +10846,7 @@
       </w:rPr>
     </w:lvl>
   </w:abstractNum>
-  <w:abstractNum w:abstractNumId="34" w15:restartNumberingAfterBreak="0">
+  <w:abstractNum w:abstractNumId="37" w15:restartNumberingAfterBreak="0">
     <w:nsid w:val="5EEE0F3B"/>
     <w:multiLevelType w:val="multilevel"/>
     <w:tmpl w:val="C38E9092"/>
@@ -9411,7 +10996,7 @@
       </w:rPr>
     </w:lvl>
   </w:abstractNum>
-  <w:abstractNum w:abstractNumId="35" w15:restartNumberingAfterBreak="0">
+  <w:abstractNum w:abstractNumId="38" w15:restartNumberingAfterBreak="0">
     <w:nsid w:val="5F3E061A"/>
     <w:multiLevelType w:val="multilevel"/>
     <w:tmpl w:val="89A4F328"/>
@@ -9560,7 +11145,7 @@
       </w:rPr>
     </w:lvl>
   </w:abstractNum>
-  <w:abstractNum w:abstractNumId="36" w15:restartNumberingAfterBreak="0">
+  <w:abstractNum w:abstractNumId="39" w15:restartNumberingAfterBreak="0">
     <w:nsid w:val="613E588D"/>
     <w:multiLevelType w:val="multilevel"/>
     <w:tmpl w:val="A56A511C"/>
@@ -9710,7 +11295,7 @@
       </w:rPr>
     </w:lvl>
   </w:abstractNum>
-  <w:abstractNum w:abstractNumId="37" w15:restartNumberingAfterBreak="0">
+  <w:abstractNum w:abstractNumId="40" w15:restartNumberingAfterBreak="0">
     <w:nsid w:val="647C35E3"/>
     <w:multiLevelType w:val="hybridMultilevel"/>
     <w:tmpl w:val="12AA7EA2"/>
@@ -9823,7 +11408,7 @@
       </w:rPr>
     </w:lvl>
   </w:abstractNum>
-  <w:abstractNum w:abstractNumId="38" w15:restartNumberingAfterBreak="0">
+  <w:abstractNum w:abstractNumId="41" w15:restartNumberingAfterBreak="0">
     <w:nsid w:val="65000C62"/>
     <w:multiLevelType w:val="hybridMultilevel"/>
     <w:tmpl w:val="6568C236"/>
@@ -9909,7 +11494,7 @@
       </w:pPr>
     </w:lvl>
   </w:abstractNum>
-  <w:abstractNum w:abstractNumId="39" w15:restartNumberingAfterBreak="0">
+  <w:abstractNum w:abstractNumId="42" w15:restartNumberingAfterBreak="0">
     <w:nsid w:val="65A542EC"/>
     <w:multiLevelType w:val="hybridMultilevel"/>
     <w:tmpl w:val="1CD8E0BE"/>
@@ -10022,7 +11607,7 @@
       </w:rPr>
     </w:lvl>
   </w:abstractNum>
-  <w:abstractNum w:abstractNumId="40" w15:restartNumberingAfterBreak="0">
+  <w:abstractNum w:abstractNumId="43" w15:restartNumberingAfterBreak="0">
     <w:nsid w:val="6A9E01BA"/>
     <w:multiLevelType w:val="multilevel"/>
     <w:tmpl w:val="37E47146"/>
@@ -10172,7 +11757,7 @@
       </w:rPr>
     </w:lvl>
   </w:abstractNum>
-  <w:abstractNum w:abstractNumId="41" w15:restartNumberingAfterBreak="0">
+  <w:abstractNum w:abstractNumId="44" w15:restartNumberingAfterBreak="0">
     <w:nsid w:val="6C6C2BC1"/>
     <w:multiLevelType w:val="hybridMultilevel"/>
     <w:tmpl w:val="675211EE"/>
@@ -10286,7 +11871,7 @@
       </w:rPr>
     </w:lvl>
   </w:abstractNum>
-  <w:abstractNum w:abstractNumId="42" w15:restartNumberingAfterBreak="0">
+  <w:abstractNum w:abstractNumId="45" w15:restartNumberingAfterBreak="0">
     <w:nsid w:val="70A82C09"/>
     <w:multiLevelType w:val="multilevel"/>
     <w:tmpl w:val="BD90B48C"/>
@@ -10374,7 +11959,7 @@
       </w:pPr>
     </w:lvl>
   </w:abstractNum>
-  <w:abstractNum w:abstractNumId="43" w15:restartNumberingAfterBreak="0">
+  <w:abstractNum w:abstractNumId="46" w15:restartNumberingAfterBreak="0">
     <w:nsid w:val="71AA50CD"/>
     <w:multiLevelType w:val="multilevel"/>
     <w:tmpl w:val="E7FEAF5E"/>
@@ -10495,7 +12080,7 @@
       </w:pPr>
     </w:lvl>
   </w:abstractNum>
-  <w:abstractNum w:abstractNumId="44" w15:restartNumberingAfterBreak="0">
+  <w:abstractNum w:abstractNumId="47" w15:restartNumberingAfterBreak="0">
     <w:nsid w:val="75B44F97"/>
     <w:multiLevelType w:val="multilevel"/>
     <w:tmpl w:val="49BC0F38"/>
@@ -10644,7 +12229,7 @@
       </w:rPr>
     </w:lvl>
   </w:abstractNum>
-  <w:abstractNum w:abstractNumId="45" w15:restartNumberingAfterBreak="0">
+  <w:abstractNum w:abstractNumId="48" w15:restartNumberingAfterBreak="0">
     <w:nsid w:val="7948174B"/>
     <w:multiLevelType w:val="multilevel"/>
     <w:tmpl w:val="A6EAD296"/>
@@ -10793,7 +12378,7 @@
       </w:rPr>
     </w:lvl>
   </w:abstractNum>
-  <w:abstractNum w:abstractNumId="46" w15:restartNumberingAfterBreak="0">
+  <w:abstractNum w:abstractNumId="49" w15:restartNumberingAfterBreak="0">
     <w:nsid w:val="795A4730"/>
     <w:multiLevelType w:val="hybridMultilevel"/>
     <w:tmpl w:val="8D323A36"/>
@@ -10880,145 +12465,154 @@
     </w:lvl>
   </w:abstractNum>
   <w:num w:numId="1" w16cid:durableId="669059652">
-    <w:abstractNumId w:val="10"/>
+    <w:abstractNumId w:val="11"/>
   </w:num>
   <w:num w:numId="2" w16cid:durableId="557057849">
-    <w:abstractNumId w:val="14"/>
+    <w:abstractNumId w:val="15"/>
   </w:num>
   <w:num w:numId="3" w16cid:durableId="1161121316">
+    <w:abstractNumId w:val="6"/>
+  </w:num>
+  <w:num w:numId="4" w16cid:durableId="1638946347">
+    <w:abstractNumId w:val="20"/>
+  </w:num>
+  <w:num w:numId="5" w16cid:durableId="1636905107">
+    <w:abstractNumId w:val="17"/>
+  </w:num>
+  <w:num w:numId="6" w16cid:durableId="1695613656">
+    <w:abstractNumId w:val="48"/>
+  </w:num>
+  <w:num w:numId="7" w16cid:durableId="1744839714">
+    <w:abstractNumId w:val="24"/>
+  </w:num>
+  <w:num w:numId="8" w16cid:durableId="1436437646">
+    <w:abstractNumId w:val="12"/>
+  </w:num>
+  <w:num w:numId="9" w16cid:durableId="284698413">
+    <w:abstractNumId w:val="46"/>
+  </w:num>
+  <w:num w:numId="10" w16cid:durableId="536046540">
+    <w:abstractNumId w:val="37"/>
+  </w:num>
+  <w:num w:numId="11" w16cid:durableId="834733172">
+    <w:abstractNumId w:val="26"/>
+  </w:num>
+  <w:num w:numId="12" w16cid:durableId="370417653">
+    <w:abstractNumId w:val="43"/>
+  </w:num>
+  <w:num w:numId="13" w16cid:durableId="559365870">
+    <w:abstractNumId w:val="28"/>
+  </w:num>
+  <w:num w:numId="14" w16cid:durableId="30375831">
+    <w:abstractNumId w:val="29"/>
+  </w:num>
+  <w:num w:numId="15" w16cid:durableId="279845662">
     <w:abstractNumId w:val="5"/>
   </w:num>
-  <w:num w:numId="4" w16cid:durableId="1638946347">
-    <w:abstractNumId w:val="19"/>
-  </w:num>
-  <w:num w:numId="5" w16cid:durableId="1636905107">
-    <w:abstractNumId w:val="16"/>
-  </w:num>
-  <w:num w:numId="6" w16cid:durableId="1695613656">
-    <w:abstractNumId w:val="45"/>
-  </w:num>
-  <w:num w:numId="7" w16cid:durableId="1744839714">
-    <w:abstractNumId w:val="22"/>
-  </w:num>
-  <w:num w:numId="8" w16cid:durableId="1436437646">
-    <w:abstractNumId w:val="11"/>
-  </w:num>
-  <w:num w:numId="9" w16cid:durableId="284698413">
-    <w:abstractNumId w:val="43"/>
-  </w:num>
-  <w:num w:numId="10" w16cid:durableId="536046540">
-    <w:abstractNumId w:val="34"/>
-  </w:num>
-  <w:num w:numId="11" w16cid:durableId="834733172">
-    <w:abstractNumId w:val="24"/>
-  </w:num>
-  <w:num w:numId="12" w16cid:durableId="370417653">
-    <w:abstractNumId w:val="40"/>
-  </w:num>
-  <w:num w:numId="13" w16cid:durableId="559365870">
-    <w:abstractNumId w:val="26"/>
-  </w:num>
-  <w:num w:numId="14" w16cid:durableId="30375831">
-    <w:abstractNumId w:val="27"/>
-  </w:num>
-  <w:num w:numId="15" w16cid:durableId="279845662">
-    <w:abstractNumId w:val="4"/>
-  </w:num>
   <w:num w:numId="16" w16cid:durableId="736559680">
-    <w:abstractNumId w:val="32"/>
+    <w:abstractNumId w:val="35"/>
   </w:num>
   <w:num w:numId="17" w16cid:durableId="546381294">
-    <w:abstractNumId w:val="33"/>
+    <w:abstractNumId w:val="36"/>
   </w:num>
   <w:num w:numId="18" w16cid:durableId="2092465034">
-    <w:abstractNumId w:val="20"/>
+    <w:abstractNumId w:val="21"/>
   </w:num>
   <w:num w:numId="19" w16cid:durableId="310404673">
-    <w:abstractNumId w:val="7"/>
+    <w:abstractNumId w:val="8"/>
   </w:num>
   <w:num w:numId="20" w16cid:durableId="1706251296">
-    <w:abstractNumId w:val="15"/>
+    <w:abstractNumId w:val="16"/>
   </w:num>
   <w:num w:numId="21" w16cid:durableId="1124082492">
     <w:abstractNumId w:val="0"/>
   </w:num>
   <w:num w:numId="22" w16cid:durableId="816649016">
-    <w:abstractNumId w:val="46"/>
+    <w:abstractNumId w:val="49"/>
   </w:num>
   <w:num w:numId="23" w16cid:durableId="108278872">
-    <w:abstractNumId w:val="38"/>
+    <w:abstractNumId w:val="41"/>
   </w:num>
   <w:num w:numId="24" w16cid:durableId="959459434">
-    <w:abstractNumId w:val="9"/>
+    <w:abstractNumId w:val="10"/>
   </w:num>
   <w:num w:numId="25" w16cid:durableId="1555462197">
-    <w:abstractNumId w:val="41"/>
+    <w:abstractNumId w:val="44"/>
   </w:num>
   <w:num w:numId="26" w16cid:durableId="645205302">
-    <w:abstractNumId w:val="3"/>
+    <w:abstractNumId w:val="4"/>
   </w:num>
   <w:num w:numId="27" w16cid:durableId="43217942">
-    <w:abstractNumId w:val="17"/>
+    <w:abstractNumId w:val="18"/>
   </w:num>
   <w:num w:numId="28" w16cid:durableId="765272611">
+    <w:abstractNumId w:val="27"/>
+  </w:num>
+  <w:num w:numId="29" w16cid:durableId="144862223">
     <w:abstractNumId w:val="25"/>
   </w:num>
-  <w:num w:numId="29" w16cid:durableId="144862223">
-    <w:abstractNumId w:val="23"/>
-  </w:num>
   <w:num w:numId="30" w16cid:durableId="1188562448">
-    <w:abstractNumId w:val="28"/>
+    <w:abstractNumId w:val="30"/>
   </w:num>
   <w:num w:numId="31" w16cid:durableId="1748646637">
-    <w:abstractNumId w:val="39"/>
+    <w:abstractNumId w:val="42"/>
   </w:num>
   <w:num w:numId="32" w16cid:durableId="257493698">
-    <w:abstractNumId w:val="37"/>
+    <w:abstractNumId w:val="40"/>
   </w:num>
   <w:num w:numId="33" w16cid:durableId="354354682">
     <w:abstractNumId w:val="1"/>
   </w:num>
   <w:num w:numId="34" w16cid:durableId="1880316365">
-    <w:abstractNumId w:val="31"/>
+    <w:abstractNumId w:val="34"/>
   </w:num>
   <w:num w:numId="35" w16cid:durableId="1451821042">
     <w:abstractNumId w:val="2"/>
   </w:num>
   <w:num w:numId="36" w16cid:durableId="393286148">
-    <w:abstractNumId w:val="12"/>
+    <w:abstractNumId w:val="13"/>
   </w:num>
   <w:num w:numId="37" w16cid:durableId="1947228781">
-    <w:abstractNumId w:val="35"/>
+    <w:abstractNumId w:val="38"/>
   </w:num>
   <w:num w:numId="38" w16cid:durableId="493104567">
-    <w:abstractNumId w:val="42"/>
+    <w:abstractNumId w:val="45"/>
   </w:num>
   <w:num w:numId="39" w16cid:durableId="725104627">
-    <w:abstractNumId w:val="8"/>
+    <w:abstractNumId w:val="9"/>
   </w:num>
   <w:num w:numId="40" w16cid:durableId="1997875006">
-    <w:abstractNumId w:val="18"/>
+    <w:abstractNumId w:val="19"/>
   </w:num>
   <w:num w:numId="41" w16cid:durableId="874655362">
-    <w:abstractNumId w:val="21"/>
+    <w:abstractNumId w:val="22"/>
   </w:num>
   <w:num w:numId="42" w16cid:durableId="126314629">
-    <w:abstractNumId w:val="36"/>
+    <w:abstractNumId w:val="39"/>
   </w:num>
   <w:num w:numId="43" w16cid:durableId="81219928">
-    <w:abstractNumId w:val="30"/>
+    <w:abstractNumId w:val="33"/>
   </w:num>
   <w:num w:numId="44" w16cid:durableId="905071270">
-    <w:abstractNumId w:val="6"/>
+    <w:abstractNumId w:val="7"/>
   </w:num>
   <w:num w:numId="45" w16cid:durableId="1418794241">
-    <w:abstractNumId w:val="13"/>
+    <w:abstractNumId w:val="14"/>
   </w:num>
   <w:num w:numId="46" w16cid:durableId="639069143">
-    <w:abstractNumId w:val="44"/>
+    <w:abstractNumId w:val="47"/>
   </w:num>
   <w:num w:numId="47" w16cid:durableId="926114339">
-    <w:abstractNumId w:val="29"/>
+    <w:abstractNumId w:val="31"/>
+  </w:num>
+  <w:num w:numId="48" w16cid:durableId="956909618">
+    <w:abstractNumId w:val="32"/>
+  </w:num>
+  <w:num w:numId="49" w16cid:durableId="799424342">
+    <w:abstractNumId w:val="3"/>
+  </w:num>
+  <w:num w:numId="50" w16cid:durableId="1277639396">
+    <w:abstractNumId w:val="23"/>
   </w:num>
 </w:numbering>
 </file>
@@ -11423,7 +13017,7 @@
   <w:style w:type="paragraph" w:default="1" w:styleId="Normal">
     <w:name w:val="Normal"/>
     <w:qFormat/>
-    <w:rsid w:val="00D40967"/>
+    <w:rsid w:val="0076417F"/>
   </w:style>
   <w:style w:type="paragraph" w:styleId="Heading2">
     <w:name w:val="heading 2"/>
@@ -12148,6 +13742,23 @@
 </file>
 
 <file path=customXml/item2.xml><?xml version="1.0" encoding="utf-8"?>
+<p:properties xmlns:p="http://schemas.microsoft.com/office/2006/metadata/properties" xmlns:xsi="http://www.w3.org/2001/XMLSchema-instance" xmlns:pc="http://schemas.microsoft.com/office/infopath/2007/PartnerControls">
+  <documentManagement>
+    <_activity xmlns="b622d701-e00d-4f37-80b0-0c67a5a3cc9f" xsi:nil="true"/>
+  </documentManagement>
+</p:properties>
+</file>
+
+<file path=customXml/item3.xml><?xml version="1.0" encoding="utf-8"?>
+<?mso-contentType ?>
+<FormTemplates xmlns="http://schemas.microsoft.com/sharepoint/v3/contenttype/forms">
+  <Display>DocumentLibraryForm</Display>
+  <Edit>DocumentLibraryForm</Edit>
+  <New>DocumentLibraryForm</New>
+</FormTemplates>
+</file>
+
+<file path=customXml/item4.xml><?xml version="1.0" encoding="utf-8"?>
 <ct:contentTypeSchema xmlns:ct="http://schemas.microsoft.com/office/2006/metadata/contentType" xmlns:ma="http://schemas.microsoft.com/office/2006/metadata/properties/metaAttributes" ct:_="" ma:_="" ma:contentTypeName="Document" ma:contentTypeID="0x010100BEE8B0B1680A894DA45BD8749D8D4C9A" ma:contentTypeVersion="12" ma:contentTypeDescription="Een nieuw document maken." ma:contentTypeScope="" ma:versionID="9b95df8a3175b1a50d75068e4b4ce20d">
   <xsd:schema xmlns:xsd="http://www.w3.org/2001/XMLSchema" xmlns:xs="http://www.w3.org/2001/XMLSchema" xmlns:p="http://schemas.microsoft.com/office/2006/metadata/properties" xmlns:ns3="b622d701-e00d-4f37-80b0-0c67a5a3cc9f" xmlns:ns4="7e8f7ac0-e3e8-4fcb-b831-89979767a653" targetNamespace="http://schemas.microsoft.com/office/2006/metadata/properties" ma:root="true" ma:fieldsID="cad6372bd3bdc0fe0d16e673383d9aff" ns3:_="" ns4:_="">
     <xsd:import namespace="b622d701-e00d-4f37-80b0-0c67a5a3cc9f"/>
@@ -12362,23 +13973,6 @@
 </ct:contentTypeSchema>
 </file>
 
-<file path=customXml/item3.xml><?xml version="1.0" encoding="utf-8"?>
-<?mso-contentType ?>
-<FormTemplates xmlns="http://schemas.microsoft.com/sharepoint/v3/contenttype/forms">
-  <Display>DocumentLibraryForm</Display>
-  <Edit>DocumentLibraryForm</Edit>
-  <New>DocumentLibraryForm</New>
-</FormTemplates>
-</file>
-
-<file path=customXml/item4.xml><?xml version="1.0" encoding="utf-8"?>
-<p:properties xmlns:p="http://schemas.microsoft.com/office/2006/metadata/properties" xmlns:xsi="http://www.w3.org/2001/XMLSchema-instance" xmlns:pc="http://schemas.microsoft.com/office/infopath/2007/PartnerControls">
-  <documentManagement>
-    <_activity xmlns="b622d701-e00d-4f37-80b0-0c67a5a3cc9f" xsi:nil="true"/>
-  </documentManagement>
-</p:properties>
-</file>
-
 <file path=customXml/itemProps1.xml><?xml version="1.0" encoding="utf-8"?>
 <ds:datastoreItem xmlns:ds="http://schemas.openxmlformats.org/officeDocument/2006/customXml" ds:itemID="{966F484E-9799-4DF3-8F6D-FFF364579705}">
   <ds:schemaRefs>
@@ -12388,6 +13982,24 @@
 </file>
 
 <file path=customXml/itemProps2.xml><?xml version="1.0" encoding="utf-8"?>
+<ds:datastoreItem xmlns:ds="http://schemas.openxmlformats.org/officeDocument/2006/customXml" ds:itemID="{5583E192-BC7A-4BB5-B1CE-E05CB3DFE503}">
+  <ds:schemaRefs>
+    <ds:schemaRef ds:uri="http://schemas.microsoft.com/office/2006/metadata/properties"/>
+    <ds:schemaRef ds:uri="http://schemas.microsoft.com/office/infopath/2007/PartnerControls"/>
+    <ds:schemaRef ds:uri="b622d701-e00d-4f37-80b0-0c67a5a3cc9f"/>
+  </ds:schemaRefs>
+</ds:datastoreItem>
+</file>
+
+<file path=customXml/itemProps3.xml><?xml version="1.0" encoding="utf-8"?>
+<ds:datastoreItem xmlns:ds="http://schemas.openxmlformats.org/officeDocument/2006/customXml" ds:itemID="{1EF735E5-0A5A-48CD-8B86-1BDFA20DB881}">
+  <ds:schemaRefs>
+    <ds:schemaRef ds:uri="http://schemas.microsoft.com/sharepoint/v3/contenttype/forms"/>
+  </ds:schemaRefs>
+</ds:datastoreItem>
+</file>
+
+<file path=customXml/itemProps4.xml><?xml version="1.0" encoding="utf-8"?>
 <ds:datastoreItem xmlns:ds="http://schemas.openxmlformats.org/officeDocument/2006/customXml" ds:itemID="{38991F58-8AE1-4A2B-9296-5AE0B3AB3BE1}">
   <ds:schemaRefs>
     <ds:schemaRef ds:uri="http://schemas.microsoft.com/office/2006/metadata/contentType"/>
@@ -12404,22 +14016,4 @@
     <ds:schemaRef ds:uri="http://schemas.microsoft.com/internal/obd"/>
   </ds:schemaRefs>
 </ds:datastoreItem>
-</file>
-
-<file path=customXml/itemProps3.xml><?xml version="1.0" encoding="utf-8"?>
-<ds:datastoreItem xmlns:ds="http://schemas.openxmlformats.org/officeDocument/2006/customXml" ds:itemID="{1EF735E5-0A5A-48CD-8B86-1BDFA20DB881}">
-  <ds:schemaRefs>
-    <ds:schemaRef ds:uri="http://schemas.microsoft.com/sharepoint/v3/contenttype/forms"/>
-  </ds:schemaRefs>
-</ds:datastoreItem>
-</file>
-
-<file path=customXml/itemProps4.xml><?xml version="1.0" encoding="utf-8"?>
-<ds:datastoreItem xmlns:ds="http://schemas.openxmlformats.org/officeDocument/2006/customXml" ds:itemID="{5583E192-BC7A-4BB5-B1CE-E05CB3DFE503}">
-  <ds:schemaRefs>
-    <ds:schemaRef ds:uri="http://schemas.microsoft.com/office/2006/metadata/properties"/>
-    <ds:schemaRef ds:uri="http://schemas.microsoft.com/office/infopath/2007/PartnerControls"/>
-    <ds:schemaRef ds:uri="b622d701-e00d-4f37-80b0-0c67a5a3cc9f"/>
-  </ds:schemaRefs>
-</ds:datastoreItem>
 </file>
</xml_diff>

<commit_message>
- sprint 5 / sprint 6
</commit_message>
<xml_diff>
--- a/Documentation/qWest - Software Architecture Document.docx
+++ b/Documentation/qWest - Software Architecture Document.docx
@@ -52,7 +52,7 @@
           <w:noProof/>
         </w:rPr>
         <w:drawing>
-          <wp:anchor distT="0" distB="0" distL="114300" distR="114300" simplePos="0" relativeHeight="251658240" behindDoc="1" locked="0" layoutInCell="1" allowOverlap="1" wp14:anchorId="6DEAAE40" wp14:editId="1D84D635">
+          <wp:anchor distT="0" distB="0" distL="114300" distR="114300" simplePos="0" relativeHeight="251658240" behindDoc="1" locked="0" layoutInCell="1" allowOverlap="1" wp14:anchorId="6DEAAE40" wp14:editId="6C2ABF1C">
             <wp:simplePos x="0" y="0"/>
             <wp:positionH relativeFrom="margin">
               <wp:posOffset>1409700</wp:posOffset>
@@ -429,7 +429,7 @@
           <w:lang w:val="en-US" w:eastAsia="ro-RO"/>
           <w14:ligatures w14:val="none"/>
         </w:rPr>
-        <w:t>1</w:t>
+        <w:t>03</w:t>
       </w:r>
       <w:r>
         <w:rPr>
@@ -443,7 +443,7 @@
           <w:lang w:val="en-US" w:eastAsia="ro-RO"/>
           <w14:ligatures w14:val="none"/>
         </w:rPr>
-        <w:t>6</w:t>
+        <w:t>.</w:t>
       </w:r>
       <w:r>
         <w:rPr>
@@ -457,7 +457,7 @@
           <w:lang w:val="en-US" w:eastAsia="ro-RO"/>
           <w14:ligatures w14:val="none"/>
         </w:rPr>
-        <w:t>.</w:t>
+        <w:t>0</w:t>
       </w:r>
       <w:r>
         <w:rPr>
@@ -471,7 +471,7 @@
           <w:lang w:val="en-US" w:eastAsia="ro-RO"/>
           <w14:ligatures w14:val="none"/>
         </w:rPr>
-        <w:t>0</w:t>
+        <w:t>6</w:t>
       </w:r>
       <w:r>
         <w:rPr>
@@ -485,9 +485,16 @@
           <w:lang w:val="en-US" w:eastAsia="ro-RO"/>
           <w14:ligatures w14:val="none"/>
         </w:rPr>
-        <w:t>5</w:t>
-      </w:r>
-      <w:r>
+        <w:t>.2024</w:t>
+      </w:r>
+    </w:p>
+    <w:p>
+      <w:pPr>
+        <w:tabs>
+          <w:tab w:val="left" w:pos="2009"/>
+        </w:tabs>
+        <w:spacing w:after="0" w:line="360" w:lineRule="auto"/>
+        <w:ind w:left="188"/>
         <w:rPr>
           <w:rFonts w:ascii="Cascadia Code" w:eastAsia="Tahoma" w:hAnsi="Cascadia Code" w:cs="Calibri"/>
           <w:b/>
@@ -499,16 +506,48 @@
           <w:lang w:val="en-US" w:eastAsia="ro-RO"/>
           <w14:ligatures w14:val="none"/>
         </w:rPr>
-        <w:t>.2024</w:t>
-      </w:r>
-    </w:p>
-    <w:p>
-      <w:pPr>
-        <w:tabs>
-          <w:tab w:val="left" w:pos="2009"/>
-        </w:tabs>
-        <w:spacing w:after="0" w:line="360" w:lineRule="auto"/>
-        <w:ind w:left="188"/>
+      </w:pPr>
+      <w:r>
+        <w:rPr>
+          <w:rFonts w:ascii="Cascadia Code" w:eastAsia="Tahoma" w:hAnsi="Cascadia Code" w:cs="Calibri"/>
+          <w:b/>
+          <w:color w:val="E7E6E6" w:themeColor="background2"/>
+          <w:kern w:val="0"/>
+          <w:sz w:val="32"/>
+          <w:szCs w:val="32"/>
+          <w:lang w:val="ru" w:eastAsia="ro-RO"/>
+          <w14:ligatures w14:val="none"/>
+        </w:rPr>
+        <w:t>Version:</w:t>
+      </w:r>
+      <w:r>
+        <w:rPr>
+          <w:rFonts w:ascii="Cascadia Code" w:eastAsia="Tahoma" w:hAnsi="Cascadia Code" w:cs="Calibri"/>
+          <w:b/>
+          <w:color w:val="E7E6E6" w:themeColor="background2"/>
+          <w:kern w:val="0"/>
+          <w:sz w:val="32"/>
+          <w:szCs w:val="32"/>
+          <w:lang w:val="ru" w:eastAsia="ro-RO"/>
+          <w14:ligatures w14:val="none"/>
+        </w:rPr>
+        <w:tab/>
+      </w:r>
+      <w:r>
+        <w:rPr>
+          <w:rFonts w:ascii="Cascadia Code" w:eastAsia="Tahoma" w:hAnsi="Cascadia Code" w:cs="Calibri"/>
+          <w:b/>
+          <w:bCs/>
+          <w:color w:val="FFFF79"/>
+          <w:kern w:val="0"/>
+          <w:sz w:val="32"/>
+          <w:szCs w:val="32"/>
+          <w:lang w:val="ru" w:eastAsia="ro-RO"/>
+          <w14:ligatures w14:val="none"/>
+        </w:rPr>
+        <w:t>Version 1.</w:t>
+      </w:r>
+      <w:r>
         <w:rPr>
           <w:rFonts w:ascii="Cascadia Code" w:eastAsia="Tahoma" w:hAnsi="Cascadia Code" w:cs="Calibri"/>
           <w:b/>
@@ -520,60 +559,7 @@
           <w:lang w:val="en-US" w:eastAsia="ro-RO"/>
           <w14:ligatures w14:val="none"/>
         </w:rPr>
-      </w:pPr>
-      <w:r>
-        <w:rPr>
-          <w:rFonts w:ascii="Cascadia Code" w:eastAsia="Tahoma" w:hAnsi="Cascadia Code" w:cs="Calibri"/>
-          <w:b/>
-          <w:color w:val="E7E6E6" w:themeColor="background2"/>
-          <w:kern w:val="0"/>
-          <w:sz w:val="32"/>
-          <w:szCs w:val="32"/>
-          <w:lang w:val="ru" w:eastAsia="ro-RO"/>
-          <w14:ligatures w14:val="none"/>
-        </w:rPr>
-        <w:t>Version:</w:t>
-      </w:r>
-      <w:r>
-        <w:rPr>
-          <w:rFonts w:ascii="Cascadia Code" w:eastAsia="Tahoma" w:hAnsi="Cascadia Code" w:cs="Calibri"/>
-          <w:b/>
-          <w:color w:val="E7E6E6" w:themeColor="background2"/>
-          <w:kern w:val="0"/>
-          <w:sz w:val="32"/>
-          <w:szCs w:val="32"/>
-          <w:lang w:val="ru" w:eastAsia="ro-RO"/>
-          <w14:ligatures w14:val="none"/>
-        </w:rPr>
-        <w:tab/>
-      </w:r>
-      <w:r>
-        <w:rPr>
-          <w:rFonts w:ascii="Cascadia Code" w:eastAsia="Tahoma" w:hAnsi="Cascadia Code" w:cs="Calibri"/>
-          <w:b/>
-          <w:bCs/>
-          <w:color w:val="FFFF79"/>
-          <w:kern w:val="0"/>
-          <w:sz w:val="32"/>
-          <w:szCs w:val="32"/>
-          <w:lang w:val="ru" w:eastAsia="ro-RO"/>
-          <w14:ligatures w14:val="none"/>
-        </w:rPr>
-        <w:t>Version 1.</w:t>
-      </w:r>
-      <w:r>
-        <w:rPr>
-          <w:rFonts w:ascii="Cascadia Code" w:eastAsia="Tahoma" w:hAnsi="Cascadia Code" w:cs="Calibri"/>
-          <w:b/>
-          <w:bCs/>
-          <w:color w:val="FFFF79"/>
-          <w:kern w:val="0"/>
-          <w:sz w:val="32"/>
-          <w:szCs w:val="32"/>
-          <w:lang w:val="en-US" w:eastAsia="ro-RO"/>
-          <w14:ligatures w14:val="none"/>
-        </w:rPr>
-        <w:t>2</w:t>
+        <w:t>3</w:t>
       </w:r>
     </w:p>
     <w:p>
@@ -1481,6 +1467,181 @@
           </w:p>
         </w:tc>
       </w:tr>
+      <w:tr>
+        <w:trPr>
+          <w:cantSplit/>
+          <w:trHeight w:val="1417"/>
+          <w:jc w:val="center"/>
+        </w:trPr>
+        <w:tc>
+          <w:tcPr>
+            <w:cnfStyle w:val="001000000000" w:firstRow="0" w:lastRow="0" w:firstColumn="1" w:lastColumn="0" w:oddVBand="0" w:evenVBand="0" w:oddHBand="0" w:evenHBand="0" w:firstRowFirstColumn="0" w:firstRowLastColumn="0" w:lastRowFirstColumn="0" w:lastRowLastColumn="0"/>
+            <w:tcW w:w="2041" w:type="dxa"/>
+            <w:vAlign w:val="center"/>
+          </w:tcPr>
+          <w:p>
+            <w:pPr>
+              <w:rPr>
+                <w:rFonts w:ascii="Cascadia Code" w:eastAsia="Calibri" w:hAnsi="Cascadia Code" w:cs="Cascadia Code"/>
+                <w:color w:val="E7E6E6" w:themeColor="background2"/>
+                <w:kern w:val="0"/>
+                <w:sz w:val="18"/>
+                <w:szCs w:val="18"/>
+                <w:lang w:val="en-US" w:eastAsia="ro-RO"/>
+                <w14:ligatures w14:val="none"/>
+              </w:rPr>
+            </w:pPr>
+            <w:r>
+              <w:rPr>
+                <w:rFonts w:ascii="Cascadia Code" w:eastAsia="Calibri" w:hAnsi="Cascadia Code" w:cs="Cascadia Code"/>
+                <w:color w:val="E7E6E6" w:themeColor="background2"/>
+                <w:kern w:val="0"/>
+                <w:sz w:val="18"/>
+                <w:szCs w:val="18"/>
+                <w:lang w:val="en-US" w:eastAsia="ro-RO"/>
+                <w14:ligatures w14:val="none"/>
+              </w:rPr>
+              <w:t>1.3</w:t>
+            </w:r>
+          </w:p>
+        </w:tc>
+        <w:tc>
+          <w:tcPr>
+            <w:tcW w:w="2041" w:type="dxa"/>
+            <w:vAlign w:val="center"/>
+          </w:tcPr>
+          <w:p>
+            <w:pPr>
+              <w:cnfStyle w:val="000000000000" w:firstRow="0" w:lastRow="0" w:firstColumn="0" w:lastColumn="0" w:oddVBand="0" w:evenVBand="0" w:oddHBand="0" w:evenHBand="0" w:firstRowFirstColumn="0" w:firstRowLastColumn="0" w:lastRowFirstColumn="0" w:lastRowLastColumn="0"/>
+              <w:rPr>
+                <w:rFonts w:ascii="Cascadia Code" w:eastAsia="Calibri" w:hAnsi="Cascadia Code" w:cs="Cascadia Code"/>
+                <w:b/>
+                <w:color w:val="E7E6E6" w:themeColor="background2"/>
+                <w:kern w:val="0"/>
+                <w:sz w:val="18"/>
+                <w:szCs w:val="18"/>
+                <w:lang w:val="en-US" w:eastAsia="ro-RO"/>
+                <w14:ligatures w14:val="none"/>
+              </w:rPr>
+            </w:pPr>
+            <w:r>
+              <w:rPr>
+                <w:rFonts w:ascii="Cascadia Code" w:eastAsia="Calibri" w:hAnsi="Cascadia Code" w:cs="Cascadia Code"/>
+                <w:b/>
+                <w:color w:val="E7E6E6" w:themeColor="background2"/>
+                <w:kern w:val="0"/>
+                <w:sz w:val="18"/>
+                <w:szCs w:val="18"/>
+                <w:lang w:val="en-US" w:eastAsia="ro-RO"/>
+                <w14:ligatures w14:val="none"/>
+              </w:rPr>
+              <w:t>03.06/2024</w:t>
+            </w:r>
+          </w:p>
+        </w:tc>
+        <w:tc>
+          <w:tcPr>
+            <w:tcW w:w="2041" w:type="dxa"/>
+            <w:vAlign w:val="center"/>
+          </w:tcPr>
+          <w:p>
+            <w:pPr>
+              <w:cnfStyle w:val="000000000000" w:firstRow="0" w:lastRow="0" w:firstColumn="0" w:lastColumn="0" w:oddVBand="0" w:evenVBand="0" w:oddHBand="0" w:evenHBand="0" w:firstRowFirstColumn="0" w:firstRowLastColumn="0" w:lastRowFirstColumn="0" w:lastRowLastColumn="0"/>
+              <w:rPr>
+                <w:rFonts w:ascii="Cascadia Code" w:eastAsia="Calibri" w:hAnsi="Cascadia Code" w:cs="Cascadia Code"/>
+                <w:b/>
+                <w:color w:val="E7E6E6" w:themeColor="background2"/>
+                <w:kern w:val="0"/>
+                <w:sz w:val="18"/>
+                <w:szCs w:val="18"/>
+                <w:lang w:val="en-US" w:eastAsia="ro-RO"/>
+                <w14:ligatures w14:val="none"/>
+              </w:rPr>
+            </w:pPr>
+            <w:r>
+              <w:rPr>
+                <w:rFonts w:ascii="Cascadia Code" w:eastAsia="Calibri" w:hAnsi="Cascadia Code" w:cs="Cascadia Code"/>
+                <w:b/>
+                <w:color w:val="E7E6E6" w:themeColor="background2"/>
+                <w:kern w:val="0"/>
+                <w:sz w:val="18"/>
+                <w:szCs w:val="18"/>
+                <w:lang w:val="en-US" w:eastAsia="ro-RO"/>
+                <w14:ligatures w14:val="none"/>
+              </w:rPr>
+              <w:t>Claudiu Badea</w:t>
+            </w:r>
+          </w:p>
+        </w:tc>
+        <w:tc>
+          <w:tcPr>
+            <w:tcW w:w="2041" w:type="dxa"/>
+            <w:vAlign w:val="center"/>
+          </w:tcPr>
+          <w:p>
+            <w:pPr>
+              <w:cnfStyle w:val="000000000000" w:firstRow="0" w:lastRow="0" w:firstColumn="0" w:lastColumn="0" w:oddVBand="0" w:evenVBand="0" w:oddHBand="0" w:evenHBand="0" w:firstRowFirstColumn="0" w:firstRowLastColumn="0" w:lastRowFirstColumn="0" w:lastRowLastColumn="0"/>
+              <w:rPr>
+                <w:rFonts w:ascii="Cascadia Code" w:eastAsia="Calibri" w:hAnsi="Cascadia Code" w:cs="Cascadia Code"/>
+                <w:b/>
+                <w:color w:val="E7E6E6" w:themeColor="background2"/>
+                <w:kern w:val="0"/>
+                <w:sz w:val="18"/>
+                <w:szCs w:val="18"/>
+                <w:lang w:eastAsia="ro-RO"/>
+                <w14:ligatures w14:val="none"/>
+              </w:rPr>
+            </w:pPr>
+            <w:r>
+              <w:rPr>
+                <w:rFonts w:ascii="Cascadia Code" w:eastAsia="Calibri" w:hAnsi="Cascadia Code" w:cs="Cascadia Code"/>
+                <w:b/>
+                <w:color w:val="E7E6E6" w:themeColor="background2"/>
+                <w:kern w:val="0"/>
+                <w:sz w:val="18"/>
+                <w:szCs w:val="18"/>
+                <w:lang w:eastAsia="ro-RO"/>
+                <w14:ligatures w14:val="none"/>
+              </w:rPr>
+              <w:t>Updated Stages</w:t>
+            </w:r>
+          </w:p>
+        </w:tc>
+        <w:tc>
+          <w:tcPr>
+            <w:tcW w:w="2041" w:type="dxa"/>
+            <w:vAlign w:val="center"/>
+          </w:tcPr>
+          <w:p>
+            <w:pPr>
+              <w:cnfStyle w:val="000000000000" w:firstRow="0" w:lastRow="0" w:firstColumn="0" w:lastColumn="0" w:oddVBand="0" w:evenVBand="0" w:oddHBand="0" w:evenHBand="0" w:firstRowFirstColumn="0" w:firstRowLastColumn="0" w:lastRowFirstColumn="0" w:lastRowLastColumn="0"/>
+              <w:rPr>
+                <w:rFonts w:ascii="Cascadia Code" w:eastAsia="Calibri" w:hAnsi="Cascadia Code" w:cs="Cascadia Code"/>
+                <w:b/>
+                <w:color w:val="E7E6E6" w:themeColor="background2"/>
+                <w:kern w:val="0"/>
+                <w:sz w:val="18"/>
+                <w:szCs w:val="18"/>
+                <w:lang w:val="en-US" w:eastAsia="ro-RO"/>
+                <w14:ligatures w14:val="none"/>
+              </w:rPr>
+            </w:pPr>
+            <w:r>
+              <w:rPr>
+                <w:rFonts w:ascii="Cascadia Code" w:eastAsia="Calibri" w:hAnsi="Cascadia Code" w:cs="Cascadia Code"/>
+                <w:b/>
+                <w:color w:val="E7E6E6" w:themeColor="background2"/>
+                <w:kern w:val="0"/>
+                <w:sz w:val="18"/>
+                <w:szCs w:val="18"/>
+                <w:lang w:val="en-US" w:eastAsia="ro-RO"/>
+                <w14:ligatures w14:val="none"/>
+              </w:rPr>
+              <w:t>Complete</w:t>
+            </w:r>
+          </w:p>
+        </w:tc>
+      </w:tr>
     </w:tbl>
     <w:p>
       <w:pPr>
@@ -1578,7 +1739,6 @@
           <w:tab w:val="left" w:pos="2009"/>
         </w:tabs>
         <w:spacing w:after="0" w:line="360" w:lineRule="auto"/>
-        <w:ind w:left="188"/>
         <w:rPr>
           <w:rFonts w:ascii="Cascadia Code" w:eastAsia="Tahoma" w:hAnsi="Cascadia Code" w:cs="Calibri"/>
           <w:color w:val="E7E6E6" w:themeColor="background2"/>
@@ -1596,169 +1756,6 @@
           <w:tab w:val="left" w:pos="2009"/>
         </w:tabs>
         <w:spacing w:after="0" w:line="360" w:lineRule="auto"/>
-        <w:ind w:left="188"/>
-        <w:rPr>
-          <w:rFonts w:ascii="Cascadia Code" w:eastAsia="Tahoma" w:hAnsi="Cascadia Code" w:cs="Calibri"/>
-          <w:color w:val="E7E6E6" w:themeColor="background2"/>
-          <w:kern w:val="0"/>
-          <w:sz w:val="32"/>
-          <w:szCs w:val="32"/>
-          <w:lang w:val="en-US" w:eastAsia="ro-RO"/>
-          <w14:ligatures w14:val="none"/>
-        </w:rPr>
-      </w:pPr>
-    </w:p>
-    <w:p>
-      <w:pPr>
-        <w:tabs>
-          <w:tab w:val="left" w:pos="2009"/>
-        </w:tabs>
-        <w:spacing w:after="0" w:line="360" w:lineRule="auto"/>
-        <w:ind w:left="188"/>
-        <w:rPr>
-          <w:rFonts w:ascii="Cascadia Code" w:eastAsia="Tahoma" w:hAnsi="Cascadia Code" w:cs="Calibri"/>
-          <w:color w:val="E7E6E6" w:themeColor="background2"/>
-          <w:kern w:val="0"/>
-          <w:sz w:val="32"/>
-          <w:szCs w:val="32"/>
-          <w:lang w:val="en-US" w:eastAsia="ro-RO"/>
-          <w14:ligatures w14:val="none"/>
-        </w:rPr>
-      </w:pPr>
-    </w:p>
-    <w:p>
-      <w:pPr>
-        <w:tabs>
-          <w:tab w:val="left" w:pos="2009"/>
-        </w:tabs>
-        <w:spacing w:after="0" w:line="360" w:lineRule="auto"/>
-        <w:ind w:left="188"/>
-        <w:rPr>
-          <w:rFonts w:ascii="Cascadia Code" w:eastAsia="Tahoma" w:hAnsi="Cascadia Code" w:cs="Calibri"/>
-          <w:color w:val="E7E6E6" w:themeColor="background2"/>
-          <w:kern w:val="0"/>
-          <w:sz w:val="32"/>
-          <w:szCs w:val="32"/>
-          <w:lang w:val="en-US" w:eastAsia="ro-RO"/>
-          <w14:ligatures w14:val="none"/>
-        </w:rPr>
-      </w:pPr>
-    </w:p>
-    <w:p>
-      <w:pPr>
-        <w:tabs>
-          <w:tab w:val="left" w:pos="2009"/>
-        </w:tabs>
-        <w:spacing w:after="0" w:line="360" w:lineRule="auto"/>
-        <w:ind w:left="188"/>
-        <w:rPr>
-          <w:rFonts w:ascii="Cascadia Code" w:eastAsia="Tahoma" w:hAnsi="Cascadia Code" w:cs="Calibri"/>
-          <w:color w:val="E7E6E6" w:themeColor="background2"/>
-          <w:kern w:val="0"/>
-          <w:sz w:val="32"/>
-          <w:szCs w:val="32"/>
-          <w:lang w:val="en-US" w:eastAsia="ro-RO"/>
-          <w14:ligatures w14:val="none"/>
-        </w:rPr>
-      </w:pPr>
-    </w:p>
-    <w:p>
-      <w:pPr>
-        <w:tabs>
-          <w:tab w:val="left" w:pos="2009"/>
-        </w:tabs>
-        <w:spacing w:after="0" w:line="360" w:lineRule="auto"/>
-        <w:ind w:left="188"/>
-        <w:rPr>
-          <w:rFonts w:ascii="Cascadia Code" w:eastAsia="Tahoma" w:hAnsi="Cascadia Code" w:cs="Calibri"/>
-          <w:color w:val="E7E6E6" w:themeColor="background2"/>
-          <w:kern w:val="0"/>
-          <w:sz w:val="32"/>
-          <w:szCs w:val="32"/>
-          <w:lang w:val="en-US" w:eastAsia="ro-RO"/>
-          <w14:ligatures w14:val="none"/>
-        </w:rPr>
-      </w:pPr>
-    </w:p>
-    <w:p>
-      <w:pPr>
-        <w:tabs>
-          <w:tab w:val="left" w:pos="2009"/>
-        </w:tabs>
-        <w:spacing w:after="0" w:line="360" w:lineRule="auto"/>
-        <w:ind w:left="188"/>
-        <w:rPr>
-          <w:rFonts w:ascii="Cascadia Code" w:eastAsia="Tahoma" w:hAnsi="Cascadia Code" w:cs="Calibri"/>
-          <w:color w:val="E7E6E6" w:themeColor="background2"/>
-          <w:kern w:val="0"/>
-          <w:sz w:val="32"/>
-          <w:szCs w:val="32"/>
-          <w:lang w:val="en-US" w:eastAsia="ro-RO"/>
-          <w14:ligatures w14:val="none"/>
-        </w:rPr>
-      </w:pPr>
-    </w:p>
-    <w:p>
-      <w:pPr>
-        <w:tabs>
-          <w:tab w:val="left" w:pos="2009"/>
-        </w:tabs>
-        <w:spacing w:after="0" w:line="360" w:lineRule="auto"/>
-        <w:ind w:left="188"/>
-        <w:rPr>
-          <w:rFonts w:ascii="Cascadia Code" w:eastAsia="Tahoma" w:hAnsi="Cascadia Code" w:cs="Calibri"/>
-          <w:color w:val="E7E6E6" w:themeColor="background2"/>
-          <w:kern w:val="0"/>
-          <w:sz w:val="32"/>
-          <w:szCs w:val="32"/>
-          <w:lang w:val="en-US" w:eastAsia="ro-RO"/>
-          <w14:ligatures w14:val="none"/>
-        </w:rPr>
-      </w:pPr>
-    </w:p>
-    <w:p>
-      <w:pPr>
-        <w:tabs>
-          <w:tab w:val="left" w:pos="2009"/>
-        </w:tabs>
-        <w:spacing w:after="0" w:line="360" w:lineRule="auto"/>
-        <w:ind w:left="188"/>
-        <w:rPr>
-          <w:rFonts w:ascii="Cascadia Code" w:eastAsia="Tahoma" w:hAnsi="Cascadia Code" w:cs="Calibri"/>
-          <w:color w:val="E7E6E6" w:themeColor="background2"/>
-          <w:kern w:val="0"/>
-          <w:sz w:val="32"/>
-          <w:szCs w:val="32"/>
-          <w:lang w:val="en-US" w:eastAsia="ro-RO"/>
-          <w14:ligatures w14:val="none"/>
-        </w:rPr>
-      </w:pPr>
-    </w:p>
-    <w:p>
-      <w:pPr>
-        <w:tabs>
-          <w:tab w:val="left" w:pos="2009"/>
-        </w:tabs>
-        <w:spacing w:after="0" w:line="360" w:lineRule="auto"/>
-        <w:ind w:left="188"/>
-        <w:rPr>
-          <w:rFonts w:ascii="Cascadia Code" w:eastAsia="Tahoma" w:hAnsi="Cascadia Code" w:cs="Calibri"/>
-          <w:color w:val="E7E6E6" w:themeColor="background2"/>
-          <w:kern w:val="0"/>
-          <w:sz w:val="32"/>
-          <w:szCs w:val="32"/>
-          <w:lang w:val="en-US" w:eastAsia="ro-RO"/>
-          <w14:ligatures w14:val="none"/>
-        </w:rPr>
-      </w:pPr>
-    </w:p>
-    <w:p>
-      <w:pPr>
-        <w:tabs>
-          <w:tab w:val="left" w:pos="2009"/>
-        </w:tabs>
-        <w:spacing w:after="0" w:line="360" w:lineRule="auto"/>
-        <w:ind w:left="188"/>
         <w:rPr>
           <w:rFonts w:ascii="Cascadia Code" w:eastAsia="Tahoma" w:hAnsi="Cascadia Code" w:cs="Calibri"/>
           <w:color w:val="E7E6E6" w:themeColor="background2"/>
@@ -3014,6 +3011,7 @@
           <w:tab/>
         </w:r>
       </w:hyperlink>
+      <w:proofErr w:type="gramStart"/>
       <w:r>
         <w:rPr>
           <w:rFonts w:ascii="Cascadia Code" w:eastAsia="Arial" w:hAnsi="Cascadia Code" w:cs="Cascadia Code"/>
@@ -3042,6 +3040,7 @@
         </w:rPr>
         <w:t>2</w:t>
       </w:r>
+      <w:proofErr w:type="gramEnd"/>
     </w:p>
     <w:p>
       <w:pPr>
@@ -3133,6 +3132,7 @@
           <w:tab/>
         </w:r>
       </w:hyperlink>
+      <w:proofErr w:type="gramStart"/>
       <w:r>
         <w:rPr>
           <w:rFonts w:ascii="Cascadia Code" w:eastAsia="Arial" w:hAnsi="Cascadia Code" w:cs="Cascadia Code"/>
@@ -3161,6 +3161,7 @@
         </w:rPr>
         <w:t>2</w:t>
       </w:r>
+      <w:proofErr w:type="gramEnd"/>
     </w:p>
     <w:p>
       <w:pPr>
@@ -3181,7 +3182,7 @@
           <w:tab w:val="left" w:pos="827"/>
           <w:tab w:val="right" w:pos="9178"/>
         </w:tabs>
-        <w:spacing w:after="120" w:line="360" w:lineRule="auto"/>
+        <w:spacing w:after="0" w:line="360" w:lineRule="auto"/>
         <w:rPr>
           <w:rFonts w:ascii="Cascadia Code" w:eastAsia="Arial" w:hAnsi="Cascadia Code" w:cs="Cascadia Code"/>
           <w:b/>
@@ -3310,6 +3311,88 @@
       <w:pPr>
         <w:widowControl w:val="0"/>
         <w:numPr>
+          <w:ilvl w:val="1"/>
+          <w:numId w:val="1"/>
+        </w:numPr>
+        <w:pBdr>
+          <w:top w:val="nil"/>
+          <w:left w:val="nil"/>
+          <w:bottom w:val="nil"/>
+          <w:right w:val="nil"/>
+          <w:between w:val="nil"/>
+        </w:pBdr>
+        <w:tabs>
+          <w:tab w:val="left" w:pos="826"/>
+          <w:tab w:val="left" w:pos="827"/>
+          <w:tab w:val="right" w:pos="9178"/>
+        </w:tabs>
+        <w:spacing w:after="0" w:line="360" w:lineRule="auto"/>
+        <w:rPr>
+          <w:rFonts w:ascii="Cascadia Code" w:eastAsia="Arial" w:hAnsi="Cascadia Code" w:cs="Cascadia Code"/>
+          <w:b/>
+          <w:bCs/>
+          <w:color w:val="E7E6E6" w:themeColor="background2"/>
+          <w:kern w:val="0"/>
+          <w:sz w:val="24"/>
+          <w:szCs w:val="24"/>
+          <w:lang w:val="ru" w:eastAsia="ro-RO"/>
+          <w14:ligatures w14:val="none"/>
+        </w:rPr>
+      </w:pPr>
+      <w:r>
+        <w:t xml:space="preserve">   </w:t>
+      </w:r>
+      <w:hyperlink w:anchor="_Frontend_Components">
+        <w:r>
+          <w:rPr>
+            <w:rFonts w:ascii="Cascadia Code" w:eastAsia="Arial" w:hAnsi="Cascadia Code" w:cs="Cascadia Code"/>
+            <w:b/>
+            <w:bCs/>
+            <w:color w:val="E7E6E6" w:themeColor="background2"/>
+            <w:kern w:val="0"/>
+            <w:sz w:val="24"/>
+            <w:szCs w:val="24"/>
+            <w:lang w:val="en-US" w:eastAsia="ro-RO"/>
+            <w14:ligatures w14:val="none"/>
+          </w:rPr>
+          <w:t>Deploy Stage</w:t>
+        </w:r>
+        <w:r>
+          <w:rPr>
+            <w:rFonts w:ascii="Cascadia Code" w:eastAsia="Arial" w:hAnsi="Cascadia Code" w:cs="Cascadia Code"/>
+            <w:b/>
+            <w:bCs/>
+            <w:color w:val="E7E6E6" w:themeColor="background2"/>
+            <w:kern w:val="0"/>
+            <w:sz w:val="24"/>
+            <w:szCs w:val="24"/>
+            <w:lang w:val="ru" w:eastAsia="ro-RO"/>
+            <w14:ligatures w14:val="none"/>
+          </w:rPr>
+          <w:tab/>
+        </w:r>
+      </w:hyperlink>
+      <w:proofErr w:type="gramStart"/>
+      <w:r>
+        <w:rPr>
+          <w:rFonts w:ascii="Cascadia Code" w:eastAsia="Arial" w:hAnsi="Cascadia Code" w:cs="Cascadia Code"/>
+          <w:b/>
+          <w:bCs/>
+          <w:color w:val="E7E6E6" w:themeColor="background2"/>
+          <w:kern w:val="0"/>
+          <w:sz w:val="24"/>
+          <w:szCs w:val="24"/>
+          <w:lang w:val="en-US" w:eastAsia="ro-RO"/>
+          <w14:ligatures w14:val="none"/>
+        </w:rPr>
+        <w:t>12</w:t>
+      </w:r>
+      <w:proofErr w:type="gramEnd"/>
+    </w:p>
+    <w:p>
+      <w:pPr>
+        <w:widowControl w:val="0"/>
+        <w:numPr>
           <w:ilvl w:val="0"/>
           <w:numId w:val="1"/>
         </w:numPr>
@@ -4122,6 +4205,7 @@
         </w:rPr>
         <w:t xml:space="preserve">consists of a backend powered by Java Spring Boot, which provides RESTful APIs, and a frontend developed with </w:t>
       </w:r>
+      <w:proofErr w:type="spellStart"/>
       <w:r>
         <w:rPr>
           <w:rFonts w:ascii="Cascadia Code" w:hAnsi="Cascadia Code" w:cstheme="majorHAnsi"/>
@@ -4130,6 +4214,7 @@
         </w:rPr>
         <w:t>NextJS</w:t>
       </w:r>
+      <w:proofErr w:type="spellEnd"/>
       <w:r>
         <w:rPr>
           <w:rFonts w:ascii="Cascadia Code" w:hAnsi="Cascadia Code" w:cstheme="majorHAnsi"/>
@@ -4748,7 +4833,23 @@
           <w:rFonts w:ascii="Cascadia Code" w:hAnsi="Cascadia Code" w:cstheme="majorHAnsi"/>
           <w:color w:val="E7E6E6" w:themeColor="background2"/>
         </w:rPr>
-        <w:t>: Adopted for its capabilities in server-side rendering and generating static websites, crucial for enhancing the platform's performance and SEO. Its automatic routing system and support for React's component-based architecture also streamline development, making it ideal for building interactive web applications.</w:t>
+        <w:t xml:space="preserve">: Adopted for its capabilities in server-side rendering and generating static websites, crucial for enhancing the platform's performance and SEO. Its automatic routing system and support for </w:t>
+      </w:r>
+      <w:proofErr w:type="spellStart"/>
+      <w:r>
+        <w:rPr>
+          <w:rFonts w:ascii="Cascadia Code" w:hAnsi="Cascadia Code" w:cstheme="majorHAnsi"/>
+          <w:color w:val="E7E6E6" w:themeColor="background2"/>
+        </w:rPr>
+        <w:t>React's</w:t>
+      </w:r>
+      <w:proofErr w:type="spellEnd"/>
+      <w:r>
+        <w:rPr>
+          <w:rFonts w:ascii="Cascadia Code" w:hAnsi="Cascadia Code" w:cstheme="majorHAnsi"/>
+          <w:color w:val="E7E6E6" w:themeColor="background2"/>
+        </w:rPr>
+        <w:t xml:space="preserve"> component-based architecture also streamline development, making it ideal for building interactive web applications.</w:t>
       </w:r>
     </w:p>
     <w:p>
@@ -4864,7 +4965,7 @@
           <w:color w:val="E7E6E6" w:themeColor="background2"/>
         </w:rPr>
         <w:drawing>
-          <wp:anchor distT="0" distB="0" distL="114300" distR="114300" simplePos="0" relativeHeight="251660288" behindDoc="0" locked="0" layoutInCell="1" allowOverlap="1" wp14:anchorId="0ADE1131" wp14:editId="44D0EDFE">
+          <wp:anchor distT="0" distB="0" distL="114300" distR="114300" simplePos="0" relativeHeight="251660288" behindDoc="0" locked="0" layoutInCell="1" allowOverlap="1" wp14:anchorId="0ADE1131" wp14:editId="19A86A74">
             <wp:simplePos x="0" y="0"/>
             <wp:positionH relativeFrom="margin">
               <wp:align>center</wp:align>
@@ -5193,7 +5294,23 @@
           <w:rFonts w:ascii="Cascadia Code" w:hAnsi="Cascadia Code"/>
           <w:color w:val="E7E6E6" w:themeColor="background2"/>
         </w:rPr>
-        <w:t>: Utilize JpaRepository for object-relational mapping, streamlining database operations.</w:t>
+        <w:t xml:space="preserve">: Utilize </w:t>
+      </w:r>
+      <w:proofErr w:type="spellStart"/>
+      <w:r>
+        <w:rPr>
+          <w:rFonts w:ascii="Cascadia Code" w:hAnsi="Cascadia Code"/>
+          <w:color w:val="E7E6E6" w:themeColor="background2"/>
+        </w:rPr>
+        <w:t>JpaRepository</w:t>
+      </w:r>
+      <w:proofErr w:type="spellEnd"/>
+      <w:r>
+        <w:rPr>
+          <w:rFonts w:ascii="Cascadia Code" w:hAnsi="Cascadia Code"/>
+          <w:color w:val="E7E6E6" w:themeColor="background2"/>
+        </w:rPr>
+        <w:t xml:space="preserve"> for object-relational mapping, streamlining database operations.</w:t>
       </w:r>
     </w:p>
     <w:p>
@@ -5275,6 +5392,7 @@
           <w:color w:val="E7E6E6" w:themeColor="background2"/>
         </w:rPr>
       </w:pPr>
+      <w:proofErr w:type="spellStart"/>
       <w:r>
         <w:rPr>
           <w:rFonts w:ascii="Cascadia Code" w:hAnsi="Cascadia Code"/>
@@ -5282,6 +5400,7 @@
         </w:rPr>
         <w:t>DTOs</w:t>
       </w:r>
+      <w:proofErr w:type="spellEnd"/>
       <w:r>
         <w:rPr>
           <w:rFonts w:ascii="Cascadia Code" w:hAnsi="Cascadia Code"/>
@@ -5464,16 +5583,16 @@
           <w:color w:val="E7E6E6" w:themeColor="background2"/>
         </w:rPr>
         <w:drawing>
-          <wp:anchor distT="0" distB="0" distL="114300" distR="114300" simplePos="0" relativeHeight="251667456" behindDoc="0" locked="0" layoutInCell="1" allowOverlap="1" wp14:anchorId="7B3B6078" wp14:editId="337152DE">
+          <wp:anchor distT="0" distB="0" distL="114300" distR="114300" simplePos="0" relativeHeight="251667456" behindDoc="0" locked="0" layoutInCell="1" allowOverlap="1" wp14:anchorId="7B3B6078" wp14:editId="34E4DB0A">
             <wp:simplePos x="0" y="0"/>
             <wp:positionH relativeFrom="margin">
-              <wp:posOffset>403225</wp:posOffset>
+              <wp:posOffset>-358775</wp:posOffset>
             </wp:positionH>
             <wp:positionV relativeFrom="paragraph">
-              <wp:posOffset>5555615</wp:posOffset>
+              <wp:posOffset>5102860</wp:posOffset>
             </wp:positionV>
-            <wp:extent cx="5636260" cy="4122420"/>
-            <wp:effectExtent l="171450" t="171450" r="154940" b="163830"/>
+            <wp:extent cx="3176270" cy="4721225"/>
+            <wp:effectExtent l="171450" t="171450" r="157480" b="155575"/>
             <wp:wrapTopAndBottom/>
             <wp:docPr id="1697988868" name="Picture 1"/>
             <wp:cNvGraphicFramePr>
@@ -5487,20 +5606,20 @@
                     <pic:cNvPicPr/>
                   </pic:nvPicPr>
                   <pic:blipFill rotWithShape="1">
-                    <a:blip r:embed="rId14" cstate="print">
+                    <a:blip r:embed="rId14">
                       <a:extLst>
                         <a:ext uri="{28A0092B-C50C-407E-A947-70E740481C1C}">
                           <a14:useLocalDpi xmlns:a14="http://schemas.microsoft.com/office/drawing/2010/main" val="0"/>
                         </a:ext>
                       </a:extLst>
                     </a:blip>
-                    <a:srcRect l="-8490" t="-255" r="-5413" b="-1171"/>
+                    <a:srcRect l="-3003" t="-292" r="-2442" b="-873"/>
                     <a:stretch/>
                   </pic:blipFill>
                   <pic:spPr bwMode="auto">
                     <a:xfrm>
                       <a:off x="0" y="0"/>
-                      <a:ext cx="5636260" cy="4122420"/>
+                      <a:ext cx="3176270" cy="4721225"/>
                     </a:xfrm>
                     <a:prstGeom prst="snip2DiagRect">
                       <a:avLst/>
@@ -5580,18 +5699,18 @@
           <w:color w:val="E7E6E6" w:themeColor="background2"/>
         </w:rPr>
         <w:drawing>
-          <wp:anchor distT="0" distB="0" distL="114300" distR="114300" simplePos="0" relativeHeight="251661312" behindDoc="0" locked="0" layoutInCell="1" allowOverlap="1" wp14:anchorId="7BA7B381" wp14:editId="6E089948">
+          <wp:anchor distT="0" distB="0" distL="114300" distR="114300" simplePos="0" relativeHeight="251670528" behindDoc="0" locked="0" layoutInCell="1" allowOverlap="1" wp14:anchorId="0F669A4F" wp14:editId="3B5903B5">
             <wp:simplePos x="0" y="0"/>
             <wp:positionH relativeFrom="margin">
-              <wp:align>center</wp:align>
+              <wp:posOffset>3186042</wp:posOffset>
             </wp:positionH>
             <wp:positionV relativeFrom="paragraph">
-              <wp:posOffset>152400</wp:posOffset>
+              <wp:posOffset>5085715</wp:posOffset>
             </wp:positionV>
-            <wp:extent cx="4525010" cy="5057140"/>
-            <wp:effectExtent l="152400" t="152400" r="161290" b="162560"/>
+            <wp:extent cx="3263265" cy="4731385"/>
+            <wp:effectExtent l="171450" t="171450" r="165735" b="164465"/>
             <wp:wrapTopAndBottom/>
-            <wp:docPr id="1761979523" name="Picture 1"/>
+            <wp:docPr id="953903833" name="Picture 1"/>
             <wp:cNvGraphicFramePr>
               <a:graphicFrameLocks xmlns:a="http://schemas.openxmlformats.org/drawingml/2006/main" noChangeAspect="1"/>
             </wp:cNvGraphicFramePr>
@@ -5599,24 +5718,24 @@
               <a:graphicData uri="http://schemas.openxmlformats.org/drawingml/2006/picture">
                 <pic:pic xmlns:pic="http://schemas.openxmlformats.org/drawingml/2006/picture">
                   <pic:nvPicPr>
-                    <pic:cNvPr id="1761979523" name="Picture 1"/>
+                    <pic:cNvPr id="953903833" name="Picture 1"/>
                     <pic:cNvPicPr/>
                   </pic:nvPicPr>
                   <pic:blipFill rotWithShape="1">
-                    <a:blip r:embed="rId15">
+                    <a:blip r:embed="rId15" cstate="print">
                       <a:extLst>
                         <a:ext uri="{28A0092B-C50C-407E-A947-70E740481C1C}">
                           <a14:useLocalDpi xmlns:a14="http://schemas.microsoft.com/office/drawing/2010/main" val="0"/>
                         </a:ext>
                       </a:extLst>
                     </a:blip>
-                    <a:srcRect l="-2010" r="-701"/>
+                    <a:srcRect l="-389" t="-1835" r="385" b="-994"/>
                     <a:stretch/>
                   </pic:blipFill>
                   <pic:spPr bwMode="auto">
                     <a:xfrm>
                       <a:off x="0" y="0"/>
-                      <a:ext cx="4525010" cy="5057140"/>
+                      <a:ext cx="3263265" cy="4731385"/>
                     </a:xfrm>
                     <a:prstGeom prst="snip2DiagRect">
                       <a:avLst/>
@@ -5687,17 +5806,6 @@
           </wp:anchor>
         </w:drawing>
       </w:r>
-    </w:p>
-    <w:p>
-      <w:pPr>
-        <w:spacing w:before="100" w:beforeAutospacing="1" w:after="0" w:line="360" w:lineRule="auto"/>
-        <w:rPr>
-          <w:rFonts w:ascii="Cascadia Code" w:hAnsi="Cascadia Code" w:cs="Cascadia Code"/>
-          <w:b/>
-          <w:bCs/>
-          <w:color w:val="E7E6E6" w:themeColor="background2"/>
-        </w:rPr>
-      </w:pPr>
       <w:r>
         <w:rPr>
           <w:rFonts w:ascii="Cascadia Code" w:hAnsi="Cascadia Code" w:cs="Cascadia Code"/>
@@ -5707,18 +5815,18 @@
           <w:color w:val="E7E6E6" w:themeColor="background2"/>
         </w:rPr>
         <w:drawing>
-          <wp:anchor distT="0" distB="0" distL="114300" distR="114300" simplePos="0" relativeHeight="251672576" behindDoc="0" locked="0" layoutInCell="1" allowOverlap="1" wp14:anchorId="2B57A580" wp14:editId="2DABD0AD">
+          <wp:anchor distT="0" distB="0" distL="114300" distR="114300" simplePos="0" relativeHeight="251661312" behindDoc="0" locked="0" layoutInCell="1" allowOverlap="1" wp14:anchorId="7BA7B381" wp14:editId="32672DE9">
             <wp:simplePos x="0" y="0"/>
             <wp:positionH relativeFrom="margin">
-              <wp:align>right</wp:align>
+              <wp:align>left</wp:align>
             </wp:positionH>
             <wp:positionV relativeFrom="paragraph">
-              <wp:posOffset>5023398</wp:posOffset>
+              <wp:posOffset>152779</wp:posOffset>
             </wp:positionV>
-            <wp:extent cx="5636260" cy="4122420"/>
-            <wp:effectExtent l="171450" t="171450" r="154940" b="163830"/>
+            <wp:extent cx="6060332" cy="4610669"/>
+            <wp:effectExtent l="171450" t="152400" r="169545" b="152400"/>
             <wp:wrapTopAndBottom/>
-            <wp:docPr id="1996309227" name="Picture 1"/>
+            <wp:docPr id="1761979523" name="Picture 1"/>
             <wp:cNvGraphicFramePr>
               <a:graphicFrameLocks xmlns:a="http://schemas.openxmlformats.org/drawingml/2006/main" noChangeAspect="1"/>
             </wp:cNvGraphicFramePr>
@@ -5726,7 +5834,7 @@
               <a:graphicData uri="http://schemas.openxmlformats.org/drawingml/2006/picture">
                 <pic:pic xmlns:pic="http://schemas.openxmlformats.org/drawingml/2006/picture">
                   <pic:nvPicPr>
-                    <pic:cNvPr id="1996309227" name="Picture 1"/>
+                    <pic:cNvPr id="1761979523" name="Picture 1"/>
                     <pic:cNvPicPr/>
                   </pic:nvPicPr>
                   <pic:blipFill rotWithShape="1">
@@ -5737,13 +5845,13 @@
                         </a:ext>
                       </a:extLst>
                     </a:blip>
-                    <a:srcRect l="-5200" t="-507" r="-4398" b="-1260"/>
+                    <a:srcRect l="-867" r="-1028"/>
                     <a:stretch/>
                   </pic:blipFill>
                   <pic:spPr bwMode="auto">
                     <a:xfrm>
                       <a:off x="0" y="0"/>
-                      <a:ext cx="5636260" cy="4122420"/>
+                      <a:ext cx="6060332" cy="4610669"/>
                     </a:xfrm>
                     <a:prstGeom prst="snip2DiagRect">
                       <a:avLst/>
@@ -5814,6 +5922,17 @@
           </wp:anchor>
         </w:drawing>
       </w:r>
+    </w:p>
+    <w:p>
+      <w:pPr>
+        <w:spacing w:before="100" w:beforeAutospacing="1" w:after="0" w:line="360" w:lineRule="auto"/>
+        <w:rPr>
+          <w:rFonts w:ascii="Cascadia Code" w:hAnsi="Cascadia Code" w:cs="Cascadia Code"/>
+          <w:b/>
+          <w:bCs/>
+          <w:color w:val="E7E6E6" w:themeColor="background2"/>
+        </w:rPr>
+      </w:pPr>
       <w:r>
         <w:rPr>
           <w:rFonts w:ascii="Cascadia Code" w:hAnsi="Cascadia Code" w:cs="Cascadia Code"/>
@@ -5823,18 +5942,18 @@
           <w:color w:val="E7E6E6" w:themeColor="background2"/>
         </w:rPr>
         <w:drawing>
-          <wp:anchor distT="0" distB="0" distL="114300" distR="114300" simplePos="0" relativeHeight="251670528" behindDoc="0" locked="0" layoutInCell="1" allowOverlap="1" wp14:anchorId="0F669A4F" wp14:editId="0CFC064A">
+          <wp:anchor distT="0" distB="0" distL="114300" distR="114300" simplePos="0" relativeHeight="251674624" behindDoc="0" locked="0" layoutInCell="1" allowOverlap="1" wp14:anchorId="51E89944" wp14:editId="1BAD2FC5">
             <wp:simplePos x="0" y="0"/>
             <wp:positionH relativeFrom="margin">
-              <wp:align>right</wp:align>
+              <wp:align>center</wp:align>
             </wp:positionH>
             <wp:positionV relativeFrom="paragraph">
-              <wp:posOffset>171626</wp:posOffset>
+              <wp:posOffset>5901296</wp:posOffset>
             </wp:positionV>
-            <wp:extent cx="5636260" cy="4122420"/>
-            <wp:effectExtent l="171450" t="171450" r="154940" b="163830"/>
+            <wp:extent cx="4273550" cy="3432175"/>
+            <wp:effectExtent l="171450" t="171450" r="165100" b="168275"/>
             <wp:wrapTopAndBottom/>
-            <wp:docPr id="953903833" name="Picture 1"/>
+            <wp:docPr id="1217908690" name="Picture 1"/>
             <wp:cNvGraphicFramePr>
               <a:graphicFrameLocks xmlns:a="http://schemas.openxmlformats.org/drawingml/2006/main" noChangeAspect="1"/>
             </wp:cNvGraphicFramePr>
@@ -5842,7 +5961,7 @@
               <a:graphicData uri="http://schemas.openxmlformats.org/drawingml/2006/picture">
                 <pic:pic xmlns:pic="http://schemas.openxmlformats.org/drawingml/2006/picture">
                   <pic:nvPicPr>
-                    <pic:cNvPr id="953903833" name="Picture 1"/>
+                    <pic:cNvPr id="1217908690" name="Picture 1"/>
                     <pic:cNvPicPr/>
                   </pic:nvPicPr>
                   <pic:blipFill rotWithShape="1">
@@ -5853,13 +5972,13 @@
                         </a:ext>
                       </a:extLst>
                     </a:blip>
-                    <a:srcRect l="-602" t="-2241" r="2777" b="-6977"/>
+                    <a:srcRect l="-16453" t="598" r="-14822" b="1485"/>
                     <a:stretch/>
                   </pic:blipFill>
                   <pic:spPr bwMode="auto">
                     <a:xfrm>
                       <a:off x="0" y="0"/>
-                      <a:ext cx="5636260" cy="4122420"/>
+                      <a:ext cx="4273550" cy="3432175"/>
                     </a:xfrm>
                     <a:prstGeom prst="snip2DiagRect">
                       <a:avLst/>
@@ -5930,30 +6049,6 @@
           </wp:anchor>
         </w:drawing>
       </w:r>
-    </w:p>
-    <w:p>
-      <w:pPr>
-        <w:spacing w:before="100" w:beforeAutospacing="1" w:after="0" w:line="360" w:lineRule="auto"/>
-        <w:rPr>
-          <w:rFonts w:ascii="Cascadia Code" w:hAnsi="Cascadia Code" w:cs="Cascadia Code"/>
-          <w:b/>
-          <w:bCs/>
-          <w:color w:val="E7E6E6" w:themeColor="background2"/>
-          <w:lang w:val="en-US"/>
-        </w:rPr>
-      </w:pPr>
-    </w:p>
-    <w:p>
-      <w:pPr>
-        <w:spacing w:before="100" w:beforeAutospacing="1" w:after="0" w:line="360" w:lineRule="auto"/>
-        <w:rPr>
-          <w:rFonts w:ascii="Cascadia Code" w:hAnsi="Cascadia Code" w:cs="Cascadia Code"/>
-          <w:b/>
-          <w:bCs/>
-          <w:color w:val="E7E6E6" w:themeColor="background2"/>
-          <w:lang w:val="en-US"/>
-        </w:rPr>
-      </w:pPr>
       <w:r>
         <w:rPr>
           <w:rFonts w:ascii="Cascadia Code" w:hAnsi="Cascadia Code" w:cs="Cascadia Code"/>
@@ -5963,18 +6058,18 @@
           <w:color w:val="E7E6E6" w:themeColor="background2"/>
         </w:rPr>
         <w:drawing>
-          <wp:anchor distT="0" distB="0" distL="114300" distR="114300" simplePos="0" relativeHeight="251676672" behindDoc="0" locked="0" layoutInCell="1" allowOverlap="1" wp14:anchorId="6B9DE364" wp14:editId="0F5A74DA">
+          <wp:anchor distT="0" distB="0" distL="114300" distR="114300" simplePos="0" relativeHeight="251672576" behindDoc="0" locked="0" layoutInCell="1" allowOverlap="1" wp14:anchorId="2B57A580" wp14:editId="4657D3DA">
             <wp:simplePos x="0" y="0"/>
             <wp:positionH relativeFrom="margin">
               <wp:align>center</wp:align>
             </wp:positionH>
             <wp:positionV relativeFrom="paragraph">
-              <wp:posOffset>4866640</wp:posOffset>
+              <wp:posOffset>171932</wp:posOffset>
             </wp:positionV>
-            <wp:extent cx="6986270" cy="4121785"/>
-            <wp:effectExtent l="171450" t="171450" r="157480" b="164465"/>
+            <wp:extent cx="4242435" cy="5293360"/>
+            <wp:effectExtent l="171450" t="171450" r="158115" b="154940"/>
             <wp:wrapTopAndBottom/>
-            <wp:docPr id="395818489" name="Picture 1"/>
+            <wp:docPr id="1996309227" name="Picture 1"/>
             <wp:cNvGraphicFramePr>
               <a:graphicFrameLocks xmlns:a="http://schemas.openxmlformats.org/drawingml/2006/main" noChangeAspect="1"/>
             </wp:cNvGraphicFramePr>
@@ -5982,24 +6077,24 @@
               <a:graphicData uri="http://schemas.openxmlformats.org/drawingml/2006/picture">
                 <pic:pic xmlns:pic="http://schemas.openxmlformats.org/drawingml/2006/picture">
                   <pic:nvPicPr>
-                    <pic:cNvPr id="395818489" name="Picture 1"/>
+                    <pic:cNvPr id="1996309227" name="Picture 1"/>
                     <pic:cNvPicPr/>
                   </pic:nvPicPr>
                   <pic:blipFill rotWithShape="1">
-                    <a:blip r:embed="rId18">
+                    <a:blip r:embed="rId18" cstate="print">
                       <a:extLst>
                         <a:ext uri="{28A0092B-C50C-407E-A947-70E740481C1C}">
                           <a14:useLocalDpi xmlns:a14="http://schemas.microsoft.com/office/drawing/2010/main" val="0"/>
                         </a:ext>
                       </a:extLst>
                     </a:blip>
-                    <a:srcRect t="-279" r="277" b="-13766"/>
+                    <a:srcRect l="-3266" t="-1025" r="223" b="-5660"/>
                     <a:stretch/>
                   </pic:blipFill>
                   <pic:spPr bwMode="auto">
                     <a:xfrm>
                       <a:off x="0" y="0"/>
-                      <a:ext cx="6986270" cy="4121785"/>
+                      <a:ext cx="4242435" cy="5293360"/>
                     </a:xfrm>
                     <a:prstGeom prst="snip2DiagRect">
                       <a:avLst/>
@@ -6070,146 +6165,6 @@
           </wp:anchor>
         </w:drawing>
       </w:r>
-      <w:r>
-        <w:rPr>
-          <w:rFonts w:ascii="Cascadia Code" w:hAnsi="Cascadia Code" w:cs="Cascadia Code"/>
-          <w:b/>
-          <w:bCs/>
-          <w:noProof/>
-          <w:color w:val="E7E6E6" w:themeColor="background2"/>
-        </w:rPr>
-        <w:drawing>
-          <wp:anchor distT="0" distB="0" distL="114300" distR="114300" simplePos="0" relativeHeight="251674624" behindDoc="0" locked="0" layoutInCell="1" allowOverlap="1" wp14:anchorId="51E89944" wp14:editId="4FCA477D">
-            <wp:simplePos x="0" y="0"/>
-            <wp:positionH relativeFrom="margin">
-              <wp:align>center</wp:align>
-            </wp:positionH>
-            <wp:positionV relativeFrom="paragraph">
-              <wp:posOffset>171450</wp:posOffset>
-            </wp:positionV>
-            <wp:extent cx="5636260" cy="4122420"/>
-            <wp:effectExtent l="171450" t="171450" r="154940" b="163830"/>
-            <wp:wrapTopAndBottom/>
-            <wp:docPr id="1217908690" name="Picture 1"/>
-            <wp:cNvGraphicFramePr>
-              <a:graphicFrameLocks xmlns:a="http://schemas.openxmlformats.org/drawingml/2006/main" noChangeAspect="1"/>
-            </wp:cNvGraphicFramePr>
-            <a:graphic xmlns:a="http://schemas.openxmlformats.org/drawingml/2006/main">
-              <a:graphicData uri="http://schemas.openxmlformats.org/drawingml/2006/picture">
-                <pic:pic xmlns:pic="http://schemas.openxmlformats.org/drawingml/2006/picture">
-                  <pic:nvPicPr>
-                    <pic:cNvPr id="1217908690" name="Picture 1"/>
-                    <pic:cNvPicPr/>
-                  </pic:nvPicPr>
-                  <pic:blipFill rotWithShape="1">
-                    <a:blip r:embed="rId19">
-                      <a:extLst>
-                        <a:ext uri="{28A0092B-C50C-407E-A947-70E740481C1C}">
-                          <a14:useLocalDpi xmlns:a14="http://schemas.microsoft.com/office/drawing/2010/main" val="0"/>
-                        </a:ext>
-                      </a:extLst>
-                    </a:blip>
-                    <a:srcRect l="-16453" t="598" r="-14822" b="1485"/>
-                    <a:stretch/>
-                  </pic:blipFill>
-                  <pic:spPr bwMode="auto">
-                    <a:xfrm>
-                      <a:off x="0" y="0"/>
-                      <a:ext cx="5636260" cy="4122420"/>
-                    </a:xfrm>
-                    <a:prstGeom prst="snip2DiagRect">
-                      <a:avLst/>
-                    </a:prstGeom>
-                    <a:solidFill>
-                      <a:srgbClr val="FFFFFF">
-                        <a:shade val="85000"/>
-                      </a:srgbClr>
-                    </a:solidFill>
-                    <a:ln w="88900" cap="sq" cmpd="sng" algn="ctr">
-                      <a:solidFill>
-                        <a:srgbClr val="FFFFFF"/>
-                      </a:solidFill>
-                      <a:prstDash val="solid"/>
-                      <a:miter lim="800000"/>
-                      <a:headEnd type="none" w="med" len="med"/>
-                      <a:tailEnd type="none" w="med" len="med"/>
-                      <a:extLst>
-                        <a:ext uri="{C807C97D-BFC1-408E-A445-0C87EB9F89A2}">
-                          <ask:lineSketchStyleProps xmlns:ask="http://schemas.microsoft.com/office/drawing/2018/sketchyshapes" sd="0">
-                            <a:custGeom>
-                              <a:avLst/>
-                              <a:gdLst/>
-                              <a:ahLst/>
-                              <a:cxnLst/>
-                              <a:rect l="0" t="0" r="0" b="0"/>
-                              <a:pathLst/>
-                            </a:custGeom>
-                            <ask:type/>
-                          </ask:lineSketchStyleProps>
-                        </a:ext>
-                      </a:extLst>
-                    </a:ln>
-                    <a:effectLst>
-                      <a:outerShdw blurRad="88900" algn="tl" rotWithShape="0">
-                        <a:srgbClr val="000000">
-                          <a:alpha val="45000"/>
-                        </a:srgbClr>
-                      </a:outerShdw>
-                    </a:effectLst>
-                    <a:scene3d>
-                      <a:camera prst="orthographicFront"/>
-                      <a:lightRig rig="twoPt" dir="t">
-                        <a:rot lat="0" lon="0" rev="7200000"/>
-                      </a:lightRig>
-                    </a:scene3d>
-                    <a:sp3d>
-                      <a:bevelT w="25400" h="19050"/>
-                      <a:contourClr>
-                        <a:srgbClr val="FFFFFF"/>
-                      </a:contourClr>
-                    </a:sp3d>
-                    <a:extLst>
-                      <a:ext uri="{53640926-AAD7-44D8-BBD7-CCE9431645EC}">
-                        <a14:shadowObscured xmlns:a14="http://schemas.microsoft.com/office/drawing/2010/main"/>
-                      </a:ext>
-                    </a:extLst>
-                  </pic:spPr>
-                </pic:pic>
-              </a:graphicData>
-            </a:graphic>
-            <wp14:sizeRelH relativeFrom="margin">
-              <wp14:pctWidth>0</wp14:pctWidth>
-            </wp14:sizeRelH>
-            <wp14:sizeRelV relativeFrom="margin">
-              <wp14:pctHeight>0</wp14:pctHeight>
-            </wp14:sizeRelV>
-          </wp:anchor>
-        </w:drawing>
-      </w:r>
-    </w:p>
-    <w:p>
-      <w:pPr>
-        <w:spacing w:before="100" w:beforeAutospacing="1" w:after="0" w:line="360" w:lineRule="auto"/>
-        <w:rPr>
-          <w:rFonts w:ascii="Cascadia Code" w:hAnsi="Cascadia Code" w:cs="Cascadia Code"/>
-          <w:b/>
-          <w:bCs/>
-          <w:color w:val="E7E6E6" w:themeColor="background2"/>
-          <w:lang w:val="en-US"/>
-        </w:rPr>
-      </w:pPr>
-    </w:p>
-    <w:p>
-      <w:pPr>
-        <w:spacing w:before="100" w:beforeAutospacing="1" w:after="0" w:line="360" w:lineRule="auto"/>
-        <w:rPr>
-          <w:rFonts w:ascii="Cascadia Code" w:hAnsi="Cascadia Code" w:cs="Cascadia Code"/>
-          <w:b/>
-          <w:bCs/>
-          <w:color w:val="E7E6E6" w:themeColor="background2"/>
-          <w:lang w:val="en-US"/>
-        </w:rPr>
-      </w:pPr>
     </w:p>
     <w:p>
       <w:pPr>
@@ -6225,7 +6180,7 @@
           <w:tab w:val="left" w:pos="694"/>
           <w:tab w:val="left" w:pos="695"/>
         </w:tabs>
-        <w:spacing w:before="120" w:after="240" w:line="360" w:lineRule="auto"/>
+        <w:spacing w:before="0" w:after="120" w:line="360" w:lineRule="auto"/>
         <w:rPr>
           <w:rFonts w:ascii="Cascadia Code" w:eastAsia="Calibri" w:hAnsi="Cascadia Code" w:cstheme="majorHAnsi"/>
           <w:b/>
@@ -6272,7 +6227,7 @@
           <w:ilvl w:val="0"/>
           <w:numId w:val="44"/>
         </w:numPr>
-        <w:spacing w:after="240" w:line="360" w:lineRule="auto"/>
+        <w:spacing w:after="120" w:line="360" w:lineRule="auto"/>
         <w:rPr>
           <w:rFonts w:ascii="Cascadia Code" w:hAnsi="Cascadia Code" w:cs="Cascadia Code"/>
           <w:b/>
@@ -6316,7 +6271,7 @@
           <w:ilvl w:val="0"/>
           <w:numId w:val="44"/>
         </w:numPr>
-        <w:spacing w:after="240" w:line="360" w:lineRule="auto"/>
+        <w:spacing w:after="120" w:line="360" w:lineRule="auto"/>
         <w:rPr>
           <w:rFonts w:ascii="Cascadia Code" w:hAnsi="Cascadia Code"/>
           <w:color w:val="E7E6E6" w:themeColor="background2"/>
@@ -6394,7 +6349,7 @@
           <w:tab w:val="left" w:pos="550"/>
           <w:tab w:val="left" w:pos="551"/>
         </w:tabs>
-        <w:spacing w:before="76" w:after="360" w:line="360" w:lineRule="auto"/>
+        <w:spacing w:before="0" w:line="360" w:lineRule="auto"/>
         <w:ind w:left="519" w:hanging="401"/>
         <w:rPr>
           <w:rFonts w:ascii="Cascadia Code" w:eastAsia="Calibri" w:hAnsi="Cascadia Code" w:cstheme="majorHAnsi"/>
@@ -6603,6 +6558,133 @@
     </w:p>
     <w:p>
       <w:pPr>
+        <w:spacing w:after="120" w:line="360" w:lineRule="auto"/>
+        <w:ind w:left="227"/>
+        <w:rPr>
+          <w:rFonts w:ascii="Cascadia Code" w:hAnsi="Cascadia Code"/>
+          <w:color w:val="FFFF79"/>
+          <w:sz w:val="24"/>
+          <w:szCs w:val="24"/>
+        </w:rPr>
+      </w:pPr>
+      <w:r>
+        <w:rPr>
+          <w:rFonts w:ascii="Cascadia Code" w:hAnsi="Cascadia Code"/>
+          <w:color w:val="FFFF79"/>
+          <w:sz w:val="24"/>
+          <w:szCs w:val="24"/>
+        </w:rPr>
+        <w:t>Deploy Stage</w:t>
+      </w:r>
+    </w:p>
+    <w:p>
+      <w:pPr>
+        <w:pStyle w:val="ListParagraph"/>
+        <w:numPr>
+          <w:ilvl w:val="0"/>
+          <w:numId w:val="51"/>
+        </w:numPr>
+        <w:spacing w:line="360" w:lineRule="auto"/>
+        <w:ind w:left="587"/>
+        <w:rPr>
+          <w:rFonts w:ascii="Cascadia Code" w:hAnsi="Cascadia Code"/>
+          <w:color w:val="E7E6E6" w:themeColor="background2"/>
+        </w:rPr>
+      </w:pPr>
+      <w:r>
+        <w:rPr>
+          <w:rFonts w:ascii="Cascadia Code" w:hAnsi="Cascadia Code"/>
+          <w:b/>
+          <w:bCs/>
+          <w:color w:val="E7E6E6" w:themeColor="background2"/>
+        </w:rPr>
+        <w:t>Setup Docker Environment</w:t>
+      </w:r>
+      <w:r>
+        <w:rPr>
+          <w:rFonts w:ascii="Cascadia Code" w:hAnsi="Cascadia Code"/>
+          <w:color w:val="E7E6E6" w:themeColor="background2"/>
+        </w:rPr>
+        <w:t>: Utilize Docker to configure the necessary environment for deployment.</w:t>
+      </w:r>
+    </w:p>
+    <w:p>
+      <w:pPr>
+        <w:pStyle w:val="ListParagraph"/>
+        <w:numPr>
+          <w:ilvl w:val="0"/>
+          <w:numId w:val="51"/>
+        </w:numPr>
+        <w:spacing w:line="360" w:lineRule="auto"/>
+        <w:ind w:left="587"/>
+        <w:rPr>
+          <w:rFonts w:ascii="Cascadia Code" w:hAnsi="Cascadia Code"/>
+          <w:color w:val="E7E6E6" w:themeColor="background2"/>
+        </w:rPr>
+      </w:pPr>
+      <w:r>
+        <w:rPr>
+          <w:rFonts w:ascii="Cascadia Code" w:hAnsi="Cascadia Code"/>
+          <w:b/>
+          <w:bCs/>
+          <w:color w:val="E7E6E6" w:themeColor="background2"/>
+          <w:lang w:val="en-NL"/>
+        </w:rPr>
+        <w:t>Build Docker Images</w:t>
+      </w:r>
+      <w:r>
+        <w:rPr>
+          <w:rFonts w:ascii="Cascadia Code" w:hAnsi="Cascadia Code"/>
+          <w:color w:val="E7E6E6" w:themeColor="background2"/>
+          <w:lang w:val="en-NL"/>
+        </w:rPr>
+        <w:t>: Create Docker images for both backend and frontend services using their respective Dockerfiles.</w:t>
+      </w:r>
+    </w:p>
+    <w:p>
+      <w:pPr>
+        <w:pStyle w:val="ListParagraph"/>
+        <w:numPr>
+          <w:ilvl w:val="0"/>
+          <w:numId w:val="51"/>
+        </w:numPr>
+        <w:spacing w:line="360" w:lineRule="auto"/>
+        <w:ind w:left="587"/>
+        <w:rPr>
+          <w:rFonts w:ascii="Cascadia Code" w:hAnsi="Cascadia Code"/>
+          <w:color w:val="E7E6E6" w:themeColor="background2"/>
+        </w:rPr>
+      </w:pPr>
+      <w:r>
+        <w:rPr>
+          <w:rFonts w:ascii="Cascadia Code" w:hAnsi="Cascadia Code"/>
+          <w:b/>
+          <w:bCs/>
+          <w:color w:val="E7E6E6" w:themeColor="background2"/>
+          <w:lang w:val="en-NL"/>
+        </w:rPr>
+        <w:t>Deploy Services</w:t>
+      </w:r>
+      <w:r>
+        <w:rPr>
+          <w:rFonts w:ascii="Cascadia Code" w:hAnsi="Cascadia Code"/>
+          <w:color w:val="E7E6E6" w:themeColor="background2"/>
+          <w:lang w:val="en-NL"/>
+        </w:rPr>
+        <w:t>: Employ docker-compose to deploy the application, ensuring all services are operational. This involves starting containers, setting up networks, and making sure the application is accessible.</w:t>
+      </w:r>
+    </w:p>
+    <w:p>
+      <w:pPr>
+        <w:spacing w:line="360" w:lineRule="auto"/>
+        <w:rPr>
+          <w:rFonts w:ascii="Cascadia Code" w:hAnsi="Cascadia Code"/>
+          <w:color w:val="E7E6E6" w:themeColor="background2"/>
+        </w:rPr>
+      </w:pPr>
+    </w:p>
+    <w:p>
+      <w:pPr>
         <w:spacing w:line="360" w:lineRule="auto"/>
         <w:rPr>
           <w:rFonts w:ascii="Cascadia Code" w:hAnsi="Cascadia Code"/>
@@ -6616,16 +6698,16 @@
           <w:color w:val="E7E6E6" w:themeColor="background2"/>
         </w:rPr>
         <w:drawing>
-          <wp:anchor distT="0" distB="0" distL="114300" distR="114300" simplePos="0" relativeHeight="251662336" behindDoc="0" locked="0" layoutInCell="1" allowOverlap="1" wp14:anchorId="401890EF" wp14:editId="073B25DF">
+          <wp:anchor distT="0" distB="0" distL="114300" distR="114300" simplePos="0" relativeHeight="251662336" behindDoc="0" locked="0" layoutInCell="1" allowOverlap="1" wp14:anchorId="401890EF" wp14:editId="57C0DEA3">
             <wp:simplePos x="0" y="0"/>
-            <wp:positionH relativeFrom="column">
-              <wp:posOffset>3810</wp:posOffset>
+            <wp:positionH relativeFrom="margin">
+              <wp:align>right</wp:align>
             </wp:positionH>
             <wp:positionV relativeFrom="paragraph">
-              <wp:posOffset>522605</wp:posOffset>
+              <wp:posOffset>0</wp:posOffset>
             </wp:positionV>
-            <wp:extent cx="6120130" cy="504825"/>
-            <wp:effectExtent l="0" t="0" r="0" b="9525"/>
+            <wp:extent cx="6111875" cy="721360"/>
+            <wp:effectExtent l="0" t="0" r="3175" b="2540"/>
             <wp:wrapTopAndBottom/>
             <wp:docPr id="1486100094" name="Picture 1"/>
             <wp:cNvGraphicFramePr>
@@ -6635,11 +6717,11 @@
               <a:graphicData uri="http://schemas.openxmlformats.org/drawingml/2006/picture">
                 <pic:pic xmlns:pic="http://schemas.openxmlformats.org/drawingml/2006/picture">
                   <pic:nvPicPr>
-                    <pic:cNvPr id="1486100094" name=""/>
+                    <pic:cNvPr id="1486100094" name="Picture 1"/>
                     <pic:cNvPicPr/>
                   </pic:nvPicPr>
                   <pic:blipFill>
-                    <a:blip r:embed="rId20">
+                    <a:blip r:embed="rId19">
                       <a:extLst>
                         <a:ext uri="{28A0092B-C50C-407E-A947-70E740481C1C}">
                           <a14:useLocalDpi xmlns:a14="http://schemas.microsoft.com/office/drawing/2010/main" val="0"/>
@@ -6653,7 +6735,7 @@
                   <pic:spPr>
                     <a:xfrm>
                       <a:off x="0" y="0"/>
-                      <a:ext cx="6120130" cy="504825"/>
+                      <a:ext cx="6111875" cy="721360"/>
                     </a:xfrm>
                     <a:prstGeom prst="rect">
                       <a:avLst/>
@@ -6662,6 +6744,12 @@
                 </pic:pic>
               </a:graphicData>
             </a:graphic>
+            <wp14:sizeRelH relativeFrom="margin">
+              <wp14:pctWidth>0</wp14:pctWidth>
+            </wp14:sizeRelH>
+            <wp14:sizeRelV relativeFrom="margin">
+              <wp14:pctHeight>0</wp14:pctHeight>
+            </wp14:sizeRelV>
           </wp:anchor>
         </w:drawing>
       </w:r>
@@ -6669,6 +6757,7 @@
     <w:p>
       <w:pPr>
         <w:spacing w:line="360" w:lineRule="auto"/>
+        <w:ind w:left="587"/>
         <w:rPr>
           <w:rFonts w:ascii="Cascadia Code" w:hAnsi="Cascadia Code"/>
           <w:color w:val="E7E6E6" w:themeColor="background2"/>
@@ -6684,44 +6773,28 @@
           <w:color w:val="E7E6E6" w:themeColor="background2"/>
         </w:rPr>
       </w:pPr>
-    </w:p>
-    <w:p>
-      <w:pPr>
-        <w:spacing w:line="360" w:lineRule="auto"/>
-        <w:ind w:left="587"/>
-        <w:rPr>
-          <w:rFonts w:ascii="Cascadia Code" w:hAnsi="Cascadia Code"/>
-          <w:color w:val="E7E6E6" w:themeColor="background2"/>
-        </w:rPr>
-      </w:pPr>
-    </w:p>
-    <w:p>
-      <w:pPr>
-        <w:spacing w:line="360" w:lineRule="auto"/>
-        <w:ind w:left="587"/>
-        <w:rPr>
-          <w:rFonts w:ascii="Cascadia Code" w:hAnsi="Cascadia Code"/>
-          <w:color w:val="E7E6E6" w:themeColor="background2"/>
-        </w:rPr>
-      </w:pPr>
-      <w:r>
-        <w:rPr>
+      <w:r>
+        <w:rPr>
+          <w:b/>
+          <w:bCs/>
           <w:noProof/>
-          <w:lang w:val="en-US" w:eastAsia="ro-RO"/>
+          <w:sz w:val="32"/>
+          <w:szCs w:val="36"/>
+          <w:lang w:val="en-US"/>
         </w:rPr>
         <w:drawing>
-          <wp:anchor distT="0" distB="0" distL="114300" distR="114300" simplePos="0" relativeHeight="251663360" behindDoc="0" locked="0" layoutInCell="1" allowOverlap="1" wp14:anchorId="64C2F3A9" wp14:editId="2B50C72E">
+          <wp:anchor distT="0" distB="0" distL="114300" distR="114300" simplePos="0" relativeHeight="251668480" behindDoc="0" locked="0" layoutInCell="1" allowOverlap="1" wp14:anchorId="3C425728" wp14:editId="4991670C">
             <wp:simplePos x="0" y="0"/>
             <wp:positionH relativeFrom="margin">
-              <wp:align>left</wp:align>
+              <wp:posOffset>3975735</wp:posOffset>
             </wp:positionH>
             <wp:positionV relativeFrom="paragraph">
-              <wp:posOffset>364490</wp:posOffset>
+              <wp:posOffset>375920</wp:posOffset>
             </wp:positionV>
-            <wp:extent cx="4305300" cy="1524000"/>
-            <wp:effectExtent l="0" t="0" r="0" b="0"/>
+            <wp:extent cx="2586990" cy="1863090"/>
+            <wp:effectExtent l="0" t="0" r="3810" b="3810"/>
             <wp:wrapTopAndBottom/>
-            <wp:docPr id="1206566476" name="Picture 1" descr="A screenshot of a computer&#10;&#10;Description automatically generated"/>
+            <wp:docPr id="937005100" name="Picture 1"/>
             <wp:cNvGraphicFramePr>
               <a:graphicFrameLocks xmlns:a="http://schemas.openxmlformats.org/drawingml/2006/main" noChangeAspect="1"/>
             </wp:cNvGraphicFramePr>
@@ -6729,7 +6802,68 @@
               <a:graphicData uri="http://schemas.openxmlformats.org/drawingml/2006/picture">
                 <pic:pic xmlns:pic="http://schemas.openxmlformats.org/drawingml/2006/picture">
                   <pic:nvPicPr>
-                    <pic:cNvPr id="1206566476" name="Picture 1" descr="A screenshot of a computer&#10;&#10;Description automatically generated"/>
+                    <pic:cNvPr id="937005100" name="Picture 1"/>
+                    <pic:cNvPicPr/>
+                  </pic:nvPicPr>
+                  <pic:blipFill>
+                    <a:blip r:embed="rId20" cstate="print">
+                      <a:extLst>
+                        <a:ext uri="{28A0092B-C50C-407E-A947-70E740481C1C}">
+                          <a14:useLocalDpi xmlns:a14="http://schemas.microsoft.com/office/drawing/2010/main" val="0"/>
+                        </a:ext>
+                      </a:extLst>
+                    </a:blip>
+                    <a:stretch>
+                      <a:fillRect/>
+                    </a:stretch>
+                  </pic:blipFill>
+                  <pic:spPr>
+                    <a:xfrm>
+                      <a:off x="0" y="0"/>
+                      <a:ext cx="2586990" cy="1863090"/>
+                    </a:xfrm>
+                    <a:prstGeom prst="rect">
+                      <a:avLst/>
+                    </a:prstGeom>
+                  </pic:spPr>
+                </pic:pic>
+              </a:graphicData>
+            </a:graphic>
+            <wp14:sizeRelH relativeFrom="margin">
+              <wp14:pctWidth>0</wp14:pctWidth>
+            </wp14:sizeRelH>
+            <wp14:sizeRelV relativeFrom="margin">
+              <wp14:pctHeight>0</wp14:pctHeight>
+            </wp14:sizeRelV>
+          </wp:anchor>
+        </w:drawing>
+      </w:r>
+      <w:r>
+        <w:rPr>
+          <w:noProof/>
+          <w:lang w:val="en-US" w:eastAsia="ro-RO"/>
+        </w:rPr>
+        <w:drawing>
+          <wp:anchor distT="0" distB="0" distL="114300" distR="114300" simplePos="0" relativeHeight="251663360" behindDoc="0" locked="0" layoutInCell="1" allowOverlap="1" wp14:anchorId="64C2F3A9" wp14:editId="200B8C49">
+            <wp:simplePos x="0" y="0"/>
+            <wp:positionH relativeFrom="margin">
+              <wp:posOffset>-375920</wp:posOffset>
+            </wp:positionH>
+            <wp:positionV relativeFrom="paragraph">
+              <wp:posOffset>375920</wp:posOffset>
+            </wp:positionV>
+            <wp:extent cx="4281170" cy="1858010"/>
+            <wp:effectExtent l="0" t="0" r="5080" b="8890"/>
+            <wp:wrapTopAndBottom/>
+            <wp:docPr id="1206566476" name="Picture 1"/>
+            <wp:cNvGraphicFramePr>
+              <a:graphicFrameLocks xmlns:a="http://schemas.openxmlformats.org/drawingml/2006/main" noChangeAspect="1"/>
+            </wp:cNvGraphicFramePr>
+            <a:graphic xmlns:a="http://schemas.openxmlformats.org/drawingml/2006/main">
+              <a:graphicData uri="http://schemas.openxmlformats.org/drawingml/2006/picture">
+                <pic:pic xmlns:pic="http://schemas.openxmlformats.org/drawingml/2006/picture">
+                  <pic:nvPicPr>
+                    <pic:cNvPr id="1206566476" name="Picture 1"/>
                     <pic:cNvPicPr>
                       <a:picLocks noChangeAspect="1" noChangeArrowheads="1"/>
                     </pic:cNvPicPr>
@@ -6742,7 +6876,6 @@
                         </a:ext>
                       </a:extLst>
                     </a:blip>
-                    <a:srcRect/>
                     <a:stretch>
                       <a:fillRect/>
                     </a:stretch>
@@ -6750,7 +6883,7 @@
                   <pic:spPr bwMode="auto">
                     <a:xfrm>
                       <a:off x="0" y="0"/>
-                      <a:ext cx="4305300" cy="1524000"/>
+                      <a:ext cx="4281170" cy="1858010"/>
                     </a:xfrm>
                     <a:prstGeom prst="rect">
                       <a:avLst/>
@@ -6772,28 +6905,45 @@
           </wp:anchor>
         </w:drawing>
       </w:r>
-      <w:r>
-        <w:rPr>
-          <w:b/>
-          <w:bCs/>
+    </w:p>
+    <w:p>
+      <w:pPr>
+        <w:spacing w:line="360" w:lineRule="auto"/>
+        <w:ind w:left="587"/>
+        <w:rPr>
+          <w:rFonts w:ascii="Cascadia Code" w:hAnsi="Cascadia Code"/>
+          <w:color w:val="E7E6E6" w:themeColor="background2"/>
+        </w:rPr>
+      </w:pPr>
+    </w:p>
+    <w:p>
+      <w:pPr>
+        <w:spacing w:line="360" w:lineRule="auto"/>
+        <w:ind w:left="587"/>
+        <w:rPr>
+          <w:rFonts w:ascii="Cascadia Code" w:hAnsi="Cascadia Code"/>
+          <w:color w:val="E7E6E6" w:themeColor="background2"/>
+        </w:rPr>
+      </w:pPr>
+      <w:r>
+        <w:rPr>
+          <w:rFonts w:ascii="Cascadia Code" w:hAnsi="Cascadia Code"/>
           <w:noProof/>
-          <w:sz w:val="32"/>
-          <w:szCs w:val="36"/>
-          <w:lang w:val="en-US"/>
+          <w:color w:val="E7E6E6" w:themeColor="background2"/>
         </w:rPr>
         <w:drawing>
-          <wp:anchor distT="0" distB="0" distL="114300" distR="114300" simplePos="0" relativeHeight="251668480" behindDoc="0" locked="0" layoutInCell="1" allowOverlap="1" wp14:anchorId="3C425728" wp14:editId="1CACC6BB">
+          <wp:anchor distT="0" distB="0" distL="114300" distR="114300" simplePos="0" relativeHeight="251664384" behindDoc="0" locked="0" layoutInCell="1" allowOverlap="1" wp14:anchorId="1DB4017D" wp14:editId="06A64B51">
             <wp:simplePos x="0" y="0"/>
             <wp:positionH relativeFrom="margin">
-              <wp:align>right</wp:align>
+              <wp:posOffset>5080</wp:posOffset>
             </wp:positionH>
             <wp:positionV relativeFrom="paragraph">
-              <wp:posOffset>369570</wp:posOffset>
+              <wp:posOffset>461974</wp:posOffset>
             </wp:positionV>
-            <wp:extent cx="1597660" cy="1522095"/>
-            <wp:effectExtent l="0" t="0" r="2540" b="1905"/>
+            <wp:extent cx="6105525" cy="2627630"/>
+            <wp:effectExtent l="0" t="0" r="9525" b="1270"/>
             <wp:wrapTopAndBottom/>
-            <wp:docPr id="937005100" name="Picture 1" descr="A diagram of a software development process&#10;&#10;Description automatically generated"/>
+            <wp:docPr id="781807844" name="Picture 2"/>
             <wp:cNvGraphicFramePr>
               <a:graphicFrameLocks xmlns:a="http://schemas.openxmlformats.org/drawingml/2006/main" noChangeAspect="1"/>
             </wp:cNvGraphicFramePr>
@@ -6801,11 +6951,13 @@
               <a:graphicData uri="http://schemas.openxmlformats.org/drawingml/2006/picture">
                 <pic:pic xmlns:pic="http://schemas.openxmlformats.org/drawingml/2006/picture">
                   <pic:nvPicPr>
-                    <pic:cNvPr id="937005100" name="Picture 1" descr="A diagram of a software development process&#10;&#10;Description automatically generated"/>
-                    <pic:cNvPicPr/>
+                    <pic:cNvPr id="781807844" name="Picture 2"/>
+                    <pic:cNvPicPr>
+                      <a:picLocks noChangeAspect="1" noChangeArrowheads="1"/>
+                    </pic:cNvPicPr>
                   </pic:nvPicPr>
                   <pic:blipFill>
-                    <a:blip r:embed="rId22" cstate="print">
+                    <a:blip r:embed="rId22">
                       <a:extLst>
                         <a:ext uri="{28A0092B-C50C-407E-A947-70E740481C1C}">
                           <a14:useLocalDpi xmlns:a14="http://schemas.microsoft.com/office/drawing/2010/main" val="0"/>
@@ -6816,95 +6968,10 @@
                       <a:fillRect/>
                     </a:stretch>
                   </pic:blipFill>
-                  <pic:spPr>
-                    <a:xfrm>
-                      <a:off x="0" y="0"/>
-                      <a:ext cx="1597660" cy="1522095"/>
-                    </a:xfrm>
-                    <a:prstGeom prst="rect">
-                      <a:avLst/>
-                    </a:prstGeom>
-                  </pic:spPr>
-                </pic:pic>
-              </a:graphicData>
-            </a:graphic>
-            <wp14:sizeRelH relativeFrom="margin">
-              <wp14:pctWidth>0</wp14:pctWidth>
-            </wp14:sizeRelH>
-            <wp14:sizeRelV relativeFrom="margin">
-              <wp14:pctHeight>0</wp14:pctHeight>
-            </wp14:sizeRelV>
-          </wp:anchor>
-        </w:drawing>
-      </w:r>
-    </w:p>
-    <w:p>
-      <w:pPr>
-        <w:spacing w:line="360" w:lineRule="auto"/>
-        <w:ind w:left="587"/>
-        <w:rPr>
-          <w:rFonts w:ascii="Cascadia Code" w:hAnsi="Cascadia Code"/>
-          <w:color w:val="E7E6E6" w:themeColor="background2"/>
-        </w:rPr>
-      </w:pPr>
-    </w:p>
-    <w:p>
-      <w:pPr>
-        <w:spacing w:line="360" w:lineRule="auto"/>
-        <w:ind w:left="587"/>
-        <w:rPr>
-          <w:rFonts w:ascii="Cascadia Code" w:hAnsi="Cascadia Code"/>
-          <w:color w:val="E7E6E6" w:themeColor="background2"/>
-        </w:rPr>
-      </w:pPr>
-      <w:r>
-        <w:rPr>
-          <w:rFonts w:ascii="Cascadia Code" w:hAnsi="Cascadia Code"/>
-          <w:noProof/>
-          <w:color w:val="E7E6E6" w:themeColor="background2"/>
-        </w:rPr>
-        <w:drawing>
-          <wp:anchor distT="0" distB="0" distL="114300" distR="114300" simplePos="0" relativeHeight="251664384" behindDoc="0" locked="0" layoutInCell="1" allowOverlap="1" wp14:anchorId="1DB4017D" wp14:editId="58CF8EF2">
-            <wp:simplePos x="0" y="0"/>
-            <wp:positionH relativeFrom="margin">
-              <wp:align>right</wp:align>
-            </wp:positionH>
-            <wp:positionV relativeFrom="paragraph">
-              <wp:posOffset>407670</wp:posOffset>
-            </wp:positionV>
-            <wp:extent cx="6105525" cy="3009900"/>
-            <wp:effectExtent l="0" t="0" r="9525" b="0"/>
-            <wp:wrapTopAndBottom/>
-            <wp:docPr id="781807844" name="Picture 2"/>
-            <wp:cNvGraphicFramePr>
-              <a:graphicFrameLocks xmlns:a="http://schemas.openxmlformats.org/drawingml/2006/main" noChangeAspect="1"/>
-            </wp:cNvGraphicFramePr>
-            <a:graphic xmlns:a="http://schemas.openxmlformats.org/drawingml/2006/main">
-              <a:graphicData uri="http://schemas.openxmlformats.org/drawingml/2006/picture">
-                <pic:pic xmlns:pic="http://schemas.openxmlformats.org/drawingml/2006/picture">
-                  <pic:nvPicPr>
-                    <pic:cNvPr id="0" name="Picture 2"/>
-                    <pic:cNvPicPr>
-                      <a:picLocks noChangeAspect="1" noChangeArrowheads="1"/>
-                    </pic:cNvPicPr>
-                  </pic:nvPicPr>
-                  <pic:blipFill>
-                    <a:blip r:embed="rId23" cstate="print">
-                      <a:extLst>
-                        <a:ext uri="{28A0092B-C50C-407E-A947-70E740481C1C}">
-                          <a14:useLocalDpi xmlns:a14="http://schemas.microsoft.com/office/drawing/2010/main" val="0"/>
-                        </a:ext>
-                      </a:extLst>
-                    </a:blip>
-                    <a:srcRect/>
-                    <a:stretch>
-                      <a:fillRect/>
-                    </a:stretch>
-                  </pic:blipFill>
                   <pic:spPr bwMode="auto">
                     <a:xfrm>
                       <a:off x="0" y="0"/>
-                      <a:ext cx="6105525" cy="3009900"/>
+                      <a:ext cx="6105525" cy="2627630"/>
                     </a:xfrm>
                     <a:prstGeom prst="rect">
                       <a:avLst/>
@@ -6917,6 +6984,9 @@
                 </pic:pic>
               </a:graphicData>
             </a:graphic>
+            <wp14:sizeRelV relativeFrom="margin">
+              <wp14:pctHeight>0</wp14:pctHeight>
+            </wp14:sizeRelV>
           </wp:anchor>
         </w:drawing>
       </w:r>
@@ -6940,16 +7010,6 @@
           <w:color w:val="E7E6E6" w:themeColor="background2"/>
         </w:rPr>
       </w:pPr>
-    </w:p>
-    <w:p>
-      <w:pPr>
-        <w:spacing w:line="360" w:lineRule="auto"/>
-        <w:ind w:left="587"/>
-        <w:rPr>
-          <w:rFonts w:ascii="Cascadia Code" w:hAnsi="Cascadia Code"/>
-          <w:color w:val="E7E6E6" w:themeColor="background2"/>
-        </w:rPr>
-      </w:pPr>
       <w:r>
         <w:rPr>
           <w:rFonts w:ascii="Cascadia Code" w:hAnsi="Cascadia Code"/>
@@ -6957,16 +7017,16 @@
           <w:color w:val="E7E6E6" w:themeColor="background2"/>
         </w:rPr>
         <w:drawing>
-          <wp:anchor distT="0" distB="0" distL="114300" distR="114300" simplePos="0" relativeHeight="251665408" behindDoc="0" locked="0" layoutInCell="1" allowOverlap="1" wp14:anchorId="5A43C285" wp14:editId="7DF090E4">
+          <wp:anchor distT="0" distB="0" distL="114300" distR="114300" simplePos="0" relativeHeight="251665408" behindDoc="0" locked="0" layoutInCell="1" allowOverlap="1" wp14:anchorId="5A43C285" wp14:editId="52050AD1">
             <wp:simplePos x="0" y="0"/>
             <wp:positionH relativeFrom="margin">
               <wp:align>right</wp:align>
             </wp:positionH>
             <wp:positionV relativeFrom="paragraph">
-              <wp:posOffset>238760</wp:posOffset>
+              <wp:posOffset>422077</wp:posOffset>
             </wp:positionV>
-            <wp:extent cx="6115050" cy="1047750"/>
-            <wp:effectExtent l="0" t="0" r="0" b="0"/>
+            <wp:extent cx="6115050" cy="989330"/>
+            <wp:effectExtent l="0" t="0" r="0" b="1270"/>
             <wp:wrapTopAndBottom/>
             <wp:docPr id="1707340759" name="Picture 3"/>
             <wp:cNvGraphicFramePr>
@@ -6976,20 +7036,19 @@
               <a:graphicData uri="http://schemas.openxmlformats.org/drawingml/2006/picture">
                 <pic:pic xmlns:pic="http://schemas.openxmlformats.org/drawingml/2006/picture">
                   <pic:nvPicPr>
-                    <pic:cNvPr id="0" name="Picture 3"/>
+                    <pic:cNvPr id="1707340759" name="Picture 3"/>
                     <pic:cNvPicPr>
                       <a:picLocks noChangeAspect="1" noChangeArrowheads="1"/>
                     </pic:cNvPicPr>
                   </pic:nvPicPr>
                   <pic:blipFill>
-                    <a:blip r:embed="rId24">
+                    <a:blip r:embed="rId23">
                       <a:extLst>
                         <a:ext uri="{28A0092B-C50C-407E-A947-70E740481C1C}">
                           <a14:useLocalDpi xmlns:a14="http://schemas.microsoft.com/office/drawing/2010/main" val="0"/>
                         </a:ext>
                       </a:extLst>
                     </a:blip>
-                    <a:srcRect/>
                     <a:stretch>
                       <a:fillRect/>
                     </a:stretch>
@@ -6997,7 +7056,7 @@
                   <pic:spPr bwMode="auto">
                     <a:xfrm>
                       <a:off x="0" y="0"/>
-                      <a:ext cx="6115050" cy="1047750"/>
+                      <a:ext cx="6115050" cy="989330"/>
                     </a:xfrm>
                     <a:prstGeom prst="rect">
                       <a:avLst/>
@@ -7010,6 +7069,9 @@
                 </pic:pic>
               </a:graphicData>
             </a:graphic>
+            <wp14:sizeRelV relativeFrom="margin">
+              <wp14:pctHeight>0</wp14:pctHeight>
+            </wp14:sizeRelV>
           </wp:anchor>
         </w:drawing>
       </w:r>
@@ -7027,7 +7089,6 @@
     <w:p>
       <w:pPr>
         <w:spacing w:line="360" w:lineRule="auto"/>
-        <w:ind w:left="587"/>
         <w:rPr>
           <w:rFonts w:ascii="Cascadia Code" w:hAnsi="Cascadia Code"/>
           <w:color w:val="E7E6E6" w:themeColor="background2"/>
@@ -7037,47 +7098,6 @@
     <w:p>
       <w:pPr>
         <w:spacing w:line="360" w:lineRule="auto"/>
-        <w:ind w:left="587"/>
-        <w:rPr>
-          <w:rFonts w:ascii="Cascadia Code" w:hAnsi="Cascadia Code"/>
-          <w:color w:val="E7E6E6" w:themeColor="background2"/>
-        </w:rPr>
-      </w:pPr>
-    </w:p>
-    <w:p>
-      <w:pPr>
-        <w:spacing w:line="360" w:lineRule="auto"/>
-        <w:ind w:left="587"/>
-        <w:rPr>
-          <w:rFonts w:ascii="Cascadia Code" w:hAnsi="Cascadia Code"/>
-          <w:color w:val="E7E6E6" w:themeColor="background2"/>
-        </w:rPr>
-      </w:pPr>
-    </w:p>
-    <w:p>
-      <w:pPr>
-        <w:spacing w:line="360" w:lineRule="auto"/>
-        <w:ind w:left="587"/>
-        <w:rPr>
-          <w:rFonts w:ascii="Cascadia Code" w:hAnsi="Cascadia Code"/>
-          <w:color w:val="E7E6E6" w:themeColor="background2"/>
-        </w:rPr>
-      </w:pPr>
-    </w:p>
-    <w:p>
-      <w:pPr>
-        <w:spacing w:line="360" w:lineRule="auto"/>
-        <w:ind w:left="587"/>
-        <w:rPr>
-          <w:rFonts w:ascii="Cascadia Code" w:hAnsi="Cascadia Code"/>
-          <w:color w:val="E7E6E6" w:themeColor="background2"/>
-        </w:rPr>
-      </w:pPr>
-    </w:p>
-    <w:p>
-      <w:pPr>
-        <w:spacing w:line="360" w:lineRule="auto"/>
-        <w:ind w:left="587"/>
         <w:rPr>
           <w:rFonts w:ascii="Cascadia Code" w:hAnsi="Cascadia Code"/>
           <w:color w:val="E7E6E6" w:themeColor="background2"/>
@@ -12547,6 +12567,95 @@
     </w:lvl>
   </w:abstractNum>
   <w:abstractNum w:abstractNumId="44" w15:restartNumberingAfterBreak="0">
+    <w:nsid w:val="6C27686C"/>
+    <w:multiLevelType w:val="hybridMultilevel"/>
+    <w:tmpl w:val="403243A0"/>
+    <w:lvl w:ilvl="0" w:tplc="0C000001">
+      <w:start w:val="1"/>
+      <w:numFmt w:val="bullet"/>
+      <w:lvlText w:val=""/>
+      <w:lvlJc w:val="left"/>
+      <w:pPr>
+        <w:ind w:left="947" w:hanging="360"/>
+      </w:pPr>
+      <w:rPr>
+        <w:rFonts w:ascii="Symbol" w:hAnsi="Symbol" w:hint="default"/>
+      </w:rPr>
+    </w:lvl>
+    <w:lvl w:ilvl="1" w:tplc="0C000019" w:tentative="1">
+      <w:start w:val="1"/>
+      <w:numFmt w:val="lowerLetter"/>
+      <w:lvlText w:val="%2."/>
+      <w:lvlJc w:val="left"/>
+      <w:pPr>
+        <w:ind w:left="1667" w:hanging="360"/>
+      </w:pPr>
+    </w:lvl>
+    <w:lvl w:ilvl="2" w:tplc="0C00001B" w:tentative="1">
+      <w:start w:val="1"/>
+      <w:numFmt w:val="lowerRoman"/>
+      <w:lvlText w:val="%3."/>
+      <w:lvlJc w:val="right"/>
+      <w:pPr>
+        <w:ind w:left="2387" w:hanging="180"/>
+      </w:pPr>
+    </w:lvl>
+    <w:lvl w:ilvl="3" w:tplc="0C00000F" w:tentative="1">
+      <w:start w:val="1"/>
+      <w:numFmt w:val="decimal"/>
+      <w:lvlText w:val="%4."/>
+      <w:lvlJc w:val="left"/>
+      <w:pPr>
+        <w:ind w:left="3107" w:hanging="360"/>
+      </w:pPr>
+    </w:lvl>
+    <w:lvl w:ilvl="4" w:tplc="0C000019" w:tentative="1">
+      <w:start w:val="1"/>
+      <w:numFmt w:val="lowerLetter"/>
+      <w:lvlText w:val="%5."/>
+      <w:lvlJc w:val="left"/>
+      <w:pPr>
+        <w:ind w:left="3827" w:hanging="360"/>
+      </w:pPr>
+    </w:lvl>
+    <w:lvl w:ilvl="5" w:tplc="0C00001B" w:tentative="1">
+      <w:start w:val="1"/>
+      <w:numFmt w:val="lowerRoman"/>
+      <w:lvlText w:val="%6."/>
+      <w:lvlJc w:val="right"/>
+      <w:pPr>
+        <w:ind w:left="4547" w:hanging="180"/>
+      </w:pPr>
+    </w:lvl>
+    <w:lvl w:ilvl="6" w:tplc="0C00000F" w:tentative="1">
+      <w:start w:val="1"/>
+      <w:numFmt w:val="decimal"/>
+      <w:lvlText w:val="%7."/>
+      <w:lvlJc w:val="left"/>
+      <w:pPr>
+        <w:ind w:left="5267" w:hanging="360"/>
+      </w:pPr>
+    </w:lvl>
+    <w:lvl w:ilvl="7" w:tplc="0C000019" w:tentative="1">
+      <w:start w:val="1"/>
+      <w:numFmt w:val="lowerLetter"/>
+      <w:lvlText w:val="%8."/>
+      <w:lvlJc w:val="left"/>
+      <w:pPr>
+        <w:ind w:left="5987" w:hanging="360"/>
+      </w:pPr>
+    </w:lvl>
+    <w:lvl w:ilvl="8" w:tplc="0C00001B" w:tentative="1">
+      <w:start w:val="1"/>
+      <w:numFmt w:val="lowerRoman"/>
+      <w:lvlText w:val="%9."/>
+      <w:lvlJc w:val="right"/>
+      <w:pPr>
+        <w:ind w:left="6707" w:hanging="180"/>
+      </w:pPr>
+    </w:lvl>
+  </w:abstractNum>
+  <w:abstractNum w:abstractNumId="45" w15:restartNumberingAfterBreak="0">
     <w:nsid w:val="6C6C2BC1"/>
     <w:multiLevelType w:val="hybridMultilevel"/>
     <w:tmpl w:val="675211EE"/>
@@ -12660,7 +12769,7 @@
       </w:rPr>
     </w:lvl>
   </w:abstractNum>
-  <w:abstractNum w:abstractNumId="45" w15:restartNumberingAfterBreak="0">
+  <w:abstractNum w:abstractNumId="46" w15:restartNumberingAfterBreak="0">
     <w:nsid w:val="70A82C09"/>
     <w:multiLevelType w:val="multilevel"/>
     <w:tmpl w:val="BD90B48C"/>
@@ -12748,7 +12857,7 @@
       </w:pPr>
     </w:lvl>
   </w:abstractNum>
-  <w:abstractNum w:abstractNumId="46" w15:restartNumberingAfterBreak="0">
+  <w:abstractNum w:abstractNumId="47" w15:restartNumberingAfterBreak="0">
     <w:nsid w:val="71AA50CD"/>
     <w:multiLevelType w:val="multilevel"/>
     <w:tmpl w:val="E7FEAF5E"/>
@@ -12869,7 +12978,7 @@
       </w:pPr>
     </w:lvl>
   </w:abstractNum>
-  <w:abstractNum w:abstractNumId="47" w15:restartNumberingAfterBreak="0">
+  <w:abstractNum w:abstractNumId="48" w15:restartNumberingAfterBreak="0">
     <w:nsid w:val="75B44F97"/>
     <w:multiLevelType w:val="multilevel"/>
     <w:tmpl w:val="49BC0F38"/>
@@ -13018,7 +13127,7 @@
       </w:rPr>
     </w:lvl>
   </w:abstractNum>
-  <w:abstractNum w:abstractNumId="48" w15:restartNumberingAfterBreak="0">
+  <w:abstractNum w:abstractNumId="49" w15:restartNumberingAfterBreak="0">
     <w:nsid w:val="7948174B"/>
     <w:multiLevelType w:val="multilevel"/>
     <w:tmpl w:val="A6EAD296"/>
@@ -13167,7 +13276,7 @@
       </w:rPr>
     </w:lvl>
   </w:abstractNum>
-  <w:abstractNum w:abstractNumId="49" w15:restartNumberingAfterBreak="0">
+  <w:abstractNum w:abstractNumId="50" w15:restartNumberingAfterBreak="0">
     <w:nsid w:val="795A4730"/>
     <w:multiLevelType w:val="hybridMultilevel"/>
     <w:tmpl w:val="8D323A36"/>
@@ -13269,7 +13378,7 @@
     <w:abstractNumId w:val="17"/>
   </w:num>
   <w:num w:numId="6" w16cid:durableId="1695613656">
-    <w:abstractNumId w:val="48"/>
+    <w:abstractNumId w:val="49"/>
   </w:num>
   <w:num w:numId="7" w16cid:durableId="1744839714">
     <w:abstractNumId w:val="24"/>
@@ -13278,7 +13387,7 @@
     <w:abstractNumId w:val="12"/>
   </w:num>
   <w:num w:numId="9" w16cid:durableId="284698413">
-    <w:abstractNumId w:val="46"/>
+    <w:abstractNumId w:val="47"/>
   </w:num>
   <w:num w:numId="10" w16cid:durableId="536046540">
     <w:abstractNumId w:val="37"/>
@@ -13317,7 +13426,7 @@
     <w:abstractNumId w:val="0"/>
   </w:num>
   <w:num w:numId="22" w16cid:durableId="816649016">
-    <w:abstractNumId w:val="49"/>
+    <w:abstractNumId w:val="50"/>
   </w:num>
   <w:num w:numId="23" w16cid:durableId="108278872">
     <w:abstractNumId w:val="41"/>
@@ -13326,7 +13435,7 @@
     <w:abstractNumId w:val="10"/>
   </w:num>
   <w:num w:numId="25" w16cid:durableId="1555462197">
-    <w:abstractNumId w:val="44"/>
+    <w:abstractNumId w:val="45"/>
   </w:num>
   <w:num w:numId="26" w16cid:durableId="645205302">
     <w:abstractNumId w:val="4"/>
@@ -13365,7 +13474,7 @@
     <w:abstractNumId w:val="38"/>
   </w:num>
   <w:num w:numId="38" w16cid:durableId="493104567">
-    <w:abstractNumId w:val="45"/>
+    <w:abstractNumId w:val="46"/>
   </w:num>
   <w:num w:numId="39" w16cid:durableId="725104627">
     <w:abstractNumId w:val="9"/>
@@ -13389,7 +13498,7 @@
     <w:abstractNumId w:val="14"/>
   </w:num>
   <w:num w:numId="46" w16cid:durableId="639069143">
-    <w:abstractNumId w:val="47"/>
+    <w:abstractNumId w:val="48"/>
   </w:num>
   <w:num w:numId="47" w16cid:durableId="926114339">
     <w:abstractNumId w:val="31"/>
@@ -13402,6 +13511,9 @@
   </w:num>
   <w:num w:numId="50" w16cid:durableId="1277639396">
     <w:abstractNumId w:val="23"/>
+  </w:num>
+  <w:num w:numId="51" w16cid:durableId="184100632">
+    <w:abstractNumId w:val="44"/>
   </w:num>
 </w:numbering>
 </file>
@@ -14528,18 +14640,6 @@
 </file>
 
 <file path=customXml/item1.xml><?xml version="1.0" encoding="utf-8"?>
-<b:Sources xmlns:b="http://schemas.openxmlformats.org/officeDocument/2006/bibliography" xmlns="http://schemas.openxmlformats.org/officeDocument/2006/bibliography" SelectedStyle="\APASixthEditionOfficeOnline.xsl" StyleName="APA" Version="6"/>
-</file>
-
-<file path=customXml/item2.xml><?xml version="1.0" encoding="utf-8"?>
-<p:properties xmlns:p="http://schemas.microsoft.com/office/2006/metadata/properties" xmlns:xsi="http://www.w3.org/2001/XMLSchema-instance" xmlns:pc="http://schemas.microsoft.com/office/infopath/2007/PartnerControls">
-  <documentManagement>
-    <_activity xmlns="b622d701-e00d-4f37-80b0-0c67a5a3cc9f" xsi:nil="true"/>
-  </documentManagement>
-</p:properties>
-</file>
-
-<file path=customXml/item3.xml><?xml version="1.0" encoding="utf-8"?>
 <?mso-contentType ?>
 <FormTemplates xmlns="http://schemas.microsoft.com/sharepoint/v3/contenttype/forms">
   <Display>DocumentLibraryForm</Display>
@@ -14548,7 +14648,7 @@
 </FormTemplates>
 </file>
 
-<file path=customXml/item4.xml><?xml version="1.0" encoding="utf-8"?>
+<file path=customXml/item2.xml><?xml version="1.0" encoding="utf-8"?>
 <ct:contentTypeSchema xmlns:ct="http://schemas.microsoft.com/office/2006/metadata/contentType" xmlns:ma="http://schemas.microsoft.com/office/2006/metadata/properties/metaAttributes" ct:_="" ma:_="" ma:contentTypeName="Document" ma:contentTypeID="0x010100BEE8B0B1680A894DA45BD8749D8D4C9A" ma:contentTypeVersion="12" ma:contentTypeDescription="Een nieuw document maken." ma:contentTypeScope="" ma:versionID="9b95df8a3175b1a50d75068e4b4ce20d">
   <xsd:schema xmlns:xsd="http://www.w3.org/2001/XMLSchema" xmlns:xs="http://www.w3.org/2001/XMLSchema" xmlns:p="http://schemas.microsoft.com/office/2006/metadata/properties" xmlns:ns3="b622d701-e00d-4f37-80b0-0c67a5a3cc9f" xmlns:ns4="7e8f7ac0-e3e8-4fcb-b831-89979767a653" targetNamespace="http://schemas.microsoft.com/office/2006/metadata/properties" ma:root="true" ma:fieldsID="cad6372bd3bdc0fe0d16e673383d9aff" ns3:_="" ns4:_="">
     <xsd:import namespace="b622d701-e00d-4f37-80b0-0c67a5a3cc9f"/>
@@ -14763,25 +14863,19 @@
 </ct:contentTypeSchema>
 </file>
 
-<file path=customXml/itemProps1.xml><?xml version="1.0" encoding="utf-8"?>
-<ds:datastoreItem xmlns:ds="http://schemas.openxmlformats.org/officeDocument/2006/customXml" ds:itemID="{966F484E-9799-4DF3-8F6D-FFF364579705}">
-  <ds:schemaRefs>
-    <ds:schemaRef ds:uri="http://schemas.openxmlformats.org/officeDocument/2006/bibliography"/>
-  </ds:schemaRefs>
-</ds:datastoreItem>
+<file path=customXml/item3.xml><?xml version="1.0" encoding="utf-8"?>
+<b:Sources xmlns:b="http://schemas.openxmlformats.org/officeDocument/2006/bibliography" xmlns="http://schemas.openxmlformats.org/officeDocument/2006/bibliography" SelectedStyle="\APASixthEditionOfficeOnline.xsl" StyleName="APA" Version="6"/>
 </file>
 
-<file path=customXml/itemProps2.xml><?xml version="1.0" encoding="utf-8"?>
-<ds:datastoreItem xmlns:ds="http://schemas.openxmlformats.org/officeDocument/2006/customXml" ds:itemID="{5583E192-BC7A-4BB5-B1CE-E05CB3DFE503}">
-  <ds:schemaRefs>
-    <ds:schemaRef ds:uri="http://schemas.microsoft.com/office/2006/metadata/properties"/>
-    <ds:schemaRef ds:uri="http://schemas.microsoft.com/office/infopath/2007/PartnerControls"/>
-    <ds:schemaRef ds:uri="b622d701-e00d-4f37-80b0-0c67a5a3cc9f"/>
-  </ds:schemaRefs>
-</ds:datastoreItem>
+<file path=customXml/item4.xml><?xml version="1.0" encoding="utf-8"?>
+<p:properties xmlns:p="http://schemas.microsoft.com/office/2006/metadata/properties" xmlns:xsi="http://www.w3.org/2001/XMLSchema-instance" xmlns:pc="http://schemas.microsoft.com/office/infopath/2007/PartnerControls">
+  <documentManagement>
+    <_activity xmlns="b622d701-e00d-4f37-80b0-0c67a5a3cc9f" xsi:nil="true"/>
+  </documentManagement>
+</p:properties>
 </file>
 
-<file path=customXml/itemProps3.xml><?xml version="1.0" encoding="utf-8"?>
+<file path=customXml/itemProps1.xml><?xml version="1.0" encoding="utf-8"?>
 <ds:datastoreItem xmlns:ds="http://schemas.openxmlformats.org/officeDocument/2006/customXml" ds:itemID="{1EF735E5-0A5A-48CD-8B86-1BDFA20DB881}">
   <ds:schemaRefs>
     <ds:schemaRef ds:uri="http://schemas.microsoft.com/sharepoint/v3/contenttype/forms"/>
@@ -14789,7 +14883,7 @@
 </ds:datastoreItem>
 </file>
 
-<file path=customXml/itemProps4.xml><?xml version="1.0" encoding="utf-8"?>
+<file path=customXml/itemProps2.xml><?xml version="1.0" encoding="utf-8"?>
 <ds:datastoreItem xmlns:ds="http://schemas.openxmlformats.org/officeDocument/2006/customXml" ds:itemID="{38991F58-8AE1-4A2B-9296-5AE0B3AB3BE1}">
   <ds:schemaRefs>
     <ds:schemaRef ds:uri="http://schemas.microsoft.com/office/2006/metadata/contentType"/>
@@ -14806,4 +14900,22 @@
     <ds:schemaRef ds:uri="http://schemas.microsoft.com/internal/obd"/>
   </ds:schemaRefs>
 </ds:datastoreItem>
+</file>
+
+<file path=customXml/itemProps3.xml><?xml version="1.0" encoding="utf-8"?>
+<ds:datastoreItem xmlns:ds="http://schemas.openxmlformats.org/officeDocument/2006/customXml" ds:itemID="{966F484E-9799-4DF3-8F6D-FFF364579705}">
+  <ds:schemaRefs>
+    <ds:schemaRef ds:uri="http://schemas.openxmlformats.org/officeDocument/2006/bibliography"/>
+  </ds:schemaRefs>
+</ds:datastoreItem>
+</file>
+
+<file path=customXml/itemProps4.xml><?xml version="1.0" encoding="utf-8"?>
+<ds:datastoreItem xmlns:ds="http://schemas.openxmlformats.org/officeDocument/2006/customXml" ds:itemID="{5583E192-BC7A-4BB5-B1CE-E05CB3DFE503}">
+  <ds:schemaRefs>
+    <ds:schemaRef ds:uri="http://schemas.microsoft.com/office/2006/metadata/properties"/>
+    <ds:schemaRef ds:uri="http://schemas.microsoft.com/office/infopath/2007/PartnerControls"/>
+    <ds:schemaRef ds:uri="b622d701-e00d-4f37-80b0-0c67a5a3cc9f"/>
+  </ds:schemaRefs>
+</ds:datastoreItem>
 </file>
</xml_diff>